<commit_message>
Izlucivanje sirina i visine
</commit_message>
<xml_diff>
--- a/doc/Projektna_dokumentacija_RU_ver_1.docx
+++ b/doc/Projektna_dokumentacija_RU_ver_1.docx
@@ -123,20 +123,22 @@
         <w:ind w:hanging="578" w:left="578" w:right="0"/>
         <w:jc w:val="center"/>
       </w:pPr>
-      <w:bookmarkStart w:id="0" w:name="_Toc214265525"/>
+      <w:bookmarkStart w:id="0" w:name="__RefHeading__467_1286014612"/>
       <w:bookmarkStart w:id="1" w:name="_Toc215482380"/>
-      <w:bookmarkStart w:id="2" w:name="_Toc337563219"/>
-      <w:bookmarkStart w:id="3" w:name="__RefHeading__589_1388340781"/>
-      <w:bookmarkEnd w:id="3"/>
+      <w:bookmarkStart w:id="2" w:name="_Toc214265525"/>
+      <w:bookmarkStart w:id="3" w:name="Bookmark"/>
+      <w:bookmarkStart w:id="4" w:name="_Toc337563219"/>
+      <w:bookmarkEnd w:id="0"/>
+      <w:bookmarkEnd w:id="4"/>
       <w:r>
         <w:rPr>
           <w:i w:val="false"/>
         </w:rPr>
         <w:t xml:space="preserve">Projekt iz predmeta </w:t>
       </w:r>
-      <w:bookmarkEnd w:id="0"/>
       <w:bookmarkEnd w:id="1"/>
       <w:bookmarkEnd w:id="2"/>
+      <w:bookmarkEnd w:id="3"/>
       <w:r>
         <w:rPr>
           <w:i w:val="false"/>
@@ -155,20 +157,22 @@
         <w:ind w:hanging="578" w:left="578" w:right="0"/>
         <w:jc w:val="center"/>
       </w:pPr>
-      <w:bookmarkStart w:id="4" w:name="_Toc337563220"/>
-      <w:bookmarkStart w:id="5" w:name="_Toc214265526"/>
-      <w:bookmarkStart w:id="6" w:name="_Toc215482381"/>
-      <w:bookmarkStart w:id="7" w:name="__RefHeading__591_1388340781"/>
-      <w:bookmarkEnd w:id="7"/>
+      <w:bookmarkStart w:id="5" w:name="__RefHeading__469_1286014612"/>
+      <w:bookmarkStart w:id="6" w:name="_Toc214265526"/>
+      <w:bookmarkStart w:id="7" w:name="_Toc337563220"/>
+      <w:bookmarkStart w:id="8" w:name="Bookmark1"/>
+      <w:bookmarkStart w:id="9" w:name="_Toc215482381"/>
+      <w:bookmarkEnd w:id="5"/>
+      <w:bookmarkEnd w:id="9"/>
       <w:r>
         <w:rPr>
           <w:i w:val="false"/>
         </w:rPr>
         <w:t>Ak. god. 2012/</w:t>
       </w:r>
-      <w:bookmarkEnd w:id="4"/>
-      <w:bookmarkEnd w:id="5"/>
       <w:bookmarkEnd w:id="6"/>
+      <w:bookmarkEnd w:id="7"/>
+      <w:bookmarkEnd w:id="8"/>
       <w:r>
         <w:rPr>
           <w:i w:val="false"/>
@@ -202,8 +206,8 @@
         <w:ind w:hanging="431" w:left="431" w:right="0"/>
         <w:jc w:val="center"/>
       </w:pPr>
-      <w:bookmarkStart w:id="8" w:name="__RefHeading__593_1388340781"/>
-      <w:bookmarkEnd w:id="8"/>
+      <w:bookmarkStart w:id="10" w:name="__RefHeading__593_1388340781"/>
+      <w:bookmarkEnd w:id="10"/>
       <w:r>
         <w:rPr>
           <w:sz w:val="48"/>
@@ -288,7 +292,7 @@
         <w:ind w:hanging="0" w:left="2832" w:right="0"/>
         <w:jc w:val="left"/>
       </w:pPr>
-      <w:bookmarkStart w:id="9" w:name="_Toc214265528"/>
+      <w:bookmarkStart w:id="11" w:name="_Toc214265528"/>
       <w:r>
         <w:rPr>
           <w:sz w:val="36"/>
@@ -299,7 +303,7 @@
         <w:t>Igor Jerković</w:t>
         <w:br/>
       </w:r>
-      <w:bookmarkEnd w:id="9"/>
+      <w:bookmarkEnd w:id="11"/>
       <w:r>
         <w:rPr>
           <w:sz w:val="36"/>
@@ -345,8 +349,8 @@
         <w:ind w:hanging="0" w:left="2832" w:right="0"/>
         <w:jc w:val="left"/>
       </w:pPr>
-      <w:bookmarkStart w:id="10" w:name="_Toc215482383"/>
-      <w:bookmarkStart w:id="11" w:name="_Toc337563222"/>
+      <w:bookmarkStart w:id="12" w:name="_Toc215482383"/>
+      <w:bookmarkStart w:id="13" w:name="_Toc337563222"/>
       <w:r>
         <w:rPr>
           <w:sz w:val="36"/>
@@ -355,8 +359,8 @@
         <w:t>Daniel Ćuk</w:t>
         <w:br/>
       </w:r>
-      <w:bookmarkEnd w:id="10"/>
-      <w:bookmarkEnd w:id="11"/>
+      <w:bookmarkEnd w:id="12"/>
+      <w:bookmarkEnd w:id="13"/>
       <w:r>
         <w:rPr>
           <w:sz w:val="36"/>
@@ -442,7 +446,7 @@
           <w:textDirection w:val="lrTb"/>
           <w:docGrid w:charSpace="0" w:linePitch="360" w:type="default"/>
         </w:sectPr>
-        <w:pStyle w:val="style31"/>
+        <w:pStyle w:val="style35"/>
         <w:ind w:hanging="0" w:left="0" w:right="360"/>
       </w:pPr>
       <w:r>
@@ -461,17 +465,26 @@
         </w:numPr>
         <w:ind w:hanging="431" w:left="432" w:right="0"/>
       </w:pPr>
-      <w:bookmarkStart w:id="12" w:name="_Toc214265529"/>
-      <w:bookmarkStart w:id="13" w:name="_Toc215482384"/>
       <w:bookmarkStart w:id="14" w:name="_Toc337563223"/>
-      <w:bookmarkStart w:id="15" w:name="__RefHeading__595_1388340781"/>
-      <w:bookmarkEnd w:id="12"/>
-      <w:bookmarkEnd w:id="13"/>
+      <w:bookmarkStart w:id="15" w:name="_Toc215482384"/>
+      <w:bookmarkStart w:id="16" w:name="_Toc214265529"/>
+      <w:bookmarkStart w:id="17" w:name="__RefHeading__595_1388340781"/>
       <w:bookmarkEnd w:id="14"/>
       <w:bookmarkEnd w:id="15"/>
+      <w:bookmarkEnd w:id="16"/>
+      <w:bookmarkEnd w:id="17"/>
       <w:r>
         <w:rPr/>
         <w:t>Sadržaj:</w:t>
+      </w:r>
+    </w:p>
+    <w:p>
+      <w:pPr>
+        <w:pStyle w:val="style35"/>
+        <w:ind w:hanging="0" w:left="0" w:right="360"/>
+      </w:pPr>
+      <w:r>
+        <w:rPr/>
       </w:r>
     </w:p>
     <w:p>
@@ -490,24 +503,24 @@
     </w:p>
     <w:p>
       <w:pPr>
-        <w:pStyle w:val="style32"/>
+        <w:pStyle w:val="style36"/>
         <w:tabs>
           <w:tab w:leader="dot" w:pos="9312" w:val="right"/>
         </w:tabs>
       </w:pPr>
-      <w:r>
-        <w:fldChar w:fldCharType="begin"/>
-      </w:r>
-      <w:r>
-        <w:instrText> TOC </w:instrText>
-      </w:r>
-      <w:r>
-        <w:fldChar w:fldCharType="separate"/>
-      </w:r>
-      <w:hyperlink w:anchor="__RefHeading__589_1388340781">
+      <w:hyperlink w:anchor="__RefHeading__467_1286014612">
+        <w:r>
+          <w:fldChar w:fldCharType="begin"/>
+        </w:r>
+        <w:r>
+          <w:instrText> TOC </w:instrText>
+        </w:r>
+        <w:r>
+          <w:fldChar w:fldCharType="separate"/>
+        </w:r>
         <w:r>
           <w:rPr>
-            <w:rStyle w:val="style25"/>
+            <w:rStyle w:val="style29"/>
           </w:rPr>
           <w:t>1.1Projekt iz predmeta Raspoznavanje uzoraka</w:t>
           <w:tab/>
@@ -517,15 +530,15 @@
     </w:p>
     <w:p>
       <w:pPr>
-        <w:pStyle w:val="style32"/>
+        <w:pStyle w:val="style36"/>
         <w:tabs>
           <w:tab w:leader="dot" w:pos="9312" w:val="right"/>
         </w:tabs>
       </w:pPr>
-      <w:hyperlink w:anchor="__RefHeading__591_1388340781">
+      <w:hyperlink w:anchor="__RefHeading__469_1286014612">
         <w:r>
           <w:rPr>
-            <w:rStyle w:val="style25"/>
+            <w:rStyle w:val="style29"/>
           </w:rPr>
           <w:t>1.2Ak. god. 2012/13</w:t>
           <w:tab/>
@@ -535,7 +548,7 @@
     </w:p>
     <w:p>
       <w:pPr>
-        <w:pStyle w:val="style33"/>
+        <w:pStyle w:val="style37"/>
         <w:tabs>
           <w:tab w:leader="dot" w:pos="9072" w:val="right"/>
         </w:tabs>
@@ -543,7 +556,7 @@
       <w:hyperlink w:anchor="__RefHeading__593_1388340781">
         <w:r>
           <w:rPr>
-            <w:rStyle w:val="style25"/>
+            <w:rStyle w:val="style29"/>
           </w:rPr>
           <w:t>2.Detekcija i „meko“ raspoznavanje na temelju siluete osoba</w:t>
           <w:tab/>
@@ -553,7 +566,7 @@
     </w:p>
     <w:p>
       <w:pPr>
-        <w:pStyle w:val="style33"/>
+        <w:pStyle w:val="style37"/>
         <w:tabs>
           <w:tab w:leader="dot" w:pos="9072" w:val="right"/>
         </w:tabs>
@@ -561,7 +574,7 @@
       <w:hyperlink w:anchor="__RefHeading__595_1388340781">
         <w:r>
           <w:rPr>
-            <w:rStyle w:val="style25"/>
+            <w:rStyle w:val="style29"/>
           </w:rPr>
           <w:t>3.Sadržaj:</w:t>
           <w:tab/>
@@ -571,7 +584,7 @@
     </w:p>
     <w:p>
       <w:pPr>
-        <w:pStyle w:val="style33"/>
+        <w:pStyle w:val="style37"/>
         <w:tabs>
           <w:tab w:leader="dot" w:pos="9072" w:val="right"/>
         </w:tabs>
@@ -579,9 +592,81 @@
       <w:hyperlink w:anchor="__RefHeading__597_1388340781">
         <w:r>
           <w:rPr>
-            <w:rStyle w:val="style25"/>
+            <w:rStyle w:val="style29"/>
           </w:rPr>
           <w:t>1.Projektni zadatak</w:t>
+          <w:tab/>
+          <w:t>3</w:t>
+        </w:r>
+      </w:hyperlink>
+    </w:p>
+    <w:p>
+      <w:pPr>
+        <w:pStyle w:val="style36"/>
+        <w:tabs>
+          <w:tab w:leader="dot" w:pos="9312" w:val="right"/>
+        </w:tabs>
+      </w:pPr>
+      <w:hyperlink w:anchor="__RefHeading__599_1388340781">
+        <w:r>
+          <w:rPr>
+            <w:rStyle w:val="style29"/>
+          </w:rPr>
+          <w:t>1.1Opis projektnog zadatka</w:t>
+          <w:tab/>
+          <w:t>3</w:t>
+        </w:r>
+      </w:hyperlink>
+    </w:p>
+    <w:p>
+      <w:pPr>
+        <w:pStyle w:val="style36"/>
+        <w:tabs>
+          <w:tab w:leader="dot" w:pos="9312" w:val="right"/>
+        </w:tabs>
+      </w:pPr>
+      <w:hyperlink w:anchor="__RefHeading__601_1388340781">
+        <w:r>
+          <w:rPr>
+            <w:rStyle w:val="style29"/>
+          </w:rPr>
+          <w:t>1.2Pregled i opis srodnih rješenja</w:t>
+          <w:tab/>
+          <w:t>3</w:t>
+        </w:r>
+      </w:hyperlink>
+    </w:p>
+    <w:p>
+      <w:pPr>
+        <w:pStyle w:val="style36"/>
+        <w:tabs>
+          <w:tab w:leader="dot" w:pos="9312" w:val="right"/>
+        </w:tabs>
+      </w:pPr>
+      <w:hyperlink w:anchor="__RefHeading__603_1388340781">
+        <w:r>
+          <w:rPr>
+            <w:rStyle w:val="style29"/>
+          </w:rPr>
+          <w:t>1.3Konceptualno rješenje zadatka</w:t>
+          <w:tab/>
+          <w:t>3</w:t>
+        </w:r>
+      </w:hyperlink>
+    </w:p>
+    <w:p>
+      <w:pPr>
+        <w:pStyle w:val="style37"/>
+        <w:tabs>
+          <w:tab w:leader="dot" w:pos="9072" w:val="right"/>
+        </w:tabs>
+      </w:pPr>
+      <w:hyperlink w:anchor="__RefHeading__471_1286014612">
+        <w:r>
+          <w:rPr>
+            <w:rStyle w:val="style29"/>
+          </w:rPr>
+          <w:t xml:space="preserve">2.Postupak rješavanja zadatka </w:t>
           <w:tab/>
           <w:t>4</w:t>
         </w:r>
@@ -589,17 +674,17 @@
     </w:p>
     <w:p>
       <w:pPr>
-        <w:pStyle w:val="style32"/>
+        <w:pStyle w:val="style36"/>
         <w:tabs>
           <w:tab w:leader="dot" w:pos="9312" w:val="right"/>
         </w:tabs>
       </w:pPr>
-      <w:hyperlink w:anchor="__RefHeading__599_1388340781">
+      <w:hyperlink w:anchor="__RefHeading__607_1388340781">
         <w:r>
           <w:rPr>
-            <w:rStyle w:val="style25"/>
+            <w:rStyle w:val="style29"/>
           </w:rPr>
-          <w:t>1.1Opis projektnog zadatka</w:t>
+          <w:t>2.1Naziv prvog koraka</w:t>
           <w:tab/>
           <w:t>4</w:t>
         </w:r>
@@ -607,17 +692,17 @@
     </w:p>
     <w:p>
       <w:pPr>
-        <w:pStyle w:val="style32"/>
-        <w:tabs>
-          <w:tab w:leader="dot" w:pos="9312" w:val="right"/>
-        </w:tabs>
-      </w:pPr>
-      <w:hyperlink w:anchor="__RefHeading__601_1388340781">
+        <w:pStyle w:val="style38"/>
+        <w:tabs>
+          <w:tab w:leader="dot" w:pos="9552" w:val="right"/>
+        </w:tabs>
+      </w:pPr>
+      <w:hyperlink w:anchor="__RefHeading__609_1388340781">
         <w:r>
           <w:rPr>
-            <w:rStyle w:val="style25"/>
+            <w:rStyle w:val="style29"/>
           </w:rPr>
-          <w:t>1.2Pregled i opis srodnih rješenja</w:t>
+          <w:t>2.1.1Naziv prvog algoritma</w:t>
           <w:tab/>
           <w:t>4</w:t>
         </w:r>
@@ -625,17 +710,17 @@
     </w:p>
     <w:p>
       <w:pPr>
-        <w:pStyle w:val="style32"/>
-        <w:tabs>
-          <w:tab w:leader="dot" w:pos="9312" w:val="right"/>
-        </w:tabs>
-      </w:pPr>
-      <w:hyperlink w:anchor="__RefHeading__603_1388340781">
+        <w:pStyle w:val="style38"/>
+        <w:tabs>
+          <w:tab w:leader="dot" w:pos="9552" w:val="right"/>
+        </w:tabs>
+      </w:pPr>
+      <w:hyperlink w:anchor="__RefHeading__611_1388340781">
         <w:r>
           <w:rPr>
-            <w:rStyle w:val="style25"/>
+            <w:rStyle w:val="style29"/>
           </w:rPr>
-          <w:t>1.3Konceptualno rješenje zadatka</w:t>
+          <w:t>2.1.2Naziv drugog algoritma</w:t>
           <w:tab/>
           <w:t>4</w:t>
         </w:r>
@@ -643,17 +728,89 @@
     </w:p>
     <w:p>
       <w:pPr>
-        <w:pStyle w:val="style33"/>
-        <w:tabs>
-          <w:tab w:leader="dot" w:pos="9072" w:val="right"/>
-        </w:tabs>
-      </w:pPr>
-      <w:hyperlink w:anchor="__RefHeading__605_1388340781">
+        <w:pStyle w:val="style36"/>
+        <w:tabs>
+          <w:tab w:leader="dot" w:pos="9312" w:val="right"/>
+        </w:tabs>
+      </w:pPr>
+      <w:hyperlink w:anchor="__RefHeading__546_189280669">
         <w:r>
           <w:rPr>
-            <w:rStyle w:val="style25"/>
+            <w:rStyle w:val="style29"/>
           </w:rPr>
-          <w:t xml:space="preserve">2.Postupak rješavanja zadatka </w:t>
+          <w:t>2.2Izlučivanje značajki</w:t>
+          <w:tab/>
+          <w:t>4</w:t>
+        </w:r>
+      </w:hyperlink>
+    </w:p>
+    <w:p>
+      <w:pPr>
+        <w:pStyle w:val="style36"/>
+        <w:tabs>
+          <w:tab w:leader="dot" w:pos="9312" w:val="right"/>
+        </w:tabs>
+      </w:pPr>
+      <w:hyperlink w:anchor="__RefHeading__548_189280669">
+        <w:r>
+          <w:rPr>
+            <w:rStyle w:val="style29"/>
+          </w:rPr>
+          <w:t>2.2.1Granlundovi koeficijenti</w:t>
+          <w:tab/>
+          <w:t>4</w:t>
+        </w:r>
+      </w:hyperlink>
+    </w:p>
+    <w:p>
+      <w:pPr>
+        <w:pStyle w:val="style36"/>
+        <w:tabs>
+          <w:tab w:leader="dot" w:pos="9312" w:val="right"/>
+        </w:tabs>
+      </w:pPr>
+      <w:hyperlink w:anchor="__RefHeading__550_189280669">
+        <w:r>
+          <w:rPr>
+            <w:rStyle w:val="style29"/>
+          </w:rPr>
+          <w:t>2.2.1.1Računanje Fourierovih koeficijenata</w:t>
+          <w:tab/>
+          <w:t>4</w:t>
+        </w:r>
+      </w:hyperlink>
+    </w:p>
+    <w:p>
+      <w:pPr>
+        <w:pStyle w:val="style36"/>
+        <w:tabs>
+          <w:tab w:leader="dot" w:pos="9312" w:val="right"/>
+        </w:tabs>
+      </w:pPr>
+      <w:hyperlink w:anchor="__RefHeading__552_189280669">
+        <w:r>
+          <w:rPr>
+            <w:rStyle w:val="style29"/>
+          </w:rPr>
+          <w:t>2.2.1.2Računanje Granlundovih koeficijenata</w:t>
+          <w:tab/>
+          <w:t>4</w:t>
+        </w:r>
+      </w:hyperlink>
+    </w:p>
+    <w:p>
+      <w:pPr>
+        <w:pStyle w:val="style37"/>
+        <w:tabs>
+          <w:tab w:leader="dot" w:pos="9072" w:val="right"/>
+        </w:tabs>
+      </w:pPr>
+      <w:hyperlink w:anchor="__RefHeading__615_1388340781">
+        <w:r>
+          <w:rPr>
+            <w:rStyle w:val="style29"/>
+          </w:rPr>
+          <w:t>3.Ispitivanje rješenja</w:t>
           <w:tab/>
           <w:t>5</w:t>
         </w:r>
@@ -661,17 +818,17 @@
     </w:p>
     <w:p>
       <w:pPr>
-        <w:pStyle w:val="style32"/>
+        <w:pStyle w:val="style36"/>
         <w:tabs>
           <w:tab w:leader="dot" w:pos="9312" w:val="right"/>
         </w:tabs>
       </w:pPr>
-      <w:hyperlink w:anchor="__RefHeading__607_1388340781">
+      <w:hyperlink w:anchor="__RefHeading__617_1388340781">
         <w:r>
           <w:rPr>
-            <w:rStyle w:val="style25"/>
+            <w:rStyle w:val="style29"/>
           </w:rPr>
-          <w:t>2.1Naziv prvog koraka</w:t>
+          <w:t>3.1Ispitna baza</w:t>
           <w:tab/>
           <w:t>5</w:t>
         </w:r>
@@ -679,17 +836,17 @@
     </w:p>
     <w:p>
       <w:pPr>
-        <w:pStyle w:val="style34"/>
-        <w:tabs>
-          <w:tab w:leader="dot" w:pos="9552" w:val="right"/>
-        </w:tabs>
-      </w:pPr>
-      <w:hyperlink w:anchor="__RefHeading__609_1388340781">
+        <w:pStyle w:val="style36"/>
+        <w:tabs>
+          <w:tab w:leader="dot" w:pos="9312" w:val="right"/>
+        </w:tabs>
+      </w:pPr>
+      <w:hyperlink w:anchor="__RefHeading__619_1388340781">
         <w:r>
           <w:rPr>
-            <w:rStyle w:val="style25"/>
+            <w:rStyle w:val="style29"/>
           </w:rPr>
-          <w:t>2.1.1Naziv prvog algoritma</w:t>
+          <w:t>3.2Rezultati učenja i ispitivanja</w:t>
           <w:tab/>
           <w:t>5</w:t>
         </w:r>
@@ -697,17 +854,17 @@
     </w:p>
     <w:p>
       <w:pPr>
-        <w:pStyle w:val="style34"/>
-        <w:tabs>
-          <w:tab w:leader="dot" w:pos="9552" w:val="right"/>
-        </w:tabs>
-      </w:pPr>
-      <w:hyperlink w:anchor="__RefHeading__611_1388340781">
+        <w:pStyle w:val="style36"/>
+        <w:tabs>
+          <w:tab w:leader="dot" w:pos="9312" w:val="right"/>
+        </w:tabs>
+      </w:pPr>
+      <w:hyperlink w:anchor="__RefHeading__621_1388340781">
         <w:r>
           <w:rPr>
-            <w:rStyle w:val="style25"/>
+            <w:rStyle w:val="style29"/>
           </w:rPr>
-          <w:t>2.1.2Naziv drugog algoritma</w:t>
+          <w:t>3.3Analiza rezultata</w:t>
           <w:tab/>
           <w:t>5</w:t>
         </w:r>
@@ -715,89 +872,17 @@
     </w:p>
     <w:p>
       <w:pPr>
-        <w:pStyle w:val="style32"/>
-        <w:tabs>
-          <w:tab w:leader="dot" w:pos="9312" w:val="right"/>
-        </w:tabs>
-      </w:pPr>
-      <w:hyperlink w:anchor="__RefHeading__546_189280669">
+        <w:pStyle w:val="style37"/>
+        <w:tabs>
+          <w:tab w:leader="dot" w:pos="9072" w:val="right"/>
+        </w:tabs>
+      </w:pPr>
+      <w:hyperlink w:anchor="__RefHeading__623_1388340781">
         <w:r>
           <w:rPr>
-            <w:rStyle w:val="style25"/>
+            <w:rStyle w:val="style29"/>
           </w:rPr>
-          <w:t>2.2Izlučivanje značajki</w:t>
-          <w:tab/>
-          <w:t>5</w:t>
-        </w:r>
-      </w:hyperlink>
-    </w:p>
-    <w:p>
-      <w:pPr>
-        <w:pStyle w:val="style32"/>
-        <w:tabs>
-          <w:tab w:leader="dot" w:pos="9312" w:val="right"/>
-        </w:tabs>
-      </w:pPr>
-      <w:hyperlink w:anchor="__RefHeading__548_189280669">
-        <w:r>
-          <w:rPr>
-            <w:rStyle w:val="style25"/>
-          </w:rPr>
-          <w:t>2.2.1Granlundovi koeficijenti</w:t>
-          <w:tab/>
-          <w:t>5</w:t>
-        </w:r>
-      </w:hyperlink>
-    </w:p>
-    <w:p>
-      <w:pPr>
-        <w:pStyle w:val="style32"/>
-        <w:tabs>
-          <w:tab w:leader="dot" w:pos="9312" w:val="right"/>
-        </w:tabs>
-      </w:pPr>
-      <w:hyperlink w:anchor="__RefHeading__550_189280669">
-        <w:r>
-          <w:rPr>
-            <w:rStyle w:val="style25"/>
-          </w:rPr>
-          <w:t>2.2.1.1Računanje Fourierovih koeficijenata</w:t>
-          <w:tab/>
-          <w:t>5</w:t>
-        </w:r>
-      </w:hyperlink>
-    </w:p>
-    <w:p>
-      <w:pPr>
-        <w:pStyle w:val="style32"/>
-        <w:tabs>
-          <w:tab w:leader="dot" w:pos="9312" w:val="right"/>
-        </w:tabs>
-      </w:pPr>
-      <w:hyperlink w:anchor="__RefHeading__552_189280669">
-        <w:r>
-          <w:rPr>
-            <w:rStyle w:val="style25"/>
-          </w:rPr>
-          <w:t>2.2.1.2Računanje Granlundovih koeficijenata</w:t>
-          <w:tab/>
-          <w:t>5</w:t>
-        </w:r>
-      </w:hyperlink>
-    </w:p>
-    <w:p>
-      <w:pPr>
-        <w:pStyle w:val="style33"/>
-        <w:tabs>
-          <w:tab w:leader="dot" w:pos="9072" w:val="right"/>
-        </w:tabs>
-      </w:pPr>
-      <w:hyperlink w:anchor="__RefHeading__615_1388340781">
-        <w:r>
-          <w:rPr>
-            <w:rStyle w:val="style25"/>
-          </w:rPr>
-          <w:t>3.Ispitivanje rješenja</w:t>
+          <w:t>4.Opis programske implementacije rješenja</w:t>
           <w:tab/>
           <w:t>6</w:t>
         </w:r>
@@ -805,71 +890,17 @@
     </w:p>
     <w:p>
       <w:pPr>
-        <w:pStyle w:val="style32"/>
-        <w:tabs>
-          <w:tab w:leader="dot" w:pos="9312" w:val="right"/>
-        </w:tabs>
-      </w:pPr>
-      <w:hyperlink w:anchor="__RefHeading__617_1388340781">
+        <w:pStyle w:val="style37"/>
+        <w:tabs>
+          <w:tab w:leader="dot" w:pos="9072" w:val="right"/>
+        </w:tabs>
+      </w:pPr>
+      <w:hyperlink w:anchor="__RefHeading__625_1388340781">
         <w:r>
           <w:rPr>
-            <w:rStyle w:val="style25"/>
+            <w:rStyle w:val="style29"/>
           </w:rPr>
-          <w:t>3.1Ispitna baza</w:t>
-          <w:tab/>
-          <w:t>6</w:t>
-        </w:r>
-      </w:hyperlink>
-    </w:p>
-    <w:p>
-      <w:pPr>
-        <w:pStyle w:val="style32"/>
-        <w:tabs>
-          <w:tab w:leader="dot" w:pos="9312" w:val="right"/>
-        </w:tabs>
-      </w:pPr>
-      <w:hyperlink w:anchor="__RefHeading__619_1388340781">
-        <w:r>
-          <w:rPr>
-            <w:rStyle w:val="style25"/>
-          </w:rPr>
-          <w:t>3.2Rezultati učenja i ispitivanja</w:t>
-          <w:tab/>
-          <w:t>6</w:t>
-        </w:r>
-      </w:hyperlink>
-    </w:p>
-    <w:p>
-      <w:pPr>
-        <w:pStyle w:val="style32"/>
-        <w:tabs>
-          <w:tab w:leader="dot" w:pos="9312" w:val="right"/>
-        </w:tabs>
-      </w:pPr>
-      <w:hyperlink w:anchor="__RefHeading__621_1388340781">
-        <w:r>
-          <w:rPr>
-            <w:rStyle w:val="style25"/>
-          </w:rPr>
-          <w:t>3.3Analiza rezultata</w:t>
-          <w:tab/>
-          <w:t>6</w:t>
-        </w:r>
-      </w:hyperlink>
-    </w:p>
-    <w:p>
-      <w:pPr>
-        <w:pStyle w:val="style33"/>
-        <w:tabs>
-          <w:tab w:leader="dot" w:pos="9072" w:val="right"/>
-        </w:tabs>
-      </w:pPr>
-      <w:hyperlink w:anchor="__RefHeading__623_1388340781">
-        <w:r>
-          <w:rPr>
-            <w:rStyle w:val="style25"/>
-          </w:rPr>
-          <w:t>4.Opis programske implementacije rješenja</w:t>
+          <w:t>5.Zaključak</w:t>
           <w:tab/>
           <w:t>7</w:t>
         </w:r>
@@ -877,42 +908,24 @@
     </w:p>
     <w:p>
       <w:pPr>
-        <w:pStyle w:val="style33"/>
+        <w:pStyle w:val="style37"/>
         <w:tabs>
           <w:tab w:leader="dot" w:pos="9072" w:val="right"/>
         </w:tabs>
       </w:pPr>
-      <w:hyperlink w:anchor="__RefHeading__625_1388340781">
+      <w:hyperlink w:anchor="__RefHeading__627_1388340781">
         <w:r>
           <w:rPr>
-            <w:rStyle w:val="style25"/>
+            <w:rStyle w:val="style29"/>
           </w:rPr>
-          <w:t>5.Zaključak</w:t>
+          <w:t>6.Literatura</w:t>
           <w:tab/>
           <w:t>8</w:t>
         </w:r>
-      </w:hyperlink>
-    </w:p>
-    <w:p>
-      <w:pPr>
-        <w:pStyle w:val="style33"/>
-        <w:tabs>
-          <w:tab w:leader="dot" w:pos="9072" w:val="right"/>
-        </w:tabs>
-      </w:pPr>
-      <w:hyperlink w:anchor="__RefHeading__627_1388340781">
         <w:r>
-          <w:rPr>
-            <w:rStyle w:val="style25"/>
-          </w:rPr>
-          <w:t>6.Literatura</w:t>
-          <w:tab/>
-          <w:t>9</w:t>
+          <w:fldChar w:fldCharType="end"/>
         </w:r>
       </w:hyperlink>
-      <w:r>
-        <w:fldChar w:fldCharType="end"/>
-      </w:r>
     </w:p>
     <w:p>
       <w:pPr>
@@ -928,7 +941,7 @@
     </w:p>
     <w:p>
       <w:pPr>
-        <w:pStyle w:val="style33"/>
+        <w:pStyle w:val="style37"/>
         <w:tabs>
           <w:tab w:leader="none" w:pos="480" w:val="left"/>
           <w:tab w:leader="dot" w:pos="9062" w:val="right"/>
@@ -940,6 +953,14 @@
           <w:rPr/>
         </w:r>
       </w:hyperlink>
+    </w:p>
+    <w:p>
+      <w:pPr>
+        <w:pStyle w:val="style0"/>
+      </w:pPr>
+      <w:r>
+        <w:rPr/>
+      </w:r>
     </w:p>
     <w:p>
       <w:pPr>
@@ -955,6 +976,41 @@
     </w:p>
     <w:p>
       <w:pPr>
+        <w:pStyle w:val="style37"/>
+        <w:tabs>
+          <w:tab w:leader="none" w:pos="480" w:val="left"/>
+          <w:tab w:leader="dot" w:pos="9062" w:val="right"/>
+          <w:tab w:leader="dot" w:pos="9072" w:val="right"/>
+        </w:tabs>
+      </w:pPr>
+      <w:hyperlink w:anchor="__RefHeading__627_1388340781">
+        <w:r>
+          <w:rPr/>
+        </w:r>
+      </w:hyperlink>
+    </w:p>
+    <w:p>
+      <w:pPr>
+        <w:pStyle w:val="style0"/>
+      </w:pPr>
+      <w:r>
+        <w:rPr/>
+      </w:r>
+    </w:p>
+    <w:p>
+      <w:pPr>
+        <w:sectPr>
+          <w:type w:val="continuous"/>
+          <w:pgSz w:h="16838" w:w="11906"/>
+          <w:pgMar w:bottom="1417" w:footer="708" w:gutter="0" w:header="0" w:left="1417" w:right="1417" w:top="1417"/>
+          <w:formProt w:val="false"/>
+          <w:textDirection w:val="lrTb"/>
+          <w:docGrid w:charSpace="0" w:linePitch="360" w:type="default"/>
+        </w:sectPr>
+      </w:pPr>
+    </w:p>
+    <w:p>
+      <w:pPr>
         <w:pStyle w:val="style1"/>
         <w:numPr>
           <w:ilvl w:val="0"/>
@@ -962,10 +1018,10 @@
         </w:numPr>
         <w:jc w:val="center"/>
       </w:pPr>
-      <w:bookmarkStart w:id="16" w:name="_Toc337563224"/>
-      <w:bookmarkStart w:id="17" w:name="__RefHeading__597_1388340781"/>
-      <w:bookmarkEnd w:id="16"/>
-      <w:bookmarkEnd w:id="17"/>
+      <w:bookmarkStart w:id="18" w:name="_Toc337563224"/>
+      <w:bookmarkStart w:id="19" w:name="__RefHeading__597_1388340781"/>
+      <w:bookmarkEnd w:id="18"/>
+      <w:bookmarkEnd w:id="19"/>
       <w:r>
         <w:rPr/>
         <w:t>Projektni zadatak</w:t>
@@ -979,10 +1035,10 @@
           <w:numId w:val="2"/>
         </w:numPr>
       </w:pPr>
-      <w:bookmarkStart w:id="18" w:name="_Toc337563225"/>
-      <w:bookmarkStart w:id="19" w:name="__RefHeading__599_1388340781"/>
-      <w:bookmarkEnd w:id="18"/>
-      <w:bookmarkEnd w:id="19"/>
+      <w:bookmarkStart w:id="20" w:name="_Toc337563225"/>
+      <w:bookmarkStart w:id="21" w:name="__RefHeading__599_1388340781"/>
+      <w:bookmarkEnd w:id="20"/>
+      <w:bookmarkEnd w:id="21"/>
       <w:r>
         <w:rPr>
           <w:i w:val="false"/>
@@ -1015,8 +1071,8 @@
         <w:pStyle w:val="style0"/>
         <w:ind w:firstLine="578" w:left="0" w:right="0"/>
       </w:pPr>
-      <w:bookmarkStart w:id="20" w:name="_GoBack"/>
-      <w:bookmarkEnd w:id="20"/>
+      <w:bookmarkStart w:id="22" w:name="_GoBack"/>
+      <w:bookmarkEnd w:id="22"/>
       <w:r>
         <w:rPr/>
         <w:t>Što se samog izbora algoritma tiče tu nema nikakvog ograničenja što je u slučaju ovog projekta povoljna situacija jer omogućava isprobavanje različitih metoda i razvoj drugačijih algoritama koji će možda unaprijediti neke postojeće algoritme ili, još bolje,  implementirati će se novi algoritmi koji s obzirom na ulazne slike silueta osoba izluče najvažnije značajke koje će omogućiti što bolje raspoznavanje i identifikaciju osobe.</w:t>
@@ -1030,10 +1086,10 @@
           <w:numId w:val="2"/>
         </w:numPr>
       </w:pPr>
-      <w:bookmarkStart w:id="21" w:name="_Toc337563226"/>
-      <w:bookmarkStart w:id="22" w:name="__RefHeading__601_1388340781"/>
-      <w:bookmarkEnd w:id="21"/>
-      <w:bookmarkEnd w:id="22"/>
+      <w:bookmarkStart w:id="23" w:name="_Toc337563226"/>
+      <w:bookmarkStart w:id="24" w:name="__RefHeading__601_1388340781"/>
+      <w:bookmarkEnd w:id="23"/>
+      <w:bookmarkEnd w:id="24"/>
       <w:r>
         <w:rPr>
           <w:i w:val="false"/>
@@ -1058,10 +1114,10 @@
           <w:numId w:val="2"/>
         </w:numPr>
       </w:pPr>
-      <w:bookmarkStart w:id="23" w:name="_Toc337563227"/>
-      <w:bookmarkStart w:id="24" w:name="__RefHeading__603_1388340781"/>
-      <w:bookmarkEnd w:id="23"/>
-      <w:bookmarkEnd w:id="24"/>
+      <w:bookmarkStart w:id="25" w:name="_Toc337563227"/>
+      <w:bookmarkStart w:id="26" w:name="__RefHeading__603_1388340781"/>
+      <w:bookmarkEnd w:id="25"/>
+      <w:bookmarkEnd w:id="26"/>
       <w:r>
         <w:rPr>
           <w:i w:val="false"/>
@@ -1108,14 +1164,16 @@
         </w:numPr>
         <w:jc w:val="center"/>
       </w:pPr>
-      <w:bookmarkStart w:id="25" w:name="_Toc337563228"/>
-      <w:bookmarkStart w:id="26" w:name="__RefHeading__605_1388340781"/>
-      <w:bookmarkEnd w:id="26"/>
+      <w:bookmarkStart w:id="27" w:name="__RefHeading__471_1286014612"/>
+      <w:bookmarkStart w:id="28" w:name="Bookmark2"/>
+      <w:bookmarkStart w:id="29" w:name="_Toc337563228"/>
+      <w:bookmarkEnd w:id="27"/>
+      <w:bookmarkEnd w:id="29"/>
       <w:r>
         <w:rPr/>
         <w:t>Postupak rješavanja zadatka</w:t>
       </w:r>
-      <w:bookmarkEnd w:id="25"/>
+      <w:bookmarkEnd w:id="28"/>
       <w:r>
         <w:rPr/>
         <w:t xml:space="preserve"> </w:t>
@@ -1156,10 +1214,10 @@
           <w:numId w:val="2"/>
         </w:numPr>
       </w:pPr>
-      <w:bookmarkStart w:id="27" w:name="_Toc337563229"/>
-      <w:bookmarkStart w:id="28" w:name="__RefHeading__607_1388340781"/>
-      <w:bookmarkEnd w:id="27"/>
-      <w:bookmarkEnd w:id="28"/>
+      <w:bookmarkStart w:id="30" w:name="_Toc337563229"/>
+      <w:bookmarkStart w:id="31" w:name="__RefHeading__607_1388340781"/>
+      <w:bookmarkEnd w:id="30"/>
+      <w:bookmarkEnd w:id="31"/>
       <w:r>
         <w:rPr>
           <w:i w:val="false"/>
@@ -1184,10 +1242,10 @@
           <w:numId w:val="2"/>
         </w:numPr>
       </w:pPr>
-      <w:bookmarkStart w:id="29" w:name="_Toc337563230"/>
-      <w:bookmarkStart w:id="30" w:name="__RefHeading__609_1388340781"/>
-      <w:bookmarkEnd w:id="29"/>
-      <w:bookmarkEnd w:id="30"/>
+      <w:bookmarkStart w:id="32" w:name="_Toc337563230"/>
+      <w:bookmarkStart w:id="33" w:name="__RefHeading__609_1388340781"/>
+      <w:bookmarkEnd w:id="32"/>
+      <w:bookmarkEnd w:id="33"/>
       <w:r>
         <w:rPr/>
         <w:t>Naziv prvog algoritma</w:t>
@@ -1210,10 +1268,10 @@
           <w:numId w:val="2"/>
         </w:numPr>
       </w:pPr>
-      <w:bookmarkStart w:id="31" w:name="_Toc337563231"/>
-      <w:bookmarkStart w:id="32" w:name="__RefHeading__611_1388340781"/>
-      <w:bookmarkEnd w:id="31"/>
-      <w:bookmarkEnd w:id="32"/>
+      <w:bookmarkStart w:id="34" w:name="_Toc337563231"/>
+      <w:bookmarkStart w:id="35" w:name="__RefHeading__611_1388340781"/>
+      <w:bookmarkEnd w:id="34"/>
+      <w:bookmarkEnd w:id="35"/>
       <w:r>
         <w:rPr/>
         <w:t>Naziv drugog algoritma</w:t>
@@ -1236,8 +1294,8 @@
           <w:numId w:val="2"/>
         </w:numPr>
       </w:pPr>
-      <w:bookmarkStart w:id="33" w:name="__RefHeading__546_189280669"/>
-      <w:bookmarkEnd w:id="33"/>
+      <w:bookmarkStart w:id="36" w:name="__RefHeading__546_189280669"/>
+      <w:bookmarkEnd w:id="36"/>
       <w:r>
         <w:rPr>
           <w:i w:val="false"/>
@@ -1253,8 +1311,8 @@
           <w:numId w:val="2"/>
         </w:numPr>
       </w:pPr>
-      <w:bookmarkStart w:id="34" w:name="__RefHeading__548_189280669"/>
-      <w:bookmarkEnd w:id="34"/>
+      <w:bookmarkStart w:id="37" w:name="__RefHeading__548_189280669"/>
+      <w:bookmarkEnd w:id="37"/>
       <w:r>
         <w:rPr>
           <w:i w:val="false"/>
@@ -1317,15 +1375,15 @@
           <wp:anchor allowOverlap="1" behindDoc="0" distB="0" distL="0" distR="0" distT="0" layoutInCell="1" locked="0" relativeHeight="0" simplePos="0">
             <wp:simplePos x="0" y="0"/>
             <wp:positionH relativeFrom="character">
-              <wp:posOffset>784860</wp:posOffset>
+              <wp:posOffset>2468880</wp:posOffset>
             </wp:positionH>
             <wp:positionV relativeFrom="line">
-              <wp:posOffset>0</wp:posOffset>
+              <wp:posOffset>525780</wp:posOffset>
             </wp:positionV>
             <wp:extent cx="4191000" cy="1718310"/>
             <wp:effectExtent b="0" l="0" r="0" t="0"/>
             <wp:wrapTopAndBottom/>
-            <wp:docPr descr="" id="0" name="Picture"/>
+            <wp:docPr descr="A description..." id="1" name="Picture"/>
             <wp:cNvGraphicFramePr>
               <a:graphicFrameLocks xmlns:a="http://schemas.openxmlformats.org/drawingml/2006/main" noChangeAspect="1"/>
             </wp:cNvGraphicFramePr>
@@ -1333,7 +1391,7 @@
               <a:graphicData uri="http://schemas.openxmlformats.org/drawingml/2006/picture">
                 <pic:pic xmlns:pic="http://schemas.openxmlformats.org/drawingml/2006/picture">
                   <pic:nvPicPr>
-                    <pic:cNvPr descr="" id="0" name="Picture"/>
+                    <pic:cNvPr descr="A description..." id="0" name="Picture"/>
                     <pic:cNvPicPr>
                       <a:picLocks noChangeArrowheads="1" noChangeAspect="1"/>
                     </pic:cNvPicPr>
@@ -1376,8 +1434,8 @@
           <w:numId w:val="2"/>
         </w:numPr>
       </w:pPr>
-      <w:bookmarkStart w:id="35" w:name="__RefHeading__550_189280669"/>
-      <w:bookmarkEnd w:id="35"/>
+      <w:bookmarkStart w:id="38" w:name="__RefHeading__550_189280669"/>
+      <w:bookmarkEnd w:id="38"/>
       <w:r>
         <w:rPr/>
         <w:t>Računanje Fourierovih koeficijenata</w:t>
@@ -1656,18 +1714,18 @@
         <w:rPr/>
         <w:t xml:space="preserve"> moguće je izraziti Fourierovom transformacijom. Koeficijenti Fourierove diskretne transformacije su tada</w:t>
         <w:drawing>
-          <wp:anchor allowOverlap="1" behindDoc="0" distB="0" distL="0" distR="0" distT="0" layoutInCell="1" locked="0" relativeHeight="1" simplePos="0">
+          <wp:anchor allowOverlap="1" behindDoc="0" distB="0" distL="0" distR="0" distT="0" layoutInCell="1" locked="0" relativeHeight="0" simplePos="0">
             <wp:simplePos x="0" y="0"/>
             <wp:positionH relativeFrom="character">
-              <wp:posOffset>1784350</wp:posOffset>
+              <wp:posOffset>2038350</wp:posOffset>
             </wp:positionH>
             <wp:positionV relativeFrom="line">
-              <wp:posOffset>948690</wp:posOffset>
+              <wp:posOffset>770255</wp:posOffset>
             </wp:positionV>
             <wp:extent cx="2289175" cy="1751965"/>
             <wp:effectExtent b="0" l="0" r="0" t="0"/>
             <wp:wrapTopAndBottom/>
-            <wp:docPr descr="" id="1" name="Picture"/>
+            <wp:docPr descr="A description..." id="1" name="Picture"/>
             <wp:cNvGraphicFramePr>
               <a:graphicFrameLocks xmlns:a="http://schemas.openxmlformats.org/drawingml/2006/main" noChangeAspect="1"/>
             </wp:cNvGraphicFramePr>
@@ -1675,7 +1733,7 @@
               <a:graphicData uri="http://schemas.openxmlformats.org/drawingml/2006/picture">
                 <pic:pic xmlns:pic="http://schemas.openxmlformats.org/drawingml/2006/picture">
                   <pic:nvPicPr>
-                    <pic:cNvPr descr="" id="1" name="Picture"/>
+                    <pic:cNvPr descr="A description..." id="0" name="Picture"/>
                     <pic:cNvPicPr>
                       <a:picLocks noChangeArrowheads="1" noChangeAspect="1"/>
                     </pic:cNvPicPr>
@@ -2049,8 +2107,8 @@
           <w:numId w:val="2"/>
         </w:numPr>
       </w:pPr>
-      <w:bookmarkStart w:id="36" w:name="__RefHeading__552_189280669"/>
-      <w:bookmarkEnd w:id="36"/>
+      <w:bookmarkStart w:id="39" w:name="__RefHeading__552_189280669"/>
+      <w:bookmarkEnd w:id="39"/>
       <w:r>
         <w:rPr/>
         <w:t>Računanje Granlundovih koeficijenata</w:t>
@@ -2268,7 +2326,19 @@
           <w:rPr>
             <w:rFonts w:ascii="Cambria Math" w:hAnsi="Cambria Math"/>
           </w:rPr>
-          <m:t xml:space="preserve">1,2,3,</m:t>
+          <m:t xml:space="preserve">1,2</m:t>
+        </m:r>
+        <m:r>
+          <w:rPr>
+            <w:rFonts w:ascii="Cambria Math" w:hAnsi="Cambria Math"/>
+          </w:rPr>
+          <m:t xml:space="preserve">,3</m:t>
+        </m:r>
+        <m:r>
+          <w:rPr>
+            <w:rFonts w:ascii="Cambria Math" w:hAnsi="Cambria Math"/>
+          </w:rPr>
+          <m:t xml:space="preserve">,</m:t>
         </m:r>
         <m:r>
           <w:rPr>
@@ -2301,7 +2371,19 @@
           <w:rPr>
             <w:rFonts w:ascii="Cambria Math" w:hAnsi="Cambria Math"/>
           </w:rPr>
-          <m:t xml:space="preserve">2,3,4,</m:t>
+          <m:t xml:space="preserve">2,3</m:t>
+        </m:r>
+        <m:r>
+          <w:rPr>
+            <w:rFonts w:ascii="Cambria Math" w:hAnsi="Cambria Math"/>
+          </w:rPr>
+          <m:t xml:space="preserve">,4</m:t>
+        </m:r>
+        <m:r>
+          <w:rPr>
+            <w:rFonts w:ascii="Cambria Math" w:hAnsi="Cambria Math"/>
+          </w:rPr>
+          <m:t xml:space="preserve">,</m:t>
         </m:r>
         <m:r>
           <w:rPr>
@@ -2863,6 +2945,363 @@
     </w:p>
     <w:p>
       <w:pPr>
+        <w:pStyle w:val="style0"/>
+        <w:jc w:val="left"/>
+      </w:pPr>
+      <w:r>
+        <w:rPr/>
+      </w:r>
+    </w:p>
+    <w:p>
+      <w:pPr>
+        <w:pStyle w:val="style2"/>
+        <w:numPr>
+          <w:ilvl w:val="1"/>
+          <w:numId w:val="1"/>
+        </w:numPr>
+        <w:ind w:hanging="578" w:left="578" w:right="0"/>
+      </w:pPr>
+      <w:r>
+        <w:rPr/>
+      </w:r>
+    </w:p>
+    <w:p>
+      <w:pPr>
+        <w:pStyle w:val="style2"/>
+        <w:numPr>
+          <w:ilvl w:val="1"/>
+          <w:numId w:val="1"/>
+        </w:numPr>
+        <w:ind w:hanging="578" w:left="578" w:right="0"/>
+      </w:pPr>
+      <w:r>
+        <w:rPr/>
+      </w:r>
+    </w:p>
+    <w:p>
+      <w:pPr>
+        <w:pStyle w:val="style31"/>
+      </w:pPr>
+      <w:r>
+        <w:rPr/>
+      </w:r>
+    </w:p>
+    <w:p>
+      <w:pPr>
+        <w:pStyle w:val="style31"/>
+      </w:pPr>
+      <w:r>
+        <w:rPr/>
+      </w:r>
+    </w:p>
+    <w:p>
+      <w:pPr>
+        <w:pStyle w:val="style31"/>
+      </w:pPr>
+      <w:r>
+        <w:rPr/>
+      </w:r>
+    </w:p>
+    <w:p>
+      <w:pPr>
+        <w:pStyle w:val="style2"/>
+        <w:numPr>
+          <w:ilvl w:val="1"/>
+          <w:numId w:val="1"/>
+        </w:numPr>
+        <w:ind w:hanging="578" w:left="578" w:right="0"/>
+      </w:pPr>
+      <w:r>
+        <w:rPr/>
+        <w:t>2.2.2. Izlučivanje bazičnih značajki iz siluete</w:t>
+      </w:r>
+    </w:p>
+    <w:p>
+      <w:pPr>
+        <w:pStyle w:val="style0"/>
+      </w:pPr>
+      <w:bookmarkStart w:id="40" w:name="internal-source-marker_0.29746565164218164"/>
+      <w:bookmarkEnd w:id="40"/>
+      <w:r>
+        <w:rPr>
+          <w:rFonts w:ascii="Arial" w:hAnsi="Arial"/>
+          <w:b w:val="false"/>
+          <w:i w:val="false"/>
+          <w:caps w:val="false"/>
+          <w:smallCaps w:val="false"/>
+          <w:strike w:val="false"/>
+          <w:dstrike w:val="false"/>
+          <w:color w:val="000000"/>
+          <w:sz w:val="23"/>
+          <w:u w:val="none"/>
+          <w:effect w:val="none"/>
+          <w:shd w:fill="auto" w:val="clear"/>
+        </w:rPr>
+        <w:t xml:space="preserve">Glavne značajke koje se mogu izlučiti iz siluete su svakako visina i širina siluete. Jedna od najvažnijih značajki je visina jer je njome vrlo lako razlikovati dvije siluete, već i za relativno male razlike. No, osim same visine i širine siluete, izlučujemo još i visinu glave, širinu glave, te širinu ramena. </w:t>
+      </w:r>
+      <w:r>
+        <w:rPr/>
+        <w:br/>
+      </w:r>
+    </w:p>
+    <w:p>
+      <w:pPr>
+        <w:pStyle w:val="style0"/>
+      </w:pPr>
+      <w:r>
+        <w:rPr/>
+        <w:drawing>
+          <wp:anchor allowOverlap="1" behindDoc="0" distB="0" distL="0" distR="0" distT="0" layoutInCell="1" locked="0" relativeHeight="0" simplePos="0">
+            <wp:simplePos x="0" y="0"/>
+            <wp:positionH relativeFrom="column">
+              <wp:posOffset>227330</wp:posOffset>
+            </wp:positionH>
+            <wp:positionV relativeFrom="paragraph">
+              <wp:posOffset>50165</wp:posOffset>
+            </wp:positionV>
+            <wp:extent cx="2692400" cy="3044190"/>
+            <wp:effectExtent b="0" l="0" r="0" t="0"/>
+            <wp:wrapSquare wrapText="largest"/>
+            <wp:docPr descr="A description..." id="1" name="Picture"/>
+            <wp:cNvGraphicFramePr>
+              <a:graphicFrameLocks xmlns:a="http://schemas.openxmlformats.org/drawingml/2006/main" noChangeAspect="1"/>
+            </wp:cNvGraphicFramePr>
+            <a:graphic xmlns:a="http://schemas.openxmlformats.org/drawingml/2006/main">
+              <a:graphicData uri="http://schemas.openxmlformats.org/drawingml/2006/picture">
+                <pic:pic xmlns:pic="http://schemas.openxmlformats.org/drawingml/2006/picture">
+                  <pic:nvPicPr>
+                    <pic:cNvPr descr="A description..." id="0" name="Picture"/>
+                    <pic:cNvPicPr>
+                      <a:picLocks noChangeArrowheads="1" noChangeAspect="1"/>
+                    </pic:cNvPicPr>
+                  </pic:nvPicPr>
+                  <pic:blipFill>
+                    <a:blip r:embed="rId6"/>
+                    <a:srcRect/>
+                    <a:stretch>
+                      <a:fillRect/>
+                    </a:stretch>
+                  </pic:blipFill>
+                  <pic:spPr bwMode="auto">
+                    <a:xfrm>
+                      <a:off x="0" y="0"/>
+                      <a:ext cx="2692400" cy="3044190"/>
+                    </a:xfrm>
+                    <a:prstGeom prst="rect">
+                      <a:avLst/>
+                    </a:prstGeom>
+                    <a:noFill/>
+                    <a:ln w="9525">
+                      <a:noFill/>
+                      <a:miter lim="800000"/>
+                      <a:headEnd/>
+                      <a:tailEnd/>
+                    </a:ln>
+                  </pic:spPr>
+                </pic:pic>
+              </a:graphicData>
+            </a:graphic>
+          </wp:anchor>
+        </w:drawing>
+        <w:drawing>
+          <wp:anchor allowOverlap="1" behindDoc="0" distB="0" distL="0" distR="0" distT="0" layoutInCell="1" locked="0" relativeHeight="0" simplePos="0">
+            <wp:simplePos x="0" y="0"/>
+            <wp:positionH relativeFrom="column">
+              <wp:posOffset>2919095</wp:posOffset>
+            </wp:positionH>
+            <wp:positionV relativeFrom="paragraph">
+              <wp:posOffset>50165</wp:posOffset>
+            </wp:positionV>
+            <wp:extent cx="1981200" cy="3036570"/>
+            <wp:effectExtent b="0" l="0" r="0" t="0"/>
+            <wp:wrapSquare wrapText="largest"/>
+            <wp:docPr descr="A description..." id="1" name="Picture"/>
+            <wp:cNvGraphicFramePr>
+              <a:graphicFrameLocks xmlns:a="http://schemas.openxmlformats.org/drawingml/2006/main" noChangeAspect="1"/>
+            </wp:cNvGraphicFramePr>
+            <a:graphic xmlns:a="http://schemas.openxmlformats.org/drawingml/2006/main">
+              <a:graphicData uri="http://schemas.openxmlformats.org/drawingml/2006/picture">
+                <pic:pic xmlns:pic="http://schemas.openxmlformats.org/drawingml/2006/picture">
+                  <pic:nvPicPr>
+                    <pic:cNvPr descr="A description..." id="0" name="Picture"/>
+                    <pic:cNvPicPr>
+                      <a:picLocks noChangeArrowheads="1" noChangeAspect="1"/>
+                    </pic:cNvPicPr>
+                  </pic:nvPicPr>
+                  <pic:blipFill>
+                    <a:blip r:embed="rId7"/>
+                    <a:srcRect/>
+                    <a:stretch>
+                      <a:fillRect/>
+                    </a:stretch>
+                  </pic:blipFill>
+                  <pic:spPr bwMode="auto">
+                    <a:xfrm>
+                      <a:off x="0" y="0"/>
+                      <a:ext cx="1981200" cy="3036570"/>
+                    </a:xfrm>
+                    <a:prstGeom prst="rect">
+                      <a:avLst/>
+                    </a:prstGeom>
+                    <a:noFill/>
+                    <a:ln w="9525">
+                      <a:noFill/>
+                      <a:miter lim="800000"/>
+                      <a:headEnd/>
+                      <a:tailEnd/>
+                    </a:ln>
+                  </pic:spPr>
+                </pic:pic>
+              </a:graphicData>
+            </a:graphic>
+          </wp:anchor>
+        </w:drawing>
+      </w:r>
+    </w:p>
+    <w:p>
+      <w:pPr>
+        <w:pStyle w:val="style0"/>
+        <w:jc w:val="left"/>
+      </w:pPr>
+      <w:bookmarkStart w:id="41" w:name="internal-source-marker_0.297465651642181641"/>
+      <w:bookmarkEnd w:id="41"/>
+      <w:r>
+        <w:rPr>
+          <w:rFonts w:ascii="Arial" w:hAnsi="Arial"/>
+          <w:b w:val="false"/>
+          <w:i w:val="false"/>
+          <w:caps w:val="false"/>
+          <w:smallCaps w:val="false"/>
+          <w:strike w:val="false"/>
+          <w:dstrike w:val="false"/>
+          <w:color w:val="000000"/>
+          <w:sz w:val="23"/>
+          <w:u w:val="none"/>
+          <w:effect w:val="none"/>
+          <w:shd w:fill="auto" w:val="clear"/>
+        </w:rPr>
+        <w:t>Izlučene značajke potom koristimo za klasificiranje, te koristimo nekoliko klasifikatora za rješavanje tog problema:</w:t>
+      </w:r>
+      <w:r>
+        <w:rPr/>
+        <w:br/>
+      </w:r>
+      <w:r>
+        <w:rPr>
+          <w:rFonts w:ascii="Arial" w:hAnsi="Arial"/>
+          <w:b w:val="false"/>
+          <w:i w:val="false"/>
+          <w:caps w:val="false"/>
+          <w:smallCaps w:val="false"/>
+          <w:strike w:val="false"/>
+          <w:dstrike w:val="false"/>
+          <w:color w:val="000000"/>
+          <w:sz w:val="23"/>
+          <w:u w:val="none"/>
+          <w:effect w:val="none"/>
+          <w:shd w:fill="auto" w:val="clear"/>
+        </w:rPr>
+        <w:t>- obično uspoređivanje sa kvadratnom greškom pri kažnjavanju</w:t>
+      </w:r>
+      <w:r>
+        <w:rPr/>
+        <w:br/>
+      </w:r>
+      <w:r>
+        <w:rPr>
+          <w:rFonts w:ascii="Arial" w:hAnsi="Arial"/>
+          <w:b w:val="false"/>
+          <w:i w:val="false"/>
+          <w:caps w:val="false"/>
+          <w:smallCaps w:val="false"/>
+          <w:strike w:val="false"/>
+          <w:dstrike w:val="false"/>
+          <w:color w:val="000000"/>
+          <w:sz w:val="23"/>
+          <w:u w:val="none"/>
+          <w:effect w:val="none"/>
+          <w:shd w:fill="auto" w:val="clear"/>
+        </w:rPr>
+        <w:t>- Bayesova mreža</w:t>
+      </w:r>
+      <w:r>
+        <w:rPr/>
+        <w:br/>
+      </w:r>
+      <w:r>
+        <w:rPr>
+          <w:rFonts w:ascii="Arial" w:hAnsi="Arial"/>
+          <w:b w:val="false"/>
+          <w:i w:val="false"/>
+          <w:caps w:val="false"/>
+          <w:smallCaps w:val="false"/>
+          <w:strike w:val="false"/>
+          <w:dstrike w:val="false"/>
+          <w:color w:val="000000"/>
+          <w:sz w:val="23"/>
+          <w:u w:val="none"/>
+          <w:effect w:val="none"/>
+          <w:shd w:fill="auto" w:val="clear"/>
+        </w:rPr>
+        <w:t>- SVM</w:t>
+      </w:r>
+      <w:r>
+        <w:rPr/>
+        <w:br/>
+      </w:r>
+      <w:r>
+        <w:rPr>
+          <w:rFonts w:ascii="Arial" w:hAnsi="Arial"/>
+          <w:b w:val="false"/>
+          <w:i w:val="false"/>
+          <w:caps w:val="false"/>
+          <w:smallCaps w:val="false"/>
+          <w:strike w:val="false"/>
+          <w:dstrike w:val="false"/>
+          <w:color w:val="000000"/>
+          <w:sz w:val="23"/>
+          <w:u w:val="none"/>
+          <w:effect w:val="none"/>
+          <w:shd w:fill="auto" w:val="clear"/>
+        </w:rPr>
+        <w:t>- k najbližih susjeda</w:t>
+      </w:r>
+      <w:r>
+        <w:rPr/>
+        <w:br/>
+      </w:r>
+      <w:r>
+        <w:rPr>
+          <w:rFonts w:ascii="Arial" w:hAnsi="Arial"/>
+          <w:b w:val="false"/>
+          <w:i w:val="false"/>
+          <w:caps w:val="false"/>
+          <w:smallCaps w:val="false"/>
+          <w:strike w:val="false"/>
+          <w:dstrike w:val="false"/>
+          <w:color w:val="000000"/>
+          <w:sz w:val="23"/>
+          <w:u w:val="none"/>
+          <w:effect w:val="none"/>
+          <w:shd w:fill="auto" w:val="clear"/>
+        </w:rPr>
+        <w:t>- Random Forest</w:t>
+      </w:r>
+      <w:r>
+        <w:rPr/>
+        <w:br/>
+      </w:r>
+    </w:p>
+    <w:p>
+      <w:pPr>
+        <w:pStyle w:val="style0"/>
+      </w:pPr>
+      <w:r>
+        <w:rPr/>
+      </w:r>
+    </w:p>
+    <w:p>
+      <w:pPr>
         <w:pStyle w:val="style1"/>
         <w:pageBreakBefore/>
         <w:numPr>
@@ -2871,10 +3310,10 @@
         </w:numPr>
         <w:jc w:val="center"/>
       </w:pPr>
-      <w:bookmarkStart w:id="37" w:name="_Toc337563233"/>
-      <w:bookmarkStart w:id="38" w:name="__RefHeading__615_1388340781"/>
-      <w:bookmarkEnd w:id="37"/>
-      <w:bookmarkEnd w:id="38"/>
+      <w:bookmarkStart w:id="42" w:name="_Toc337563233"/>
+      <w:bookmarkStart w:id="43" w:name="__RefHeading__615_1388340781"/>
+      <w:bookmarkEnd w:id="42"/>
+      <w:bookmarkEnd w:id="43"/>
       <w:r>
         <w:rPr/>
         <w:t>Ispitivanje rješenja</w:t>
@@ -2898,10 +3337,10 @@
           <w:numId w:val="2"/>
         </w:numPr>
       </w:pPr>
-      <w:bookmarkStart w:id="39" w:name="_Toc337563234"/>
-      <w:bookmarkStart w:id="40" w:name="__RefHeading__617_1388340781"/>
-      <w:bookmarkEnd w:id="39"/>
-      <w:bookmarkEnd w:id="40"/>
+      <w:bookmarkStart w:id="44" w:name="_Toc337563234"/>
+      <w:bookmarkStart w:id="45" w:name="__RefHeading__617_1388340781"/>
+      <w:bookmarkEnd w:id="44"/>
+      <w:bookmarkEnd w:id="45"/>
       <w:r>
         <w:rPr/>
         <w:t>Ispitna baza</w:t>
@@ -3024,10 +3463,10 @@
           <w:numId w:val="2"/>
         </w:numPr>
       </w:pPr>
-      <w:bookmarkStart w:id="41" w:name="_Toc337563235"/>
-      <w:bookmarkStart w:id="42" w:name="__RefHeading__619_1388340781"/>
-      <w:bookmarkEnd w:id="41"/>
-      <w:bookmarkEnd w:id="42"/>
+      <w:bookmarkStart w:id="46" w:name="_Toc337563235"/>
+      <w:bookmarkStart w:id="47" w:name="__RefHeading__619_1388340781"/>
+      <w:bookmarkEnd w:id="46"/>
+      <w:bookmarkEnd w:id="47"/>
       <w:r>
         <w:rPr>
           <w:i w:val="false"/>
@@ -3060,10 +3499,10 @@
           <w:numId w:val="2"/>
         </w:numPr>
       </w:pPr>
-      <w:bookmarkStart w:id="43" w:name="_Toc337563236"/>
-      <w:bookmarkStart w:id="44" w:name="__RefHeading__621_1388340781"/>
-      <w:bookmarkEnd w:id="43"/>
-      <w:bookmarkEnd w:id="44"/>
+      <w:bookmarkStart w:id="48" w:name="_Toc337563236"/>
+      <w:bookmarkStart w:id="49" w:name="__RefHeading__621_1388340781"/>
+      <w:bookmarkEnd w:id="48"/>
+      <w:bookmarkEnd w:id="49"/>
       <w:r>
         <w:rPr>
           <w:i w:val="false"/>
@@ -3098,10 +3537,10 @@
         </w:numPr>
         <w:jc w:val="center"/>
       </w:pPr>
-      <w:bookmarkStart w:id="45" w:name="_Toc337563237"/>
-      <w:bookmarkStart w:id="46" w:name="__RefHeading__623_1388340781"/>
-      <w:bookmarkEnd w:id="45"/>
-      <w:bookmarkEnd w:id="46"/>
+      <w:bookmarkStart w:id="50" w:name="_Toc337563237"/>
+      <w:bookmarkStart w:id="51" w:name="__RefHeading__623_1388340781"/>
+      <w:bookmarkEnd w:id="50"/>
+      <w:bookmarkEnd w:id="51"/>
       <w:r>
         <w:rPr/>
         <w:t>Opis programske implementacije rješenja</w:t>
@@ -3152,10 +3591,10 @@
         </w:numPr>
         <w:jc w:val="center"/>
       </w:pPr>
-      <w:bookmarkStart w:id="47" w:name="_Toc337563238"/>
-      <w:bookmarkStart w:id="48" w:name="__RefHeading__625_1388340781"/>
-      <w:bookmarkEnd w:id="47"/>
-      <w:bookmarkEnd w:id="48"/>
+      <w:bookmarkStart w:id="52" w:name="_Toc337563238"/>
+      <w:bookmarkStart w:id="53" w:name="__RefHeading__625_1388340781"/>
+      <w:bookmarkEnd w:id="52"/>
+      <w:bookmarkEnd w:id="53"/>
       <w:r>
         <w:rPr/>
         <w:t>Zaključak</w:t>
@@ -3214,10 +3653,10 @@
         </w:numPr>
         <w:jc w:val="center"/>
       </w:pPr>
-      <w:bookmarkStart w:id="49" w:name="_Toc337563239"/>
-      <w:bookmarkStart w:id="50" w:name="__RefHeading__627_1388340781"/>
-      <w:bookmarkEnd w:id="49"/>
-      <w:bookmarkEnd w:id="50"/>
+      <w:bookmarkStart w:id="54" w:name="_Toc337563239"/>
+      <w:bookmarkStart w:id="55" w:name="__RefHeading__627_1388340781"/>
+      <w:bookmarkEnd w:id="54"/>
+      <w:bookmarkEnd w:id="55"/>
       <w:r>
         <w:rPr/>
         <w:t>Literatura</w:t>
@@ -3225,7 +3664,7 @@
     </w:p>
     <w:p>
       <w:pPr>
-        <w:pStyle w:val="style42"/>
+        <w:pStyle w:val="style46"/>
         <w:numPr>
           <w:ilvl w:val="0"/>
           <w:numId w:val="6"/>
@@ -3395,6 +3834,18 @@
         <w:rPr/>
         <w:t>primjeri obrade</w:t>
       </w:r>
+    </w:p>
+    <w:p>
+      <w:pPr>
+        <w:sectPr>
+          <w:type w:val="continuous"/>
+          <w:pgSz w:h="16838" w:w="11906"/>
+          <w:pgMar w:bottom="1417" w:footer="708" w:gutter="0" w:header="0" w:left="1417" w:right="1417" w:top="1417"/>
+          <w:formProt w:val="false"/>
+          <w:textDirection w:val="lrTb"/>
+          <w:docGrid w:charSpace="0" w:linePitch="360" w:type="default"/>
+        </w:sectPr>
+      </w:pPr>
     </w:p>
     <w:sectPr>
       <w:type w:val="continuous"/>
@@ -3455,7 +3906,7 @@
   </w:p>
   <w:p>
     <w:pPr>
-      <w:pStyle w:val="style31"/>
+      <w:pStyle w:val="style35"/>
       <w:ind w:hanging="0" w:left="0" w:right="360"/>
     </w:pPr>
     <w:r>
@@ -3482,7 +3933,7 @@
       <w:fldChar w:fldCharType="separate"/>
     </w:r>
     <w:r>
-      <w:t>3</w:t>
+      <w:t>9</w:t>
     </w:r>
     <w:r>
       <w:fldChar w:fldCharType="end"/>
@@ -3503,7 +3954,7 @@
       <w:fldChar w:fldCharType="separate"/>
     </w:r>
     <w:r>
-      <w:t>3</w:t>
+      <w:t>9</w:t>
     </w:r>
     <w:r>
       <w:fldChar w:fldCharType="end"/>
@@ -3511,7 +3962,7 @@
   </w:p>
   <w:p>
     <w:pPr>
-      <w:pStyle w:val="style31"/>
+      <w:pStyle w:val="style35"/>
       <w:ind w:hanging="0" w:left="0" w:right="360"/>
     </w:pPr>
     <w:r>
@@ -4349,12 +4800,16 @@
   <w:style w:styleId="style1" w:type="paragraph">
     <w:name w:val="Heading 1"/>
     <w:basedOn w:val="style0"/>
-    <w:next w:val="style27"/>
+    <w:next w:val="style31"/>
     <w:pPr>
       <w:keepNext/>
+      <w:numPr>
+        <w:ilvl w:val="0"/>
+        <w:numId w:val="1"/>
+      </w:numPr>
       <w:spacing w:after="120" w:before="240"/>
       <w:ind w:hanging="431" w:left="431" w:right="0"/>
-      <w:contextualSpacing w:val="false"/>
+      <w:outlineLvl w:val="0"/>
     </w:pPr>
     <w:rPr>
       <w:rFonts w:ascii="Arial" w:cs="Arial" w:hAnsi="Arial"/>
@@ -4367,7 +4822,7 @@
   <w:style w:styleId="style2" w:type="paragraph">
     <w:name w:val="Heading 2"/>
     <w:basedOn w:val="style0"/>
-    <w:next w:val="style27"/>
+    <w:next w:val="style31"/>
     <w:pPr>
       <w:keepNext/>
       <w:numPr>
@@ -4376,7 +4831,6 @@
       </w:numPr>
       <w:spacing w:after="240" w:before="240"/>
       <w:ind w:hanging="578" w:left="578" w:right="0"/>
-      <w:contextualSpacing w:val="false"/>
       <w:outlineLvl w:val="1"/>
     </w:pPr>
     <w:rPr>
@@ -4392,7 +4846,7 @@
   <w:style w:styleId="style3" w:type="paragraph">
     <w:name w:val="Heading 3"/>
     <w:basedOn w:val="style0"/>
-    <w:next w:val="style27"/>
+    <w:next w:val="style31"/>
     <w:pPr>
       <w:keepNext/>
       <w:numPr>
@@ -4400,7 +4854,6 @@
         <w:numId w:val="1"/>
       </w:numPr>
       <w:spacing w:after="60" w:before="240"/>
-      <w:contextualSpacing w:val="false"/>
       <w:outlineLvl w:val="2"/>
     </w:pPr>
     <w:rPr>
@@ -4414,7 +4867,7 @@
   <w:style w:styleId="style4" w:type="paragraph">
     <w:name w:val="Heading 4"/>
     <w:basedOn w:val="style0"/>
-    <w:next w:val="style27"/>
+    <w:next w:val="style31"/>
     <w:pPr>
       <w:keepNext/>
       <w:numPr>
@@ -4422,7 +4875,6 @@
         <w:numId w:val="1"/>
       </w:numPr>
       <w:spacing w:after="60" w:before="240"/>
-      <w:contextualSpacing w:val="false"/>
       <w:outlineLvl w:val="3"/>
     </w:pPr>
     <w:rPr>
@@ -4435,14 +4887,13 @@
   <w:style w:styleId="style5" w:type="paragraph">
     <w:name w:val="Heading 5"/>
     <w:basedOn w:val="style0"/>
-    <w:next w:val="style27"/>
+    <w:next w:val="style31"/>
     <w:pPr>
       <w:numPr>
         <w:ilvl w:val="4"/>
         <w:numId w:val="1"/>
       </w:numPr>
       <w:spacing w:after="60" w:before="240"/>
-      <w:contextualSpacing w:val="false"/>
       <w:outlineLvl w:val="4"/>
     </w:pPr>
     <w:rPr>
@@ -4457,14 +4908,13 @@
   <w:style w:styleId="style6" w:type="paragraph">
     <w:name w:val="Heading 6"/>
     <w:basedOn w:val="style0"/>
-    <w:next w:val="style27"/>
+    <w:next w:val="style31"/>
     <w:pPr>
       <w:numPr>
         <w:ilvl w:val="5"/>
         <w:numId w:val="1"/>
       </w:numPr>
       <w:spacing w:after="60" w:before="240"/>
-      <w:contextualSpacing w:val="false"/>
       <w:outlineLvl w:val="5"/>
     </w:pPr>
     <w:rPr>
@@ -4477,14 +4927,13 @@
   <w:style w:styleId="style7" w:type="paragraph">
     <w:name w:val="Heading 7"/>
     <w:basedOn w:val="style0"/>
-    <w:next w:val="style27"/>
+    <w:next w:val="style31"/>
     <w:pPr>
       <w:numPr>
         <w:ilvl w:val="6"/>
         <w:numId w:val="1"/>
       </w:numPr>
       <w:spacing w:after="60" w:before="240"/>
-      <w:contextualSpacing w:val="false"/>
       <w:outlineLvl w:val="6"/>
     </w:pPr>
     <w:rPr/>
@@ -4492,14 +4941,13 @@
   <w:style w:styleId="style8" w:type="paragraph">
     <w:name w:val="Heading 8"/>
     <w:basedOn w:val="style0"/>
-    <w:next w:val="style27"/>
+    <w:next w:val="style31"/>
     <w:pPr>
       <w:numPr>
         <w:ilvl w:val="7"/>
         <w:numId w:val="1"/>
       </w:numPr>
       <w:spacing w:after="60" w:before="240"/>
-      <w:contextualSpacing w:val="false"/>
       <w:outlineLvl w:val="7"/>
     </w:pPr>
     <w:rPr>
@@ -4510,14 +4958,13 @@
   <w:style w:styleId="style9" w:type="paragraph">
     <w:name w:val="Heading 9"/>
     <w:basedOn w:val="style0"/>
-    <w:next w:val="style27"/>
+    <w:next w:val="style31"/>
     <w:pPr>
       <w:numPr>
         <w:ilvl w:val="8"/>
         <w:numId w:val="1"/>
       </w:numPr>
       <w:spacing w:after="60" w:before="240"/>
-      <w:contextualSpacing w:val="false"/>
       <w:outlineLvl w:val="8"/>
     </w:pPr>
     <w:rPr>
@@ -4600,18 +5047,45 @@
     </w:rPr>
   </w:style>
   <w:style w:styleId="style25" w:type="character">
+    <w:name w:val="ListLabel 6"/>
+    <w:next w:val="style25"/>
+    <w:rPr>
+      <w:rFonts w:cs="Symbol"/>
+    </w:rPr>
+  </w:style>
+  <w:style w:styleId="style26" w:type="character">
+    <w:name w:val="ListLabel 7"/>
+    <w:next w:val="style26"/>
+    <w:rPr>
+      <w:rFonts w:cs="Courier New"/>
+    </w:rPr>
+  </w:style>
+  <w:style w:styleId="style27" w:type="character">
+    <w:name w:val="ListLabel 8"/>
+    <w:next w:val="style27"/>
+    <w:rPr>
+      <w:rFonts w:cs="Wingdings"/>
+    </w:rPr>
+  </w:style>
+  <w:style w:styleId="style28" w:type="character">
+    <w:name w:val="ListLabel 9"/>
+    <w:next w:val="style28"/>
+    <w:rPr>
+      <w:rFonts w:cs="OpenSymbol"/>
+    </w:rPr>
+  </w:style>
+  <w:style w:styleId="style29" w:type="character">
     <w:name w:val="Index Link"/>
-    <w:next w:val="style25"/>
+    <w:next w:val="style29"/>
     <w:rPr/>
   </w:style>
-  <w:style w:styleId="style26" w:type="paragraph">
+  <w:style w:styleId="style30" w:type="paragraph">
     <w:name w:val="Heading"/>
     <w:basedOn w:val="style0"/>
-    <w:next w:val="style27"/>
+    <w:next w:val="style31"/>
     <w:pPr>
       <w:keepNext/>
       <w:spacing w:after="120" w:before="240"/>
-      <w:contextualSpacing w:val="false"/>
     </w:pPr>
     <w:rPr>
       <w:rFonts w:ascii="Nimbus Sans L" w:cs="DejaVu Sans" w:eastAsia="DejaVu Sans" w:hAnsi="Nimbus Sans L"/>
@@ -4619,52 +5093,55 @@
       <w:szCs w:val="28"/>
     </w:rPr>
   </w:style>
-  <w:style w:styleId="style27" w:type="paragraph">
+  <w:style w:styleId="style31" w:type="paragraph">
     <w:name w:val="Text body"/>
     <w:basedOn w:val="style0"/>
-    <w:next w:val="style27"/>
+    <w:next w:val="style31"/>
     <w:pPr>
       <w:spacing w:after="120" w:before="0"/>
-      <w:contextualSpacing w:val="false"/>
     </w:pPr>
     <w:rPr/>
   </w:style>
-  <w:style w:styleId="style28" w:type="paragraph">
+  <w:style w:styleId="style32" w:type="paragraph">
     <w:name w:val="List"/>
-    <w:basedOn w:val="style27"/>
-    <w:next w:val="style28"/>
+    <w:basedOn w:val="style31"/>
+    <w:next w:val="style32"/>
     <w:pPr/>
-    <w:rPr/>
+    <w:rPr>
+      <w:rFonts w:cs="Lohit Hindi"/>
+    </w:rPr>
   </w:style>
-  <w:style w:styleId="style29" w:type="paragraph">
+  <w:style w:styleId="style33" w:type="paragraph">
     <w:name w:val="Caption"/>
     <w:basedOn w:val="style0"/>
-    <w:next w:val="style29"/>
+    <w:next w:val="style33"/>
     <w:pPr>
       <w:suppressLineNumbers/>
       <w:spacing w:after="120" w:before="120"/>
-      <w:contextualSpacing w:val="false"/>
     </w:pPr>
     <w:rPr>
+      <w:rFonts w:cs="Lohit Hindi"/>
       <w:i/>
       <w:iCs/>
       <w:sz w:val="24"/>
       <w:szCs w:val="24"/>
     </w:rPr>
   </w:style>
-  <w:style w:styleId="style30" w:type="paragraph">
+  <w:style w:styleId="style34" w:type="paragraph">
     <w:name w:val="Index"/>
     <w:basedOn w:val="style0"/>
-    <w:next w:val="style30"/>
+    <w:next w:val="style34"/>
     <w:pPr>
       <w:suppressLineNumbers/>
     </w:pPr>
-    <w:rPr/>
+    <w:rPr>
+      <w:rFonts w:cs="Lohit Hindi"/>
+    </w:rPr>
   </w:style>
-  <w:style w:styleId="style31" w:type="paragraph">
+  <w:style w:styleId="style35" w:type="paragraph">
     <w:name w:val="Footer"/>
     <w:basedOn w:val="style0"/>
-    <w:next w:val="style31"/>
+    <w:next w:val="style35"/>
     <w:pPr>
       <w:suppressLineNumbers/>
       <w:tabs>
@@ -4674,13 +5151,13 @@
     </w:pPr>
     <w:rPr/>
   </w:style>
-  <w:style w:styleId="style32" w:type="paragraph">
+  <w:style w:styleId="style36" w:type="paragraph">
     <w:name w:val="Contents 2"/>
     <w:basedOn w:val="style0"/>
-    <w:next w:val="style32"/>
+    <w:next w:val="style36"/>
     <w:pPr>
       <w:tabs>
-        <w:tab w:leader="dot" w:pos="10169" w:val="right"/>
+        <w:tab w:leader="dot" w:pos="10409" w:val="right"/>
       </w:tabs>
       <w:ind w:hanging="0" w:left="240" w:right="0"/>
     </w:pPr>
@@ -4690,10 +5167,10 @@
       <w:szCs w:val="20"/>
     </w:rPr>
   </w:style>
-  <w:style w:styleId="style33" w:type="paragraph">
+  <w:style w:styleId="style37" w:type="paragraph">
     <w:name w:val="Contents 1"/>
     <w:basedOn w:val="style0"/>
-    <w:next w:val="style33"/>
+    <w:next w:val="style37"/>
     <w:pPr>
       <w:tabs>
         <w:tab w:leader="none" w:pos="480" w:val="left"/>
@@ -4701,7 +5178,6 @@
       </w:tabs>
       <w:spacing w:after="120" w:before="120"/>
       <w:ind w:hanging="0" w:left="0" w:right="0"/>
-      <w:contextualSpacing w:val="false"/>
     </w:pPr>
     <w:rPr>
       <w:b/>
@@ -4710,13 +5186,13 @@
       <w:szCs w:val="28"/>
     </w:rPr>
   </w:style>
-  <w:style w:styleId="style34" w:type="paragraph">
+  <w:style w:styleId="style38" w:type="paragraph">
     <w:name w:val="Contents 3"/>
     <w:basedOn w:val="style0"/>
-    <w:next w:val="style34"/>
+    <w:next w:val="style38"/>
     <w:pPr>
       <w:tabs>
-        <w:tab w:leader="dot" w:pos="10366" w:val="right"/>
+        <w:tab w:leader="dot" w:pos="10846" w:val="right"/>
       </w:tabs>
       <w:ind w:hanging="0" w:left="480" w:right="0"/>
     </w:pPr>
@@ -4727,13 +5203,13 @@
       <w:szCs w:val="20"/>
     </w:rPr>
   </w:style>
-  <w:style w:styleId="style35" w:type="paragraph">
+  <w:style w:styleId="style39" w:type="paragraph">
     <w:name w:val="Contents 4"/>
     <w:basedOn w:val="style0"/>
-    <w:next w:val="style35"/>
+    <w:next w:val="style39"/>
     <w:pPr>
       <w:tabs>
-        <w:tab w:leader="dot" w:pos="10563" w:val="right"/>
+        <w:tab w:leader="dot" w:pos="11283" w:val="right"/>
       </w:tabs>
       <w:ind w:hanging="0" w:left="720" w:right="0"/>
     </w:pPr>
@@ -4742,13 +5218,13 @@
       <w:szCs w:val="18"/>
     </w:rPr>
   </w:style>
-  <w:style w:styleId="style36" w:type="paragraph">
+  <w:style w:styleId="style40" w:type="paragraph">
     <w:name w:val="Contents 5"/>
     <w:basedOn w:val="style0"/>
-    <w:next w:val="style36"/>
+    <w:next w:val="style40"/>
     <w:pPr>
       <w:tabs>
-        <w:tab w:leader="dot" w:pos="10760" w:val="right"/>
+        <w:tab w:leader="dot" w:pos="11720" w:val="right"/>
       </w:tabs>
       <w:ind w:hanging="0" w:left="960" w:right="0"/>
     </w:pPr>
@@ -4757,13 +5233,13 @@
       <w:szCs w:val="18"/>
     </w:rPr>
   </w:style>
-  <w:style w:styleId="style37" w:type="paragraph">
+  <w:style w:styleId="style41" w:type="paragraph">
     <w:name w:val="Contents 6"/>
     <w:basedOn w:val="style0"/>
-    <w:next w:val="style37"/>
+    <w:next w:val="style41"/>
     <w:pPr>
       <w:tabs>
-        <w:tab w:leader="dot" w:pos="10957" w:val="right"/>
+        <w:tab w:leader="dot" w:pos="12157" w:val="right"/>
       </w:tabs>
       <w:ind w:hanging="0" w:left="1200" w:right="0"/>
     </w:pPr>
@@ -4772,13 +5248,13 @@
       <w:szCs w:val="18"/>
     </w:rPr>
   </w:style>
-  <w:style w:styleId="style38" w:type="paragraph">
+  <w:style w:styleId="style42" w:type="paragraph">
     <w:name w:val="Contents 7"/>
     <w:basedOn w:val="style0"/>
-    <w:next w:val="style38"/>
+    <w:next w:val="style42"/>
     <w:pPr>
       <w:tabs>
-        <w:tab w:leader="dot" w:pos="11154" w:val="right"/>
+        <w:tab w:leader="dot" w:pos="12594" w:val="right"/>
       </w:tabs>
       <w:ind w:hanging="0" w:left="1440" w:right="0"/>
     </w:pPr>
@@ -4787,13 +5263,13 @@
       <w:szCs w:val="18"/>
     </w:rPr>
   </w:style>
-  <w:style w:styleId="style39" w:type="paragraph">
+  <w:style w:styleId="style43" w:type="paragraph">
     <w:name w:val="Contents 8"/>
     <w:basedOn w:val="style0"/>
-    <w:next w:val="style39"/>
+    <w:next w:val="style43"/>
     <w:pPr>
       <w:tabs>
-        <w:tab w:leader="dot" w:pos="11351" w:val="right"/>
+        <w:tab w:leader="dot" w:pos="13031" w:val="right"/>
       </w:tabs>
       <w:ind w:hanging="0" w:left="1680" w:right="0"/>
     </w:pPr>
@@ -4802,13 +5278,13 @@
       <w:szCs w:val="18"/>
     </w:rPr>
   </w:style>
-  <w:style w:styleId="style40" w:type="paragraph">
+  <w:style w:styleId="style44" w:type="paragraph">
     <w:name w:val="Contents 9"/>
     <w:basedOn w:val="style0"/>
-    <w:next w:val="style40"/>
+    <w:next w:val="style44"/>
     <w:pPr>
       <w:tabs>
-        <w:tab w:leader="dot" w:pos="11548" w:val="right"/>
+        <w:tab w:leader="dot" w:pos="13468" w:val="right"/>
       </w:tabs>
       <w:ind w:hanging="0" w:left="1920" w:right="0"/>
     </w:pPr>
@@ -4817,10 +5293,10 @@
       <w:szCs w:val="18"/>
     </w:rPr>
   </w:style>
-  <w:style w:styleId="style41" w:type="paragraph">
+  <w:style w:styleId="style45" w:type="paragraph">
     <w:name w:val="Balloon Text"/>
     <w:basedOn w:val="style0"/>
-    <w:next w:val="style41"/>
+    <w:next w:val="style45"/>
     <w:pPr/>
     <w:rPr>
       <w:rFonts w:ascii="Tahoma" w:cs="Tahoma" w:hAnsi="Tahoma"/>
@@ -4828,21 +5304,20 @@
       <w:szCs w:val="16"/>
     </w:rPr>
   </w:style>
-  <w:style w:styleId="style42" w:type="paragraph">
+  <w:style w:styleId="style46" w:type="paragraph">
     <w:name w:val="List Paragraph"/>
     <w:basedOn w:val="style0"/>
-    <w:next w:val="style42"/>
+    <w:next w:val="style46"/>
     <w:pPr>
       <w:spacing w:after="0" w:before="0"/>
       <w:ind w:hanging="0" w:left="720" w:right="0"/>
-      <w:contextualSpacing/>
     </w:pPr>
     <w:rPr/>
   </w:style>
-  <w:style w:styleId="style43" w:type="paragraph">
+  <w:style w:styleId="style47" w:type="paragraph">
     <w:name w:val="Frame contents"/>
-    <w:basedOn w:val="style27"/>
-    <w:next w:val="style43"/>
+    <w:basedOn w:val="style31"/>
+    <w:next w:val="style47"/>
     <w:pPr/>
     <w:rPr/>
   </w:style>

</xml_diff>

<commit_message>
Slike dodane i popravljene
</commit_message>
<xml_diff>
--- a/doc/Projektna_dokumentacija_RU_ver_1.docx
+++ b/doc/Projektna_dokumentacija_RU_ver_1.docx
@@ -123,11 +123,11 @@
         <w:ind w:hanging="578" w:left="578" w:right="0"/>
         <w:jc w:val="center"/>
       </w:pPr>
-      <w:bookmarkStart w:id="0" w:name="Bookmark"/>
+      <w:bookmarkStart w:id="0" w:name="_Toc215482380"/>
       <w:bookmarkStart w:id="1" w:name="_Toc214265525"/>
-      <w:bookmarkStart w:id="2" w:name="_Toc215482380"/>
-      <w:bookmarkStart w:id="3" w:name="_Toc337563219"/>
-      <w:bookmarkStart w:id="4" w:name="__RefHeading__467_1286014612"/>
+      <w:bookmarkStart w:id="2" w:name="Bookmark"/>
+      <w:bookmarkStart w:id="3" w:name="__RefHeading__467_1286014612"/>
+      <w:bookmarkStart w:id="4" w:name="_Toc337563219"/>
       <w:bookmarkEnd w:id="3"/>
       <w:bookmarkEnd w:id="4"/>
       <w:r>
@@ -157,11 +157,11 @@
         <w:ind w:hanging="578" w:left="578" w:right="0"/>
         <w:jc w:val="center"/>
       </w:pPr>
-      <w:bookmarkStart w:id="5" w:name="Bookmark1"/>
+      <w:bookmarkStart w:id="5" w:name="_Toc214265526"/>
       <w:bookmarkStart w:id="6" w:name="_Toc337563220"/>
-      <w:bookmarkStart w:id="7" w:name="_Toc214265526"/>
-      <w:bookmarkStart w:id="8" w:name="_Toc215482381"/>
-      <w:bookmarkStart w:id="9" w:name="__RefHeading__469_1286014612"/>
+      <w:bookmarkStart w:id="7" w:name="Bookmark1"/>
+      <w:bookmarkStart w:id="8" w:name="__RefHeading__469_1286014612"/>
+      <w:bookmarkStart w:id="9" w:name="_Toc215482381"/>
       <w:bookmarkEnd w:id="8"/>
       <w:bookmarkEnd w:id="9"/>
       <w:r>
@@ -349,8 +349,8 @@
         <w:ind w:hanging="0" w:left="2832" w:right="0"/>
         <w:jc w:val="left"/>
       </w:pPr>
-      <w:bookmarkStart w:id="12" w:name="_Toc337563222"/>
-      <w:bookmarkStart w:id="13" w:name="_Toc215482383"/>
+      <w:bookmarkStart w:id="12" w:name="_Toc215482383"/>
+      <w:bookmarkStart w:id="13" w:name="_Toc337563222"/>
       <w:r>
         <w:rPr>
           <w:sz w:val="36"/>
@@ -397,15 +397,6 @@
           <w:szCs w:val="36"/>
         </w:rPr>
         <w:t>Matija Šošić</w:t>
-      </w:r>
-    </w:p>
-    <w:p>
-      <w:pPr>
-        <w:pStyle w:val="style0"/>
-        <w:spacing w:line="100" w:lineRule="atLeast"/>
-      </w:pPr>
-      <w:r>
-        <w:rPr/>
       </w:r>
     </w:p>
     <w:p>
@@ -421,6 +412,7 @@
           <w:docGrid w:charSpace="0" w:linePitch="360" w:type="default"/>
         </w:sectPr>
         <w:pStyle w:val="style0"/>
+        <w:spacing w:line="100" w:lineRule="atLeast"/>
       </w:pPr>
       <w:r>
         <w:rPr/>
@@ -438,7 +430,7 @@
           <w:textDirection w:val="lrTb"/>
           <w:docGrid w:charSpace="0" w:linePitch="360" w:type="default"/>
         </w:sectPr>
-        <w:pStyle w:val="style40"/>
+        <w:pStyle w:val="style44"/>
         <w:ind w:hanging="0" w:left="0" w:right="360"/>
       </w:pPr>
       <w:r>
@@ -457,10 +449,10 @@
         </w:numPr>
         <w:ind w:hanging="431" w:left="432" w:right="0"/>
       </w:pPr>
-      <w:bookmarkStart w:id="14" w:name="__RefHeading__595_1388340781"/>
-      <w:bookmarkStart w:id="15" w:name="_Toc214265529"/>
-      <w:bookmarkStart w:id="16" w:name="_Toc215482384"/>
-      <w:bookmarkStart w:id="17" w:name="_Toc337563223"/>
+      <w:bookmarkStart w:id="14" w:name="_Toc337563223"/>
+      <w:bookmarkStart w:id="15" w:name="_Toc215482384"/>
+      <w:bookmarkStart w:id="16" w:name="_Toc214265529"/>
+      <w:bookmarkStart w:id="17" w:name="__RefHeading__595_1388340781"/>
       <w:bookmarkEnd w:id="14"/>
       <w:bookmarkEnd w:id="15"/>
       <w:bookmarkEnd w:id="16"/>
@@ -472,7 +464,7 @@
     </w:p>
     <w:p>
       <w:pPr>
-        <w:pStyle w:val="style40"/>
+        <w:pStyle w:val="style44"/>
         <w:ind w:hanging="0" w:left="0" w:right="360"/>
       </w:pPr>
       <w:r>
@@ -495,7 +487,7 @@
     </w:p>
     <w:p>
       <w:pPr>
-        <w:pStyle w:val="style40"/>
+        <w:pStyle w:val="style44"/>
         <w:ind w:hanging="0" w:left="0" w:right="360"/>
       </w:pPr>
       <w:hyperlink w:anchor="__RefHeading__467_1286014612">
@@ -518,7 +510,7 @@
     </w:p>
     <w:p>
       <w:pPr>
-        <w:pStyle w:val="style41"/>
+        <w:pStyle w:val="style45"/>
         <w:tabs>
           <w:tab w:leader="dot" w:pos="9312" w:val="right"/>
         </w:tabs>
@@ -535,7 +527,7 @@
       <w:hyperlink w:anchor="__RefHeading__467_1286014612">
         <w:r>
           <w:rPr>
-            <w:rStyle w:val="style33"/>
+            <w:rStyle w:val="style38"/>
           </w:rPr>
           <w:t>1.1Projekt iz predmeta Raspoznavanje uzoraka</w:t>
           <w:tab/>
@@ -545,7 +537,7 @@
     </w:p>
     <w:p>
       <w:pPr>
-        <w:pStyle w:val="style41"/>
+        <w:pStyle w:val="style45"/>
         <w:tabs>
           <w:tab w:leader="dot" w:pos="9312" w:val="right"/>
         </w:tabs>
@@ -553,7 +545,7 @@
       <w:hyperlink w:anchor="__RefHeading__469_1286014612">
         <w:r>
           <w:rPr>
-            <w:rStyle w:val="style33"/>
+            <w:rStyle w:val="style38"/>
           </w:rPr>
           <w:t>1.2Ak. god. 2012/13</w:t>
           <w:tab/>
@@ -563,7 +555,7 @@
     </w:p>
     <w:p>
       <w:pPr>
-        <w:pStyle w:val="style42"/>
+        <w:pStyle w:val="style46"/>
         <w:tabs>
           <w:tab w:leader="dot" w:pos="9072" w:val="right"/>
         </w:tabs>
@@ -571,7 +563,7 @@
       <w:hyperlink w:anchor="__RefHeading__593_1388340781">
         <w:r>
           <w:rPr>
-            <w:rStyle w:val="style33"/>
+            <w:rStyle w:val="style38"/>
           </w:rPr>
           <w:t>2.Detekcija i „meko“ raspoznavanje na temelju siluete osoba</w:t>
           <w:tab/>
@@ -581,7 +573,7 @@
     </w:p>
     <w:p>
       <w:pPr>
-        <w:pStyle w:val="style42"/>
+        <w:pStyle w:val="style46"/>
         <w:tabs>
           <w:tab w:leader="dot" w:pos="9072" w:val="right"/>
         </w:tabs>
@@ -589,7 +581,7 @@
       <w:hyperlink w:anchor="__RefHeading__595_1388340781">
         <w:r>
           <w:rPr>
-            <w:rStyle w:val="style33"/>
+            <w:rStyle w:val="style38"/>
           </w:rPr>
           <w:t>3.Sadržaj:</w:t>
           <w:tab/>
@@ -599,7 +591,7 @@
     </w:p>
     <w:p>
       <w:pPr>
-        <w:pStyle w:val="style42"/>
+        <w:pStyle w:val="style46"/>
         <w:tabs>
           <w:tab w:leader="dot" w:pos="9072" w:val="right"/>
         </w:tabs>
@@ -607,7 +599,7 @@
       <w:hyperlink w:anchor="__RefHeading__597_1388340781">
         <w:r>
           <w:rPr>
-            <w:rStyle w:val="style33"/>
+            <w:rStyle w:val="style38"/>
           </w:rPr>
           <w:t>1.Projektni zadatak</w:t>
           <w:tab/>
@@ -617,7 +609,7 @@
     </w:p>
     <w:p>
       <w:pPr>
-        <w:pStyle w:val="style41"/>
+        <w:pStyle w:val="style45"/>
         <w:tabs>
           <w:tab w:leader="dot" w:pos="9312" w:val="right"/>
         </w:tabs>
@@ -625,7 +617,7 @@
       <w:hyperlink w:anchor="__RefHeading__599_1388340781">
         <w:r>
           <w:rPr>
-            <w:rStyle w:val="style33"/>
+            <w:rStyle w:val="style38"/>
           </w:rPr>
           <w:t>1.1Opis projektnog zadatka</w:t>
           <w:tab/>
@@ -635,7 +627,7 @@
     </w:p>
     <w:p>
       <w:pPr>
-        <w:pStyle w:val="style41"/>
+        <w:pStyle w:val="style45"/>
         <w:tabs>
           <w:tab w:leader="dot" w:pos="9312" w:val="right"/>
         </w:tabs>
@@ -643,7 +635,7 @@
       <w:hyperlink w:anchor="__RefHeading__601_1388340781">
         <w:r>
           <w:rPr>
-            <w:rStyle w:val="style33"/>
+            <w:rStyle w:val="style38"/>
           </w:rPr>
           <w:t>1.2Pregled i opis srodnih rješenja</w:t>
           <w:tab/>
@@ -653,7 +645,25 @@
     </w:p>
     <w:p>
       <w:pPr>
-        <w:pStyle w:val="style41"/>
+        <w:pStyle w:val="style45"/>
+        <w:tabs>
+          <w:tab w:leader="dot" w:pos="9312" w:val="right"/>
+        </w:tabs>
+      </w:pPr>
+      <w:hyperlink w:anchor="__RefHeading__787_908175118">
+        <w:r>
+          <w:rPr>
+            <w:rStyle w:val="style38"/>
+          </w:rPr>
+          <w:t>1.2.1Granlundov sustav za raspoznavanje slova</w:t>
+          <w:tab/>
+          <w:t>3</w:t>
+        </w:r>
+      </w:hyperlink>
+    </w:p>
+    <w:p>
+      <w:pPr>
+        <w:pStyle w:val="style45"/>
         <w:tabs>
           <w:tab w:leader="dot" w:pos="9312" w:val="right"/>
         </w:tabs>
@@ -661,7 +671,7 @@
       <w:hyperlink w:anchor="__RefHeading__603_1388340781">
         <w:r>
           <w:rPr>
-            <w:rStyle w:val="style33"/>
+            <w:rStyle w:val="style38"/>
           </w:rPr>
           <w:t>1.3Konceptualno rješenje zadatka</w:t>
           <w:tab/>
@@ -671,7 +681,7 @@
     </w:p>
     <w:p>
       <w:pPr>
-        <w:pStyle w:val="style42"/>
+        <w:pStyle w:val="style46"/>
         <w:tabs>
           <w:tab w:leader="dot" w:pos="9072" w:val="right"/>
         </w:tabs>
@@ -679,171 +689,9 @@
       <w:hyperlink w:anchor="__RefHeading__471_1286014612">
         <w:r>
           <w:rPr>
-            <w:rStyle w:val="style33"/>
+            <w:rStyle w:val="style38"/>
           </w:rPr>
           <w:t xml:space="preserve">2.Postupak rješavanja zadatka </w:t>
-          <w:tab/>
-          <w:t>4</w:t>
-        </w:r>
-      </w:hyperlink>
-    </w:p>
-    <w:p>
-      <w:pPr>
-        <w:pStyle w:val="style41"/>
-        <w:tabs>
-          <w:tab w:leader="dot" w:pos="9312" w:val="right"/>
-        </w:tabs>
-      </w:pPr>
-      <w:hyperlink w:anchor="__RefHeading__607_1388340781">
-        <w:r>
-          <w:rPr>
-            <w:rStyle w:val="style33"/>
-          </w:rPr>
-          <w:t>2.1Naziv prvog koraka</w:t>
-          <w:tab/>
-          <w:t>4</w:t>
-        </w:r>
-      </w:hyperlink>
-    </w:p>
-    <w:p>
-      <w:pPr>
-        <w:pStyle w:val="style43"/>
-        <w:tabs>
-          <w:tab w:leader="dot" w:pos="9552" w:val="right"/>
-        </w:tabs>
-      </w:pPr>
-      <w:hyperlink w:anchor="__RefHeading__609_1388340781">
-        <w:r>
-          <w:rPr>
-            <w:rStyle w:val="style33"/>
-          </w:rPr>
-          <w:t>2.1.1Naziv prvog algoritma</w:t>
-          <w:tab/>
-          <w:t>4</w:t>
-        </w:r>
-      </w:hyperlink>
-    </w:p>
-    <w:p>
-      <w:pPr>
-        <w:pStyle w:val="style43"/>
-        <w:tabs>
-          <w:tab w:leader="dot" w:pos="9552" w:val="right"/>
-        </w:tabs>
-      </w:pPr>
-      <w:hyperlink w:anchor="__RefHeading__611_1388340781">
-        <w:r>
-          <w:rPr>
-            <w:rStyle w:val="style33"/>
-          </w:rPr>
-          <w:t>2.1.2Naziv drugog algoritma</w:t>
-          <w:tab/>
-          <w:t>4</w:t>
-        </w:r>
-      </w:hyperlink>
-    </w:p>
-    <w:p>
-      <w:pPr>
-        <w:pStyle w:val="style41"/>
-        <w:tabs>
-          <w:tab w:leader="dot" w:pos="9312" w:val="right"/>
-        </w:tabs>
-      </w:pPr>
-      <w:hyperlink w:anchor="__RefHeading__546_189280669">
-        <w:r>
-          <w:rPr>
-            <w:rStyle w:val="style33"/>
-          </w:rPr>
-          <w:t>2.2Izlučivanje značajki</w:t>
-          <w:tab/>
-          <w:t>4</w:t>
-        </w:r>
-      </w:hyperlink>
-    </w:p>
-    <w:p>
-      <w:pPr>
-        <w:pStyle w:val="style41"/>
-        <w:tabs>
-          <w:tab w:leader="dot" w:pos="9312" w:val="right"/>
-        </w:tabs>
-      </w:pPr>
-      <w:hyperlink w:anchor="__RefHeading__548_189280669">
-        <w:r>
-          <w:rPr>
-            <w:rStyle w:val="style33"/>
-          </w:rPr>
-          <w:t>2.2.1Granlundovi koeficijenti</w:t>
-          <w:tab/>
-          <w:t>4</w:t>
-        </w:r>
-      </w:hyperlink>
-    </w:p>
-    <w:p>
-      <w:pPr>
-        <w:pStyle w:val="style41"/>
-        <w:tabs>
-          <w:tab w:leader="dot" w:pos="9312" w:val="right"/>
-        </w:tabs>
-      </w:pPr>
-      <w:hyperlink w:anchor="__RefHeading__550_189280669">
-        <w:r>
-          <w:rPr>
-            <w:rStyle w:val="style33"/>
-          </w:rPr>
-          <w:t>2.2.1.1Računanje Fourierovih koeficijenata</w:t>
-          <w:tab/>
-          <w:t>4</w:t>
-        </w:r>
-      </w:hyperlink>
-    </w:p>
-    <w:p>
-      <w:pPr>
-        <w:pStyle w:val="style41"/>
-        <w:tabs>
-          <w:tab w:leader="dot" w:pos="9312" w:val="right"/>
-        </w:tabs>
-      </w:pPr>
-      <w:hyperlink w:anchor="__RefHeading__552_189280669">
-        <w:r>
-          <w:rPr>
-            <w:rStyle w:val="style33"/>
-          </w:rPr>
-          <w:t>2.2.1.2Računanje Granlundovih koeficijenata</w:t>
-          <w:tab/>
-          <w:t>4</w:t>
-        </w:r>
-      </w:hyperlink>
-    </w:p>
-    <w:p>
-      <w:pPr>
-        <w:pStyle w:val="style41"/>
-        <w:tabs>
-          <w:tab w:leader="dot" w:pos="9312" w:val="right"/>
-        </w:tabs>
-      </w:pPr>
-      <w:hyperlink w:anchor="__RefHeading__504_1514969475">
-        <w:r>
-          <w:rPr>
-            <w:rStyle w:val="style33"/>
-          </w:rPr>
-          <w:t>2.2.2. Izlučivanje bazičnih značajki iz siluete</w:t>
-          <w:tab/>
-          <w:t>4</w:t>
-        </w:r>
-      </w:hyperlink>
-    </w:p>
-    <w:p>
-      <w:pPr>
-        <w:pStyle w:val="style42"/>
-        <w:tabs>
-          <w:tab w:leader="dot" w:pos="9072" w:val="right"/>
-        </w:tabs>
-      </w:pPr>
-      <w:hyperlink w:anchor="__RefHeading__615_1388340781">
-        <w:r>
-          <w:rPr>
-            <w:rStyle w:val="style33"/>
-          </w:rPr>
-          <w:t>3.Ispitivanje rješenja</w:t>
           <w:tab/>
           <w:t>5</w:t>
         </w:r>
@@ -851,17 +699,17 @@
     </w:p>
     <w:p>
       <w:pPr>
-        <w:pStyle w:val="style41"/>
+        <w:pStyle w:val="style45"/>
         <w:tabs>
           <w:tab w:leader="dot" w:pos="9312" w:val="right"/>
         </w:tabs>
       </w:pPr>
-      <w:hyperlink w:anchor="__RefHeading__617_1388340781">
+      <w:hyperlink w:anchor="__RefHeading__607_1388340781">
         <w:r>
           <w:rPr>
-            <w:rStyle w:val="style33"/>
-          </w:rPr>
-          <w:t>3.1Ispitna baza</w:t>
+            <w:rStyle w:val="style38"/>
+          </w:rPr>
+          <w:t>2.1Naziv prvog koraka</w:t>
           <w:tab/>
           <w:t>5</w:t>
         </w:r>
@@ -869,17 +717,17 @@
     </w:p>
     <w:p>
       <w:pPr>
-        <w:pStyle w:val="style41"/>
-        <w:tabs>
-          <w:tab w:leader="dot" w:pos="9312" w:val="right"/>
-        </w:tabs>
-      </w:pPr>
-      <w:hyperlink w:anchor="__RefHeading__619_1388340781">
+        <w:pStyle w:val="style47"/>
+        <w:tabs>
+          <w:tab w:leader="dot" w:pos="9552" w:val="right"/>
+        </w:tabs>
+      </w:pPr>
+      <w:hyperlink w:anchor="__RefHeading__609_1388340781">
         <w:r>
           <w:rPr>
-            <w:rStyle w:val="style33"/>
-          </w:rPr>
-          <w:t>3.2Rezultati učenja i ispitivanja</w:t>
+            <w:rStyle w:val="style38"/>
+          </w:rPr>
+          <w:t>2.1.1Naziv prvog algoritma</w:t>
           <w:tab/>
           <w:t>5</w:t>
         </w:r>
@@ -887,17 +735,17 @@
     </w:p>
     <w:p>
       <w:pPr>
-        <w:pStyle w:val="style41"/>
-        <w:tabs>
-          <w:tab w:leader="dot" w:pos="9312" w:val="right"/>
-        </w:tabs>
-      </w:pPr>
-      <w:hyperlink w:anchor="__RefHeading__621_1388340781">
+        <w:pStyle w:val="style47"/>
+        <w:tabs>
+          <w:tab w:leader="dot" w:pos="9552" w:val="right"/>
+        </w:tabs>
+      </w:pPr>
+      <w:hyperlink w:anchor="__RefHeading__611_1388340781">
         <w:r>
           <w:rPr>
-            <w:rStyle w:val="style33"/>
-          </w:rPr>
-          <w:t>3.3Analiza rezultata</w:t>
+            <w:rStyle w:val="style38"/>
+          </w:rPr>
+          <w:t>2.1.2Naziv drugog algoritma</w:t>
           <w:tab/>
           <w:t>5</w:t>
         </w:r>
@@ -905,17 +753,107 @@
     </w:p>
     <w:p>
       <w:pPr>
-        <w:pStyle w:val="style42"/>
+        <w:pStyle w:val="style45"/>
+        <w:tabs>
+          <w:tab w:leader="dot" w:pos="9312" w:val="right"/>
+        </w:tabs>
+      </w:pPr>
+      <w:hyperlink w:anchor="__RefHeading__546_189280669">
+        <w:r>
+          <w:rPr>
+            <w:rStyle w:val="style38"/>
+          </w:rPr>
+          <w:t>2.2Izlučivanje značajki</w:t>
+          <w:tab/>
+          <w:t>5</w:t>
+        </w:r>
+      </w:hyperlink>
+    </w:p>
+    <w:p>
+      <w:pPr>
+        <w:pStyle w:val="style45"/>
+        <w:tabs>
+          <w:tab w:leader="dot" w:pos="9312" w:val="right"/>
+        </w:tabs>
+      </w:pPr>
+      <w:hyperlink w:anchor="__RefHeading__548_189280669">
+        <w:r>
+          <w:rPr>
+            <w:rStyle w:val="style38"/>
+          </w:rPr>
+          <w:t>2.2.1Granlundovi koeficijenti</w:t>
+          <w:tab/>
+          <w:t>5</w:t>
+        </w:r>
+      </w:hyperlink>
+    </w:p>
+    <w:p>
+      <w:pPr>
+        <w:pStyle w:val="style45"/>
+        <w:tabs>
+          <w:tab w:leader="dot" w:pos="9312" w:val="right"/>
+        </w:tabs>
+      </w:pPr>
+      <w:hyperlink w:anchor="__RefHeading__550_189280669">
+        <w:r>
+          <w:rPr>
+            <w:rStyle w:val="style38"/>
+          </w:rPr>
+          <w:t>2.2.1.1Računanje Fourierovih koeficijenata</w:t>
+          <w:tab/>
+          <w:t>5</w:t>
+        </w:r>
+      </w:hyperlink>
+    </w:p>
+    <w:p>
+      <w:pPr>
+        <w:pStyle w:val="style45"/>
+        <w:tabs>
+          <w:tab w:leader="dot" w:pos="9312" w:val="right"/>
+        </w:tabs>
+      </w:pPr>
+      <w:hyperlink w:anchor="__RefHeading__552_189280669">
+        <w:r>
+          <w:rPr>
+            <w:rStyle w:val="style38"/>
+          </w:rPr>
+          <w:t>2.2.1.2Računanje Granlundovih koeficijenata</w:t>
+          <w:tab/>
+          <w:t>5</w:t>
+        </w:r>
+      </w:hyperlink>
+    </w:p>
+    <w:p>
+      <w:pPr>
+        <w:pStyle w:val="style45"/>
+        <w:tabs>
+          <w:tab w:leader="dot" w:pos="9312" w:val="right"/>
+        </w:tabs>
+      </w:pPr>
+      <w:hyperlink w:anchor="__RefHeading__504_1514969475">
+        <w:r>
+          <w:rPr>
+            <w:rStyle w:val="style38"/>
+          </w:rPr>
+          <w:t>2.2.2. Izlučivanje bazičnih značajki iz siluete</w:t>
+          <w:tab/>
+          <w:t>5</w:t>
+        </w:r>
+      </w:hyperlink>
+    </w:p>
+    <w:p>
+      <w:pPr>
+        <w:pStyle w:val="style46"/>
         <w:tabs>
           <w:tab w:leader="dot" w:pos="9072" w:val="right"/>
         </w:tabs>
       </w:pPr>
-      <w:hyperlink w:anchor="__RefHeading__623_1388340781">
+      <w:hyperlink w:anchor="__RefHeading__615_1388340781">
         <w:r>
           <w:rPr>
-            <w:rStyle w:val="style33"/>
-          </w:rPr>
-          <w:t>4.Opis programske implementacije rješenja</w:t>
+            <w:rStyle w:val="style38"/>
+          </w:rPr>
+          <w:t>3.Ispitivanje rješenja</w:t>
           <w:tab/>
           <w:t>6</w:t>
         </w:r>
@@ -923,17 +861,71 @@
     </w:p>
     <w:p>
       <w:pPr>
-        <w:pStyle w:val="style42"/>
+        <w:pStyle w:val="style45"/>
+        <w:tabs>
+          <w:tab w:leader="dot" w:pos="9312" w:val="right"/>
+        </w:tabs>
+      </w:pPr>
+      <w:hyperlink w:anchor="__RefHeading__617_1388340781">
+        <w:r>
+          <w:rPr>
+            <w:rStyle w:val="style38"/>
+          </w:rPr>
+          <w:t>3.1Ispitna baza</w:t>
+          <w:tab/>
+          <w:t>6</w:t>
+        </w:r>
+      </w:hyperlink>
+    </w:p>
+    <w:p>
+      <w:pPr>
+        <w:pStyle w:val="style45"/>
+        <w:tabs>
+          <w:tab w:leader="dot" w:pos="9312" w:val="right"/>
+        </w:tabs>
+      </w:pPr>
+      <w:hyperlink w:anchor="__RefHeading__619_1388340781">
+        <w:r>
+          <w:rPr>
+            <w:rStyle w:val="style38"/>
+          </w:rPr>
+          <w:t>3.2Rezultati učenja i ispitivanja</w:t>
+          <w:tab/>
+          <w:t>6</w:t>
+        </w:r>
+      </w:hyperlink>
+    </w:p>
+    <w:p>
+      <w:pPr>
+        <w:pStyle w:val="style45"/>
+        <w:tabs>
+          <w:tab w:leader="dot" w:pos="9312" w:val="right"/>
+        </w:tabs>
+      </w:pPr>
+      <w:hyperlink w:anchor="__RefHeading__621_1388340781">
+        <w:r>
+          <w:rPr>
+            <w:rStyle w:val="style38"/>
+          </w:rPr>
+          <w:t>3.3Analiza rezultata</w:t>
+          <w:tab/>
+          <w:t>6</w:t>
+        </w:r>
+      </w:hyperlink>
+    </w:p>
+    <w:p>
+      <w:pPr>
+        <w:pStyle w:val="style46"/>
         <w:tabs>
           <w:tab w:leader="dot" w:pos="9072" w:val="right"/>
         </w:tabs>
       </w:pPr>
-      <w:hyperlink w:anchor="__RefHeading__625_1388340781">
+      <w:hyperlink w:anchor="__RefHeading__623_1388340781">
         <w:r>
           <w:rPr>
-            <w:rStyle w:val="style33"/>
-          </w:rPr>
-          <w:t>5.Zaključak</w:t>
+            <w:rStyle w:val="style38"/>
+          </w:rPr>
+          <w:t>4.Opis programske implementacije rješenja</w:t>
           <w:tab/>
           <w:t>7</w:t>
         </w:r>
@@ -941,7 +933,25 @@
     </w:p>
     <w:p>
       <w:pPr>
-        <w:pStyle w:val="style42"/>
+        <w:pStyle w:val="style46"/>
+        <w:tabs>
+          <w:tab w:leader="dot" w:pos="9072" w:val="right"/>
+        </w:tabs>
+      </w:pPr>
+      <w:hyperlink w:anchor="__RefHeading__625_1388340781">
+        <w:r>
+          <w:rPr>
+            <w:rStyle w:val="style38"/>
+          </w:rPr>
+          <w:t>5.Zaključak</w:t>
+          <w:tab/>
+          <w:t>8</w:t>
+        </w:r>
+      </w:hyperlink>
+    </w:p>
+    <w:p>
+      <w:pPr>
+        <w:pStyle w:val="style46"/>
         <w:tabs>
           <w:tab w:leader="dot" w:pos="9072" w:val="right"/>
         </w:tabs>
@@ -949,11 +959,11 @@
       <w:hyperlink w:anchor="__RefHeading__627_1388340781">
         <w:r>
           <w:rPr>
-            <w:rStyle w:val="style33"/>
+            <w:rStyle w:val="style38"/>
           </w:rPr>
           <w:t>6.Literatura</w:t>
           <w:tab/>
-          <w:t>8</w:t>
+          <w:t>9</w:t>
         </w:r>
       </w:hyperlink>
       <w:r>
@@ -974,449 +984,16 @@
     </w:p>
     <w:p>
       <w:pPr>
-        <w:pStyle w:val="style41"/>
-        <w:tabs>
-          <w:tab w:leader="dot" w:pos="9552" w:val="right"/>
-          <w:tab w:leader="dot" w:pos="10649" w:val="right"/>
-        </w:tabs>
-      </w:pPr>
-      <w:hyperlink w:anchor="__RefHeading__467_1286014612">
-        <w:r>
-          <w:rPr>
-            <w:rStyle w:val="style33"/>
-            <w:rStyle w:val="style17"/>
-          </w:rPr>
-          <w:t>1.2Ak. god. 2012/13</w:t>
-          <w:tab/>
-          <w:t>1</w:t>
-        </w:r>
-      </w:hyperlink>
-    </w:p>
-    <w:p>
-      <w:pPr>
-        <w:pStyle w:val="style42"/>
+        <w:pStyle w:val="style46"/>
         <w:tabs>
           <w:tab w:leader="none" w:pos="480" w:val="left"/>
           <w:tab w:leader="dot" w:pos="9062" w:val="right"/>
           <w:tab w:leader="dot" w:pos="9072" w:val="right"/>
         </w:tabs>
       </w:pPr>
-      <w:hyperlink w:anchor="__RefHeading__467_1286014612">
+      <w:hyperlink w:anchor="__RefHeading__627_1388340781">
         <w:r>
-          <w:rPr>
-            <w:rStyle w:val="style33"/>
-            <w:rStyle w:val="style17"/>
-          </w:rPr>
-          <w:t>2.Detekcija i „meko“ raspoznavanje na temelju siluete osoba</w:t>
-          <w:tab/>
-          <w:t>1</w:t>
-        </w:r>
-      </w:hyperlink>
-    </w:p>
-    <w:p>
-      <w:pPr>
-        <w:pStyle w:val="style42"/>
-        <w:tabs>
-          <w:tab w:leader="none" w:pos="480" w:val="left"/>
-          <w:tab w:leader="dot" w:pos="9062" w:val="right"/>
-          <w:tab w:leader="dot" w:pos="9072" w:val="right"/>
-        </w:tabs>
-      </w:pPr>
-      <w:hyperlink w:anchor="__RefHeading__467_1286014612">
-        <w:r>
-          <w:rPr>
-            <w:rStyle w:val="style33"/>
-            <w:rStyle w:val="style17"/>
-          </w:rPr>
-          <w:t>3.Sadržaj:</w:t>
-          <w:tab/>
-          <w:t>3</w:t>
-        </w:r>
-      </w:hyperlink>
-    </w:p>
-    <w:p>
-      <w:pPr>
-        <w:pStyle w:val="style42"/>
-        <w:tabs>
-          <w:tab w:leader="none" w:pos="480" w:val="left"/>
-          <w:tab w:leader="dot" w:pos="9062" w:val="right"/>
-          <w:tab w:leader="dot" w:pos="9072" w:val="right"/>
-        </w:tabs>
-      </w:pPr>
-      <w:hyperlink w:anchor="__RefHeading__467_1286014612">
-        <w:r>
-          <w:rPr>
-            <w:rStyle w:val="style33"/>
-            <w:rStyle w:val="style17"/>
-          </w:rPr>
-          <w:t>1.Projektni zadatak</w:t>
-          <w:tab/>
-          <w:t>3</w:t>
-        </w:r>
-      </w:hyperlink>
-    </w:p>
-    <w:p>
-      <w:pPr>
-        <w:pStyle w:val="style41"/>
-        <w:tabs>
-          <w:tab w:leader="dot" w:pos="9552" w:val="right"/>
-          <w:tab w:leader="dot" w:pos="10649" w:val="right"/>
-        </w:tabs>
-      </w:pPr>
-      <w:hyperlink w:anchor="__RefHeading__467_1286014612">
-        <w:r>
-          <w:rPr>
-            <w:rStyle w:val="style33"/>
-            <w:rStyle w:val="style17"/>
-          </w:rPr>
-          <w:t>1.1Opis projektnog zadatka</w:t>
-          <w:tab/>
-          <w:t>3</w:t>
-        </w:r>
-      </w:hyperlink>
-    </w:p>
-    <w:p>
-      <w:pPr>
-        <w:pStyle w:val="style41"/>
-        <w:tabs>
-          <w:tab w:leader="dot" w:pos="9552" w:val="right"/>
-          <w:tab w:leader="dot" w:pos="10649" w:val="right"/>
-        </w:tabs>
-      </w:pPr>
-      <w:hyperlink w:anchor="__RefHeading__467_1286014612">
-        <w:r>
-          <w:rPr>
-            <w:rStyle w:val="style33"/>
-            <w:rStyle w:val="style17"/>
-          </w:rPr>
-          <w:t>1.2Pregled i opis srodnih rješenja</w:t>
-          <w:tab/>
-          <w:t>3</w:t>
-        </w:r>
-      </w:hyperlink>
-    </w:p>
-    <w:p>
-      <w:pPr>
-        <w:pStyle w:val="style41"/>
-        <w:tabs>
-          <w:tab w:leader="dot" w:pos="9552" w:val="right"/>
-          <w:tab w:leader="dot" w:pos="10649" w:val="right"/>
-        </w:tabs>
-      </w:pPr>
-      <w:hyperlink w:anchor="__RefHeading__467_1286014612">
-        <w:r>
-          <w:rPr>
-            <w:rStyle w:val="style33"/>
-            <w:rStyle w:val="style17"/>
-          </w:rPr>
-          <w:t>1.3Konceptualno rješenje zadatka</w:t>
-          <w:tab/>
-          <w:t>3</w:t>
-        </w:r>
-      </w:hyperlink>
-    </w:p>
-    <w:p>
-      <w:pPr>
-        <w:pStyle w:val="style42"/>
-        <w:tabs>
-          <w:tab w:leader="none" w:pos="480" w:val="left"/>
-          <w:tab w:leader="dot" w:pos="9062" w:val="right"/>
-          <w:tab w:leader="dot" w:pos="9072" w:val="right"/>
-        </w:tabs>
-      </w:pPr>
-      <w:hyperlink w:anchor="__RefHeading__467_1286014612">
-        <w:r>
-          <w:rPr>
-            <w:rStyle w:val="style33"/>
-            <w:rStyle w:val="style17"/>
-          </w:rPr>
-          <w:t xml:space="preserve">2.Postupak rješavanja zadatka </w:t>
-          <w:tab/>
-          <w:t>4</w:t>
-        </w:r>
-      </w:hyperlink>
-    </w:p>
-    <w:p>
-      <w:pPr>
-        <w:pStyle w:val="style41"/>
-        <w:tabs>
-          <w:tab w:leader="dot" w:pos="9552" w:val="right"/>
-          <w:tab w:leader="dot" w:pos="10649" w:val="right"/>
-        </w:tabs>
-      </w:pPr>
-      <w:hyperlink w:anchor="__RefHeading__467_1286014612">
-        <w:r>
-          <w:rPr>
-            <w:rStyle w:val="style33"/>
-            <w:rStyle w:val="style17"/>
-          </w:rPr>
-          <w:t>2.1Naziv prvog koraka</w:t>
-          <w:tab/>
-          <w:t>4</w:t>
-        </w:r>
-      </w:hyperlink>
-    </w:p>
-    <w:p>
-      <w:pPr>
-        <w:pStyle w:val="style43"/>
-        <w:tabs>
-          <w:tab w:leader="dot" w:pos="10032" w:val="right"/>
-          <w:tab w:leader="dot" w:pos="11326" w:val="right"/>
-        </w:tabs>
-      </w:pPr>
-      <w:hyperlink w:anchor="__RefHeading__467_1286014612">
-        <w:r>
-          <w:rPr>
-            <w:rStyle w:val="style33"/>
-            <w:rStyle w:val="style17"/>
-          </w:rPr>
-          <w:t>2.1.1Naziv prvog algoritma</w:t>
-          <w:tab/>
-          <w:t>4</w:t>
-        </w:r>
-      </w:hyperlink>
-    </w:p>
-    <w:p>
-      <w:pPr>
-        <w:pStyle w:val="style43"/>
-        <w:tabs>
-          <w:tab w:leader="dot" w:pos="10032" w:val="right"/>
-          <w:tab w:leader="dot" w:pos="11326" w:val="right"/>
-        </w:tabs>
-      </w:pPr>
-      <w:hyperlink w:anchor="__RefHeading__467_1286014612">
-        <w:r>
-          <w:rPr>
-            <w:rStyle w:val="style33"/>
-            <w:rStyle w:val="style17"/>
-          </w:rPr>
-          <w:t>2.1.2Naziv drugog algoritma</w:t>
-          <w:tab/>
-          <w:t>4</w:t>
-        </w:r>
-      </w:hyperlink>
-    </w:p>
-    <w:p>
-      <w:pPr>
-        <w:pStyle w:val="style41"/>
-        <w:tabs>
-          <w:tab w:leader="dot" w:pos="9552" w:val="right"/>
-          <w:tab w:leader="dot" w:pos="10649" w:val="right"/>
-        </w:tabs>
-      </w:pPr>
-      <w:hyperlink w:anchor="__RefHeading__467_1286014612">
-        <w:r>
-          <w:rPr>
-            <w:rStyle w:val="style33"/>
-            <w:rStyle w:val="style17"/>
-          </w:rPr>
-          <w:t>2.2Izlučivanje značajki</w:t>
-          <w:tab/>
-          <w:t>4</w:t>
-        </w:r>
-      </w:hyperlink>
-    </w:p>
-    <w:p>
-      <w:pPr>
-        <w:pStyle w:val="style41"/>
-        <w:tabs>
-          <w:tab w:leader="dot" w:pos="9552" w:val="right"/>
-          <w:tab w:leader="dot" w:pos="10649" w:val="right"/>
-        </w:tabs>
-      </w:pPr>
-      <w:hyperlink w:anchor="__RefHeading__467_1286014612">
-        <w:r>
-          <w:rPr>
-            <w:rStyle w:val="style33"/>
-            <w:rStyle w:val="style17"/>
-          </w:rPr>
-          <w:t>2.2.1Granlundovi koeficijenti</w:t>
-          <w:tab/>
-          <w:t>4</w:t>
-        </w:r>
-      </w:hyperlink>
-    </w:p>
-    <w:p>
-      <w:pPr>
-        <w:pStyle w:val="style41"/>
-        <w:tabs>
-          <w:tab w:leader="dot" w:pos="9552" w:val="right"/>
-          <w:tab w:leader="dot" w:pos="10649" w:val="right"/>
-        </w:tabs>
-      </w:pPr>
-      <w:hyperlink w:anchor="__RefHeading__467_1286014612">
-        <w:r>
-          <w:rPr>
-            <w:rStyle w:val="style33"/>
-            <w:rStyle w:val="style17"/>
-          </w:rPr>
-          <w:t>2.2.1.1Računanje Fourierovih koeficijenata</w:t>
-          <w:tab/>
-          <w:t>4</w:t>
-        </w:r>
-      </w:hyperlink>
-    </w:p>
-    <w:p>
-      <w:pPr>
-        <w:pStyle w:val="style41"/>
-        <w:tabs>
-          <w:tab w:leader="dot" w:pos="9552" w:val="right"/>
-          <w:tab w:leader="dot" w:pos="10649" w:val="right"/>
-        </w:tabs>
-      </w:pPr>
-      <w:hyperlink w:anchor="__RefHeading__467_1286014612">
-        <w:r>
-          <w:rPr>
-            <w:rStyle w:val="style33"/>
-            <w:rStyle w:val="style17"/>
-          </w:rPr>
-          <w:t>2.2.1.2Računanje Granlundovih koeficijenata</w:t>
-          <w:tab/>
-          <w:t>4</w:t>
-        </w:r>
-      </w:hyperlink>
-    </w:p>
-    <w:p>
-      <w:pPr>
-        <w:pStyle w:val="style42"/>
-        <w:tabs>
-          <w:tab w:leader="none" w:pos="480" w:val="left"/>
-          <w:tab w:leader="dot" w:pos="9062" w:val="right"/>
-          <w:tab w:leader="dot" w:pos="9072" w:val="right"/>
-        </w:tabs>
-      </w:pPr>
-      <w:hyperlink w:anchor="__RefHeading__467_1286014612">
-        <w:r>
-          <w:rPr>
-            <w:rStyle w:val="style33"/>
-            <w:rStyle w:val="style17"/>
-          </w:rPr>
-          <w:t>3.Ispitivanje rješenja</w:t>
-          <w:tab/>
-          <w:t>5</w:t>
-        </w:r>
-      </w:hyperlink>
-    </w:p>
-    <w:p>
-      <w:pPr>
-        <w:pStyle w:val="style41"/>
-        <w:tabs>
-          <w:tab w:leader="dot" w:pos="9552" w:val="right"/>
-          <w:tab w:leader="dot" w:pos="10649" w:val="right"/>
-        </w:tabs>
-      </w:pPr>
-      <w:hyperlink w:anchor="__RefHeading__467_1286014612">
-        <w:r>
-          <w:rPr>
-            <w:rStyle w:val="style33"/>
-            <w:rStyle w:val="style17"/>
-          </w:rPr>
-          <w:t>3.1Ispitna baza</w:t>
-          <w:tab/>
-          <w:t>5</w:t>
-        </w:r>
-      </w:hyperlink>
-    </w:p>
-    <w:p>
-      <w:pPr>
-        <w:pStyle w:val="style41"/>
-        <w:tabs>
-          <w:tab w:leader="dot" w:pos="9552" w:val="right"/>
-          <w:tab w:leader="dot" w:pos="10649" w:val="right"/>
-        </w:tabs>
-      </w:pPr>
-      <w:hyperlink w:anchor="__RefHeading__467_1286014612">
-        <w:r>
-          <w:rPr>
-            <w:rStyle w:val="style33"/>
-            <w:rStyle w:val="style17"/>
-          </w:rPr>
-          <w:t>3.2Rezultati učenja i ispitivanja</w:t>
-          <w:tab/>
-          <w:t>5</w:t>
-        </w:r>
-      </w:hyperlink>
-    </w:p>
-    <w:p>
-      <w:pPr>
-        <w:pStyle w:val="style41"/>
-        <w:tabs>
-          <w:tab w:leader="dot" w:pos="9552" w:val="right"/>
-          <w:tab w:leader="dot" w:pos="10649" w:val="right"/>
-        </w:tabs>
-      </w:pPr>
-      <w:hyperlink w:anchor="__RefHeading__467_1286014612">
-        <w:r>
-          <w:rPr>
-            <w:rStyle w:val="style33"/>
-            <w:rStyle w:val="style17"/>
-          </w:rPr>
-          <w:t>3.3Analiza rezultata</w:t>
-          <w:tab/>
-          <w:t>5</w:t>
-        </w:r>
-      </w:hyperlink>
-    </w:p>
-    <w:p>
-      <w:pPr>
-        <w:pStyle w:val="style42"/>
-        <w:tabs>
-          <w:tab w:leader="none" w:pos="480" w:val="left"/>
-          <w:tab w:leader="dot" w:pos="9062" w:val="right"/>
-          <w:tab w:leader="dot" w:pos="9072" w:val="right"/>
-        </w:tabs>
-      </w:pPr>
-      <w:hyperlink w:anchor="__RefHeading__467_1286014612">
-        <w:r>
-          <w:rPr>
-            <w:rStyle w:val="style33"/>
-            <w:rStyle w:val="style17"/>
-          </w:rPr>
-          <w:t>4.Opis programske implementacije rješenja</w:t>
-          <w:tab/>
-          <w:t>6</w:t>
-        </w:r>
-      </w:hyperlink>
-    </w:p>
-    <w:p>
-      <w:pPr>
-        <w:pStyle w:val="style42"/>
-        <w:tabs>
-          <w:tab w:leader="none" w:pos="480" w:val="left"/>
-          <w:tab w:leader="dot" w:pos="9062" w:val="right"/>
-          <w:tab w:leader="dot" w:pos="9072" w:val="right"/>
-        </w:tabs>
-      </w:pPr>
-      <w:hyperlink w:anchor="__RefHeading__467_1286014612">
-        <w:r>
-          <w:rPr>
-            <w:rStyle w:val="style33"/>
-            <w:rStyle w:val="style17"/>
-          </w:rPr>
-          <w:t>5.Zaključak</w:t>
-          <w:tab/>
-          <w:t>7</w:t>
-        </w:r>
-      </w:hyperlink>
-    </w:p>
-    <w:p>
-      <w:pPr>
-        <w:pStyle w:val="style42"/>
-        <w:tabs>
-          <w:tab w:leader="none" w:pos="480" w:val="left"/>
-          <w:tab w:leader="dot" w:pos="9062" w:val="right"/>
-          <w:tab w:leader="dot" w:pos="9072" w:val="right"/>
-        </w:tabs>
-      </w:pPr>
-      <w:hyperlink w:anchor="__RefHeading__467_1286014612">
-        <w:r>
-          <w:rPr>
-            <w:rStyle w:val="style33"/>
-            <w:rStyle w:val="style17"/>
-          </w:rPr>
-          <w:t>6.Literatura</w:t>
-          <w:tab/>
-          <w:t>8</w:t>
+          <w:rPr/>
         </w:r>
       </w:hyperlink>
     </w:p>
@@ -1434,26 +1011,451 @@
     </w:p>
     <w:p>
       <w:pPr>
-        <w:pStyle w:val="style42"/>
+        <w:pStyle w:val="style45"/>
+        <w:tabs>
+          <w:tab w:leader="dot" w:pos="9792" w:val="right"/>
+          <w:tab w:leader="dot" w:pos="10889" w:val="right"/>
+        </w:tabs>
+      </w:pPr>
+      <w:hyperlink w:anchor="__RefHeading__467_1286014612">
+        <w:r>
+          <w:rPr>
+            <w:rStyle w:val="style17"/>
+            <w:rStyle w:val="style17"/>
+          </w:rPr>
+          <w:t>1.2Ak. god. 2012/13</w:t>
+          <w:tab/>
+          <w:t>1</w:t>
+        </w:r>
+      </w:hyperlink>
+    </w:p>
+    <w:p>
+      <w:pPr>
+        <w:pStyle w:val="style46"/>
         <w:tabs>
           <w:tab w:leader="none" w:pos="480" w:val="left"/>
           <w:tab w:leader="dot" w:pos="9062" w:val="right"/>
           <w:tab w:leader="dot" w:pos="9072" w:val="right"/>
         </w:tabs>
       </w:pPr>
-      <w:hyperlink w:anchor="__RefHeading__627_1388340781">
+      <w:hyperlink w:anchor="__RefHeading__467_1286014612">
         <w:r>
-          <w:rPr/>
+          <w:rPr>
+            <w:rStyle w:val="style17"/>
+            <w:rStyle w:val="style17"/>
+          </w:rPr>
+          <w:t>2.Detekcija i „meko“ raspoznavanje na temelju siluete osoba</w:t>
+          <w:tab/>
+          <w:t>1</w:t>
         </w:r>
       </w:hyperlink>
     </w:p>
     <w:p>
       <w:pPr>
-        <w:pStyle w:val="style0"/>
-      </w:pPr>
-      <w:r>
-        <w:rPr/>
-      </w:r>
+        <w:pStyle w:val="style46"/>
+        <w:tabs>
+          <w:tab w:leader="none" w:pos="480" w:val="left"/>
+          <w:tab w:leader="dot" w:pos="9062" w:val="right"/>
+          <w:tab w:leader="dot" w:pos="9072" w:val="right"/>
+        </w:tabs>
+      </w:pPr>
+      <w:hyperlink w:anchor="__RefHeading__467_1286014612">
+        <w:r>
+          <w:rPr>
+            <w:rStyle w:val="style17"/>
+            <w:rStyle w:val="style17"/>
+          </w:rPr>
+          <w:t>3.Sadržaj:</w:t>
+          <w:tab/>
+          <w:t>3</w:t>
+        </w:r>
+      </w:hyperlink>
+    </w:p>
+    <w:p>
+      <w:pPr>
+        <w:pStyle w:val="style46"/>
+        <w:tabs>
+          <w:tab w:leader="none" w:pos="480" w:val="left"/>
+          <w:tab w:leader="dot" w:pos="9062" w:val="right"/>
+          <w:tab w:leader="dot" w:pos="9072" w:val="right"/>
+        </w:tabs>
+      </w:pPr>
+      <w:hyperlink w:anchor="__RefHeading__467_1286014612">
+        <w:r>
+          <w:rPr>
+            <w:rStyle w:val="style17"/>
+            <w:rStyle w:val="style17"/>
+          </w:rPr>
+          <w:t>1.Projektni zadatak</w:t>
+          <w:tab/>
+          <w:t>3</w:t>
+        </w:r>
+      </w:hyperlink>
+    </w:p>
+    <w:p>
+      <w:pPr>
+        <w:pStyle w:val="style45"/>
+        <w:tabs>
+          <w:tab w:leader="dot" w:pos="9792" w:val="right"/>
+          <w:tab w:leader="dot" w:pos="10889" w:val="right"/>
+        </w:tabs>
+      </w:pPr>
+      <w:hyperlink w:anchor="__RefHeading__467_1286014612">
+        <w:r>
+          <w:rPr>
+            <w:rStyle w:val="style17"/>
+            <w:rStyle w:val="style17"/>
+          </w:rPr>
+          <w:t>1.1Opis projektnog zadatka</w:t>
+          <w:tab/>
+          <w:t>3</w:t>
+        </w:r>
+      </w:hyperlink>
+    </w:p>
+    <w:p>
+      <w:pPr>
+        <w:pStyle w:val="style45"/>
+        <w:tabs>
+          <w:tab w:leader="dot" w:pos="9792" w:val="right"/>
+          <w:tab w:leader="dot" w:pos="10889" w:val="right"/>
+        </w:tabs>
+      </w:pPr>
+      <w:hyperlink w:anchor="__RefHeading__467_1286014612">
+        <w:r>
+          <w:rPr>
+            <w:rStyle w:val="style17"/>
+            <w:rStyle w:val="style17"/>
+          </w:rPr>
+          <w:t>1.2Pregled i opis srodnih rješenja</w:t>
+          <w:tab/>
+          <w:t>3</w:t>
+        </w:r>
+      </w:hyperlink>
+    </w:p>
+    <w:p>
+      <w:pPr>
+        <w:pStyle w:val="style45"/>
+        <w:tabs>
+          <w:tab w:leader="dot" w:pos="9792" w:val="right"/>
+          <w:tab w:leader="dot" w:pos="10889" w:val="right"/>
+        </w:tabs>
+      </w:pPr>
+      <w:hyperlink w:anchor="__RefHeading__467_1286014612">
+        <w:r>
+          <w:rPr>
+            <w:rStyle w:val="style17"/>
+            <w:rStyle w:val="style17"/>
+          </w:rPr>
+          <w:t>1.3Konceptualno rješenje zadatka</w:t>
+          <w:tab/>
+          <w:t>3</w:t>
+        </w:r>
+      </w:hyperlink>
+    </w:p>
+    <w:p>
+      <w:pPr>
+        <w:pStyle w:val="style46"/>
+        <w:tabs>
+          <w:tab w:leader="none" w:pos="480" w:val="left"/>
+          <w:tab w:leader="dot" w:pos="9062" w:val="right"/>
+          <w:tab w:leader="dot" w:pos="9072" w:val="right"/>
+        </w:tabs>
+      </w:pPr>
+      <w:hyperlink w:anchor="__RefHeading__467_1286014612">
+        <w:r>
+          <w:rPr>
+            <w:rStyle w:val="style17"/>
+            <w:rStyle w:val="style17"/>
+          </w:rPr>
+          <w:t xml:space="preserve">2.Postupak rješavanja zadatka </w:t>
+          <w:tab/>
+          <w:t>4</w:t>
+        </w:r>
+      </w:hyperlink>
+    </w:p>
+    <w:p>
+      <w:pPr>
+        <w:pStyle w:val="style45"/>
+        <w:tabs>
+          <w:tab w:leader="dot" w:pos="9792" w:val="right"/>
+          <w:tab w:leader="dot" w:pos="10889" w:val="right"/>
+        </w:tabs>
+      </w:pPr>
+      <w:hyperlink w:anchor="__RefHeading__467_1286014612">
+        <w:r>
+          <w:rPr>
+            <w:rStyle w:val="style17"/>
+            <w:rStyle w:val="style17"/>
+          </w:rPr>
+          <w:t>2.1Naziv prvog koraka</w:t>
+          <w:tab/>
+          <w:t>4</w:t>
+        </w:r>
+      </w:hyperlink>
+    </w:p>
+    <w:p>
+      <w:pPr>
+        <w:pStyle w:val="style47"/>
+        <w:tabs>
+          <w:tab w:leader="dot" w:pos="10512" w:val="right"/>
+          <w:tab w:leader="dot" w:pos="11806" w:val="right"/>
+        </w:tabs>
+      </w:pPr>
+      <w:hyperlink w:anchor="__RefHeading__467_1286014612">
+        <w:r>
+          <w:rPr>
+            <w:rStyle w:val="style17"/>
+            <w:rStyle w:val="style17"/>
+          </w:rPr>
+          <w:t>2.1.1Naziv prvog algoritma</w:t>
+          <w:tab/>
+          <w:t>4</w:t>
+        </w:r>
+      </w:hyperlink>
+    </w:p>
+    <w:p>
+      <w:pPr>
+        <w:pStyle w:val="style47"/>
+        <w:tabs>
+          <w:tab w:leader="dot" w:pos="10512" w:val="right"/>
+          <w:tab w:leader="dot" w:pos="11806" w:val="right"/>
+        </w:tabs>
+      </w:pPr>
+      <w:hyperlink w:anchor="__RefHeading__467_1286014612">
+        <w:r>
+          <w:rPr>
+            <w:rStyle w:val="style17"/>
+            <w:rStyle w:val="style17"/>
+          </w:rPr>
+          <w:t>2.1.2Naziv drugog algoritma</w:t>
+          <w:tab/>
+          <w:t>4</w:t>
+        </w:r>
+      </w:hyperlink>
+    </w:p>
+    <w:p>
+      <w:pPr>
+        <w:pStyle w:val="style45"/>
+        <w:tabs>
+          <w:tab w:leader="dot" w:pos="9792" w:val="right"/>
+          <w:tab w:leader="dot" w:pos="10889" w:val="right"/>
+        </w:tabs>
+      </w:pPr>
+      <w:hyperlink w:anchor="__RefHeading__467_1286014612">
+        <w:r>
+          <w:rPr>
+            <w:rStyle w:val="style17"/>
+            <w:rStyle w:val="style17"/>
+          </w:rPr>
+          <w:t>2.2Izlučivanje značajki</w:t>
+          <w:tab/>
+          <w:t>4</w:t>
+        </w:r>
+      </w:hyperlink>
+    </w:p>
+    <w:p>
+      <w:pPr>
+        <w:pStyle w:val="style45"/>
+        <w:tabs>
+          <w:tab w:leader="dot" w:pos="9792" w:val="right"/>
+          <w:tab w:leader="dot" w:pos="10889" w:val="right"/>
+        </w:tabs>
+      </w:pPr>
+      <w:hyperlink w:anchor="__RefHeading__467_1286014612">
+        <w:r>
+          <w:rPr>
+            <w:rStyle w:val="style17"/>
+            <w:rStyle w:val="style17"/>
+          </w:rPr>
+          <w:t>2.2.1Granlundovi koeficijenti</w:t>
+          <w:tab/>
+          <w:t>4</w:t>
+        </w:r>
+      </w:hyperlink>
+    </w:p>
+    <w:p>
+      <w:pPr>
+        <w:pStyle w:val="style45"/>
+        <w:tabs>
+          <w:tab w:leader="dot" w:pos="9792" w:val="right"/>
+          <w:tab w:leader="dot" w:pos="10889" w:val="right"/>
+        </w:tabs>
+      </w:pPr>
+      <w:hyperlink w:anchor="__RefHeading__467_1286014612">
+        <w:r>
+          <w:rPr>
+            <w:rStyle w:val="style17"/>
+            <w:rStyle w:val="style17"/>
+          </w:rPr>
+          <w:t>2.2.1.1Računanje Fourierovih koeficijenata</w:t>
+          <w:tab/>
+          <w:t>4</w:t>
+        </w:r>
+      </w:hyperlink>
+    </w:p>
+    <w:p>
+      <w:pPr>
+        <w:pStyle w:val="style45"/>
+        <w:tabs>
+          <w:tab w:leader="dot" w:pos="9792" w:val="right"/>
+          <w:tab w:leader="dot" w:pos="10889" w:val="right"/>
+        </w:tabs>
+      </w:pPr>
+      <w:hyperlink w:anchor="__RefHeading__467_1286014612">
+        <w:r>
+          <w:rPr>
+            <w:rStyle w:val="style17"/>
+            <w:rStyle w:val="style17"/>
+          </w:rPr>
+          <w:t>2.2.1.2Računanje Granlundovih koeficijenata</w:t>
+          <w:tab/>
+          <w:t>4</w:t>
+        </w:r>
+      </w:hyperlink>
+    </w:p>
+    <w:p>
+      <w:pPr>
+        <w:pStyle w:val="style46"/>
+        <w:tabs>
+          <w:tab w:leader="none" w:pos="480" w:val="left"/>
+          <w:tab w:leader="dot" w:pos="9062" w:val="right"/>
+          <w:tab w:leader="dot" w:pos="9072" w:val="right"/>
+        </w:tabs>
+      </w:pPr>
+      <w:hyperlink w:anchor="__RefHeading__467_1286014612">
+        <w:r>
+          <w:rPr>
+            <w:rStyle w:val="style17"/>
+            <w:rStyle w:val="style17"/>
+          </w:rPr>
+          <w:t>3.Ispitivanje rješenja</w:t>
+          <w:tab/>
+          <w:t>5</w:t>
+        </w:r>
+      </w:hyperlink>
+    </w:p>
+    <w:p>
+      <w:pPr>
+        <w:pStyle w:val="style45"/>
+        <w:tabs>
+          <w:tab w:leader="dot" w:pos="9792" w:val="right"/>
+          <w:tab w:leader="dot" w:pos="10889" w:val="right"/>
+        </w:tabs>
+      </w:pPr>
+      <w:hyperlink w:anchor="__RefHeading__467_1286014612">
+        <w:r>
+          <w:rPr>
+            <w:rStyle w:val="style17"/>
+            <w:rStyle w:val="style17"/>
+          </w:rPr>
+          <w:t>3.1Ispitna baza</w:t>
+          <w:tab/>
+          <w:t>5</w:t>
+        </w:r>
+      </w:hyperlink>
+    </w:p>
+    <w:p>
+      <w:pPr>
+        <w:pStyle w:val="style45"/>
+        <w:tabs>
+          <w:tab w:leader="dot" w:pos="9792" w:val="right"/>
+          <w:tab w:leader="dot" w:pos="10889" w:val="right"/>
+        </w:tabs>
+      </w:pPr>
+      <w:hyperlink w:anchor="__RefHeading__467_1286014612">
+        <w:r>
+          <w:rPr>
+            <w:rStyle w:val="style17"/>
+            <w:rStyle w:val="style17"/>
+          </w:rPr>
+          <w:t>3.2Rezultati učenja i ispitivanja</w:t>
+          <w:tab/>
+          <w:t>5</w:t>
+        </w:r>
+      </w:hyperlink>
+    </w:p>
+    <w:p>
+      <w:pPr>
+        <w:pStyle w:val="style45"/>
+        <w:tabs>
+          <w:tab w:leader="dot" w:pos="9792" w:val="right"/>
+          <w:tab w:leader="dot" w:pos="10889" w:val="right"/>
+        </w:tabs>
+      </w:pPr>
+      <w:hyperlink w:anchor="__RefHeading__467_1286014612">
+        <w:r>
+          <w:rPr>
+            <w:rStyle w:val="style17"/>
+            <w:rStyle w:val="style17"/>
+          </w:rPr>
+          <w:t>3.3Analiza rezultata</w:t>
+          <w:tab/>
+          <w:t>5</w:t>
+        </w:r>
+      </w:hyperlink>
+    </w:p>
+    <w:p>
+      <w:pPr>
+        <w:pStyle w:val="style46"/>
+        <w:tabs>
+          <w:tab w:leader="none" w:pos="480" w:val="left"/>
+          <w:tab w:leader="dot" w:pos="9062" w:val="right"/>
+          <w:tab w:leader="dot" w:pos="9072" w:val="right"/>
+        </w:tabs>
+      </w:pPr>
+      <w:hyperlink w:anchor="__RefHeading__467_1286014612">
+        <w:r>
+          <w:rPr>
+            <w:rStyle w:val="style17"/>
+            <w:rStyle w:val="style17"/>
+          </w:rPr>
+          <w:t>4.Opis programske implementacije rješenja</w:t>
+          <w:tab/>
+          <w:t>6</w:t>
+        </w:r>
+      </w:hyperlink>
+    </w:p>
+    <w:p>
+      <w:pPr>
+        <w:pStyle w:val="style46"/>
+        <w:tabs>
+          <w:tab w:leader="none" w:pos="480" w:val="left"/>
+          <w:tab w:leader="dot" w:pos="9062" w:val="right"/>
+          <w:tab w:leader="dot" w:pos="9072" w:val="right"/>
+        </w:tabs>
+      </w:pPr>
+      <w:hyperlink w:anchor="__RefHeading__467_1286014612">
+        <w:r>
+          <w:rPr>
+            <w:rStyle w:val="style17"/>
+            <w:rStyle w:val="style17"/>
+          </w:rPr>
+          <w:t>5.Zaključak</w:t>
+          <w:tab/>
+          <w:t>7</w:t>
+        </w:r>
+      </w:hyperlink>
+    </w:p>
+    <w:p>
+      <w:pPr>
+        <w:pStyle w:val="style46"/>
+        <w:tabs>
+          <w:tab w:leader="none" w:pos="480" w:val="left"/>
+          <w:tab w:leader="dot" w:pos="9062" w:val="right"/>
+          <w:tab w:leader="dot" w:pos="9072" w:val="right"/>
+        </w:tabs>
+      </w:pPr>
+      <w:hyperlink w:anchor="__RefHeading__467_1286014612">
+        <w:r>
+          <w:rPr>
+            <w:rStyle w:val="style17"/>
+            <w:rStyle w:val="style17"/>
+          </w:rPr>
+          <w:t>6.Literatura</w:t>
+          <w:tab/>
+          <w:t>8</w:t>
+        </w:r>
+      </w:hyperlink>
     </w:p>
     <w:p>
       <w:pPr>
@@ -1469,7 +1471,7 @@
     </w:p>
     <w:p>
       <w:pPr>
-        <w:pStyle w:val="style42"/>
+        <w:pStyle w:val="style46"/>
         <w:tabs>
           <w:tab w:leader="none" w:pos="480" w:val="left"/>
           <w:tab w:leader="dot" w:pos="9062" w:val="right"/>
@@ -1504,6 +1506,41 @@
     </w:p>
     <w:p>
       <w:pPr>
+        <w:pStyle w:val="style46"/>
+        <w:tabs>
+          <w:tab w:leader="none" w:pos="480" w:val="left"/>
+          <w:tab w:leader="dot" w:pos="9062" w:val="right"/>
+          <w:tab w:leader="dot" w:pos="9072" w:val="right"/>
+        </w:tabs>
+      </w:pPr>
+      <w:hyperlink w:anchor="__RefHeading__627_1388340781">
+        <w:r>
+          <w:rPr/>
+        </w:r>
+      </w:hyperlink>
+    </w:p>
+    <w:p>
+      <w:pPr>
+        <w:pStyle w:val="style0"/>
+      </w:pPr>
+      <w:r>
+        <w:rPr/>
+      </w:r>
+    </w:p>
+    <w:p>
+      <w:pPr>
+        <w:sectPr>
+          <w:type w:val="continuous"/>
+          <w:pgSz w:h="16838" w:w="11906"/>
+          <w:pgMar w:bottom="1417" w:footer="708" w:gutter="0" w:header="0" w:left="1417" w:right="1417" w:top="1417"/>
+          <w:formProt w:val="false"/>
+          <w:textDirection w:val="lrTb"/>
+          <w:docGrid w:charSpace="0" w:linePitch="360" w:type="default"/>
+        </w:sectPr>
+      </w:pPr>
+    </w:p>
+    <w:p>
+      <w:pPr>
         <w:pStyle w:val="style1"/>
         <w:numPr>
           <w:ilvl w:val="0"/>
@@ -1511,8 +1548,8 @@
         </w:numPr>
         <w:jc w:val="center"/>
       </w:pPr>
-      <w:bookmarkStart w:id="18" w:name="__RefHeading__597_1388340781"/>
-      <w:bookmarkStart w:id="19" w:name="_Toc337563224"/>
+      <w:bookmarkStart w:id="18" w:name="_Toc337563224"/>
+      <w:bookmarkStart w:id="19" w:name="__RefHeading__597_1388340781"/>
       <w:bookmarkEnd w:id="18"/>
       <w:bookmarkEnd w:id="19"/>
       <w:r>
@@ -1528,8 +1565,8 @@
           <w:numId w:val="3"/>
         </w:numPr>
       </w:pPr>
-      <w:bookmarkStart w:id="20" w:name="__RefHeading__599_1388340781"/>
-      <w:bookmarkStart w:id="21" w:name="_Toc337563225"/>
+      <w:bookmarkStart w:id="20" w:name="_Toc337563225"/>
+      <w:bookmarkStart w:id="21" w:name="__RefHeading__599_1388340781"/>
       <w:bookmarkEnd w:id="20"/>
       <w:bookmarkEnd w:id="21"/>
       <w:r>
@@ -1579,8 +1616,8 @@
           <w:numId w:val="3"/>
         </w:numPr>
       </w:pPr>
-      <w:bookmarkStart w:id="23" w:name="__RefHeading__601_1388340781"/>
-      <w:bookmarkStart w:id="24" w:name="_Toc337563226"/>
+      <w:bookmarkStart w:id="23" w:name="_Toc337563226"/>
+      <w:bookmarkStart w:id="24" w:name="__RefHeading__601_1388340781"/>
       <w:bookmarkEnd w:id="23"/>
       <w:bookmarkEnd w:id="24"/>
       <w:r>
@@ -1596,63 +1633,7 @@
       </w:pPr>
       <w:r>
         <w:rPr/>
-        <w:t>Iako na podru</w:t>
-      </w:r>
-      <w:r>
-        <w:rPr/>
-        <w:t>čj</w:t>
-      </w:r>
-      <w:r>
-        <w:rPr/>
-        <w:t>u raspoznavanja silueta nema relevantnih rje</w:t>
-      </w:r>
-      <w:r>
-        <w:rPr/>
-        <w:t>š</w:t>
-      </w:r>
-      <w:r>
-        <w:rPr/>
-        <w:t xml:space="preserve">enja ni </w:t>
-      </w:r>
-      <w:r>
-        <w:rPr/>
-        <w:t>č</w:t>
-      </w:r>
-      <w:r>
-        <w:rPr/>
-        <w:t>lanaka, na podru</w:t>
-      </w:r>
-      <w:r>
-        <w:rPr/>
-        <w:t>č</w:t>
-      </w:r>
-      <w:r>
-        <w:rPr/>
-        <w:t>ju raspoznavanja oblika postoje neka. Jedno od takvih rje</w:t>
-      </w:r>
-      <w:r>
-        <w:rPr/>
-        <w:t>š</w:t>
-      </w:r>
-      <w:r>
-        <w:rPr/>
-        <w:t xml:space="preserve">enja opisano je u Granlundovom </w:t>
-      </w:r>
-      <w:r>
-        <w:rPr/>
-        <w:t>č</w:t>
-      </w:r>
-      <w:r>
-        <w:rPr/>
-        <w:t>lanku [REF], gdje je potonji autor napravio sustav te predlo</w:t>
-      </w:r>
-      <w:r>
-        <w:rPr/>
-        <w:t>ž</w:t>
-      </w:r>
-      <w:r>
-        <w:rPr/>
-        <w:t>io nadogradnje istog u svrhu raspoznavanja rukom pisanih velikih tiskanih slova.</w:t>
+        <w:t>Iako na području raspoznavanja silueta nema relevantnih rješenja ni članaka, na području raspoznavanja oblika postoje neka. Jedno od takvih rješenja opisano je u Granlundovom članku [REF], gdje je potonji autor napravio sustav te predložio nadogradnje istog u svrhu raspoznavanja rukom pisanih velikih tiskanih slova.</w:t>
       </w:r>
     </w:p>
     <w:p>
@@ -1663,6 +1644,8 @@
           <w:numId w:val="3"/>
         </w:numPr>
       </w:pPr>
+      <w:bookmarkStart w:id="25" w:name="__RefHeading__787_908175118"/>
+      <w:bookmarkEnd w:id="25"/>
       <w:r>
         <w:rPr>
           <w:i w:val="false"/>
@@ -1676,98 +1659,26 @@
       </w:pPr>
       <w:r>
         <w:rPr/>
-        <w:t>Baza koja se koristila tijekom provo</w:t>
-      </w:r>
-      <w:r>
-        <w:rPr/>
-        <w:t>đ</w:t>
-      </w:r>
-      <w:r>
-        <w:rPr/>
-        <w:t>enja eksperimenta sadr</w:t>
-      </w:r>
-      <w:r>
-        <w:rPr/>
-        <w:t>ž</w:t>
-      </w:r>
-      <w:r>
-        <w:rPr/>
-        <w:t>avala je 175 uzorka, za svako slovo u bazi, od njih 25, postojalo je po 7 rukom napisanih uzoraka. Po</w:t>
-      </w:r>
-      <w:r>
-        <w:rPr/>
-        <w:t>š</w:t>
-      </w:r>
-      <w:r>
-        <w:rPr/>
-        <w:t xml:space="preserve">to navedeni pokus datira iz 1972. </w:t>
-      </w:r>
-      <w:r>
-        <w:rPr/>
-        <w:t>godine</w:t>
-      </w:r>
-      <w:r>
-        <w:rPr/>
-        <w:t>, iz ere kada su jo</w:t>
-      </w:r>
-      <w:r>
-        <w:rPr/>
-        <w:t>š</w:t>
-      </w:r>
-      <w:r>
-        <w:rPr/>
-        <w:t xml:space="preserve"> u uporabi bile bu</w:t>
-      </w:r>
-      <w:r>
-        <w:rPr/>
-        <w:t>š</w:t>
-      </w:r>
-      <w:r>
-        <w:rPr/>
-        <w:t>ene kartice te je izrada ve</w:t>
-      </w:r>
-      <w:r>
-        <w:rPr/>
-        <w:t>ć</w:t>
-      </w:r>
-      <w:r>
-        <w:rPr/>
-        <w:t xml:space="preserve">eg skupa uzoraka </w:t>
-      </w:r>
-      <w:r>
-        <w:rPr/>
-        <w:t xml:space="preserve">bila </w:t>
-      </w:r>
-      <w:r>
-        <w:rPr/>
-        <w:t>vrlo vremenski zahtijevna, autor je koristio isti skup i za u</w:t>
-      </w:r>
-      <w:r>
-        <w:rPr/>
-        <w:t>č</w:t>
-      </w:r>
-      <w:r>
-        <w:rPr/>
-        <w:t>enje i za testiranje.</w:t>
-      </w:r>
-    </w:p>
-    <w:p>
-      <w:pPr>
-        <w:pStyle w:val="style0"/>
-      </w:pPr>
-      <w:r>
-        <w:rPr/>
-        <w:t xml:space="preserve">Navedena </w:t>
+        <w:t>Baza koja se koristila tijekom provođenja eksperimenta sadržavala je 175 uzorka, za svako slovo u bazi, od njih 25, postojalo je po 7 rukom napisanih uzoraka. Pošto navedeni pokus datira iz 1972. godine, iz ere kada su još u uporabi bile bušene kartice te je izrada većeg skupa uzoraka bila vrlo vremenski zahtijevna, autor je koristio isti skup i za učenje i za testiranje.</w:t>
+      </w:r>
+    </w:p>
+    <w:p>
+      <w:pPr>
+        <w:pStyle w:val="style0"/>
+      </w:pPr>
+      <w:r>
+        <w:rPr/>
+        <w:t>Navedena činjenica rezultirata je vrlo optimističnom procjenom uspješnosti klasificiranja koja u praksi ne bi bila takva. Za svako slovo na bušenoj kartici postupak se provodio jednako u nekoliko koraka:</w:t>
         <w:drawing>
-          <wp:anchor allowOverlap="1" behindDoc="0" distB="0" distL="0" distR="0" distT="0" layoutInCell="1" locked="0" relativeHeight="34" simplePos="0">
+          <wp:anchor allowOverlap="1" behindDoc="0" distB="0" distL="0" distR="0" distT="0" layoutInCell="1" locked="0" relativeHeight="33" simplePos="0">
             <wp:simplePos x="0" y="0"/>
             <wp:positionH relativeFrom="column">
-              <wp:posOffset>1525270</wp:posOffset>
+              <wp:posOffset>1297305</wp:posOffset>
             </wp:positionH>
             <wp:positionV relativeFrom="paragraph">
               <wp:posOffset>0</wp:posOffset>
             </wp:positionV>
-            <wp:extent cx="2710815" cy="2366010"/>
+            <wp:extent cx="3166745" cy="2763520"/>
             <wp:effectExtent b="0" l="0" r="0" t="0"/>
             <wp:wrapTopAndBottom/>
             <wp:docPr descr="" id="0" name="Picture"/>
@@ -1793,7 +1704,7 @@
                   <pic:spPr bwMode="auto">
                     <a:xfrm>
                       <a:off x="0" y="0"/>
-                      <a:ext cx="2710815" cy="2366010"/>
+                      <a:ext cx="3166745" cy="2763520"/>
                     </a:xfrm>
                     <a:prstGeom prst="rect">
                       <a:avLst/>
@@ -1812,66 +1723,6 @@
           </wp:anchor>
         </w:drawing>
       </w:r>
-      <w:r>
-        <w:rPr/>
-        <w:t>č</w:t>
-      </w:r>
-      <w:r>
-        <w:rPr/>
-        <w:t>injenica rezultirata je vrlo optimisti</w:t>
-      </w:r>
-      <w:r>
-        <w:rPr/>
-        <w:t>č</w:t>
-      </w:r>
-      <w:r>
-        <w:rPr/>
-        <w:t>n</w:t>
-      </w:r>
-      <w:r>
-        <w:rPr/>
-        <w:t>om procjenom uspješnosti klasificiranja</w:t>
-      </w:r>
-      <w:r>
-        <w:rPr/>
-        <w:t xml:space="preserve"> koj</w:t>
-      </w:r>
-      <w:r>
-        <w:rPr/>
-        <w:t>a</w:t>
-      </w:r>
-      <w:r>
-        <w:rPr/>
-        <w:t xml:space="preserve"> u praksi ne bi bil</w:t>
-      </w:r>
-      <w:r>
-        <w:rPr/>
-        <w:t>a</w:t>
-      </w:r>
-      <w:r>
-        <w:rPr/>
-        <w:t xml:space="preserve"> takv</w:t>
-      </w:r>
-      <w:r>
-        <w:rPr/>
-        <w:t>a</w:t>
-      </w:r>
-      <w:r>
-        <w:rPr/>
-        <w:t xml:space="preserve">. </w:t>
-      </w:r>
-      <w:r>
-        <w:rPr/>
-        <w:t>Za svako slovo na bu</w:t>
-      </w:r>
-      <w:r>
-        <w:rPr/>
-        <w:t>š</w:t>
-      </w:r>
-      <w:r>
-        <w:rPr/>
-        <w:t>enoj kartici postupak se provodio jednako u nekoliko koraka:</w:t>
-      </w:r>
     </w:p>
     <w:p>
       <w:pPr>
@@ -1883,31 +1734,7 @@
       </w:pPr>
       <w:r>
         <w:rPr/>
-        <w:t>bu</w:t>
-      </w:r>
-      <w:r>
-        <w:rPr/>
-        <w:t>š</w:t>
-      </w:r>
-      <w:r>
-        <w:rPr/>
-        <w:t>ena kartica sa matricom dimenzije 35 * 35 u</w:t>
-      </w:r>
-      <w:r>
-        <w:rPr/>
-        <w:t>č</w:t>
-      </w:r>
-      <w:r>
-        <w:rPr/>
-        <w:t>itava se u ra</w:t>
-      </w:r>
-      <w:r>
-        <w:rPr/>
-        <w:t>č</w:t>
-      </w:r>
-      <w:r>
-        <w:rPr/>
-        <w:t>unalo</w:t>
+        <w:t>bušena kartica sa matricom dimenzije 35 * 35 učitava se u računalo</w:t>
       </w:r>
     </w:p>
     <w:p>
@@ -1920,39 +1747,7 @@
       </w:pPr>
       <w:r>
         <w:rPr/>
-        <w:t>ra</w:t>
-      </w:r>
-      <w:r>
-        <w:rPr/>
-        <w:t>č</w:t>
-      </w:r>
-      <w:r>
-        <w:rPr/>
-        <w:t>unal</w:t>
-      </w:r>
-      <w:r>
-        <w:rPr/>
-        <w:t>o</w:t>
-      </w:r>
-      <w:r>
-        <w:rPr/>
-        <w:t xml:space="preserve"> procesira bu</w:t>
-      </w:r>
-      <w:r>
-        <w:rPr/>
-        <w:t>š</w:t>
-      </w:r>
-      <w:r>
-        <w:rPr/>
-        <w:t>enu karticu te izra</w:t>
-      </w:r>
-      <w:r>
-        <w:rPr/>
-        <w:t>č</w:t>
-      </w:r>
-      <w:r>
-        <w:rPr/>
-        <w:t>unava konturu slova</w:t>
+        <w:t>računalo procesira bušenu karticu te izračunava konturu slova</w:t>
       </w:r>
     </w:p>
     <w:p>
@@ -1965,31 +1760,7 @@
       </w:pPr>
       <w:r>
         <w:rPr/>
-        <w:t>potom se ra</w:t>
-      </w:r>
-      <w:r>
-        <w:rPr/>
-        <w:t>č</w:t>
-      </w:r>
-      <w:r>
-        <w:rPr/>
-        <w:t xml:space="preserve">unaju </w:t>
-      </w:r>
-      <w:r>
-        <w:rPr/>
-        <w:t>F</w:t>
-      </w:r>
-      <w:r>
-        <w:rPr/>
-        <w:t>ourierovi koef</w:t>
-      </w:r>
-      <w:r>
-        <w:rPr/>
-        <w:t>i</w:t>
-      </w:r>
-      <w:r>
-        <w:rPr/>
-        <w:t>cijenti</w:t>
+        <w:t>potom se računaju Fourierovi koeficijenti</w:t>
       </w:r>
     </w:p>
     <w:p>
@@ -2002,23 +1773,7 @@
       </w:pPr>
       <w:r>
         <w:rPr/>
-        <w:t>u zadnjem koraku ra</w:t>
-      </w:r>
-      <w:r>
-        <w:rPr/>
-        <w:t>č</w:t>
-      </w:r>
-      <w:r>
-        <w:rPr/>
-        <w:t xml:space="preserve">unaju se Granlundovi koeficijenti, po njih </w:t>
-      </w:r>
-      <w:r>
-        <w:rPr/>
-        <w:t>sedam</w:t>
-      </w:r>
-      <w:r>
-        <w:rPr/>
-        <w:t xml:space="preserve"> za svako slovo (d</w:t>
+        <w:t>u zadnjem koraku računaju se Granlundovi koeficijenti, po njih sedam za svako slovo (d</w:t>
       </w:r>
       <w:r>
         <w:rPr>
@@ -2097,79 +1852,7 @@
       </w:pPr>
       <w:r>
         <w:rPr/>
-        <w:t>Kako sam autor navodi, nije poznato da navedeni koeficijenti predstavljaju najbolje zna</w:t>
-      </w:r>
-      <w:r>
-        <w:rPr/>
-        <w:t>č</w:t>
-      </w:r>
-      <w:r>
-        <w:rPr/>
-        <w:t>ajke za uzorke nego su izabrani nakon jednostavnog kvalitativnog razmatranja. Nakon u</w:t>
-      </w:r>
-      <w:r>
-        <w:rPr/>
-        <w:t>č</w:t>
-      </w:r>
-      <w:r>
-        <w:rPr/>
-        <w:t>itavanja cijelog skupa za u</w:t>
-      </w:r>
-      <w:r>
-        <w:rPr/>
-        <w:t>č</w:t>
-      </w:r>
-      <w:r>
-        <w:rPr/>
-        <w:t>enje te izra</w:t>
-      </w:r>
-      <w:r>
-        <w:rPr/>
-        <w:t>č</w:t>
-      </w:r>
-      <w:r>
-        <w:rPr/>
-        <w:t>unavanja koeficijenata, idu</w:t>
-      </w:r>
-      <w:r>
-        <w:rPr/>
-        <w:t>ć</w:t>
-      </w:r>
-      <w:r>
-        <w:rPr/>
-        <w:t xml:space="preserve">i korak je </w:t>
-      </w:r>
-      <w:r>
-        <w:rPr/>
-        <w:t>priprema</w:t>
-      </w:r>
-      <w:r>
-        <w:rPr/>
-        <w:t xml:space="preserve"> klasifikatora. Odabrani klasifikator u </w:t>
-      </w:r>
-      <w:r>
-        <w:rPr/>
-        <w:t>č</w:t>
-      </w:r>
-      <w:r>
-        <w:rPr/>
-        <w:t>lanku je probabilisticke prirode, a klasificira na temelju najmanje udaljenosti. Pretpostavka koja je kori</w:t>
-      </w:r>
-      <w:r>
-        <w:rPr/>
-        <w:t>š</w:t>
-      </w:r>
-      <w:r>
-        <w:rPr/>
-        <w:t xml:space="preserve">tena u </w:t>
-      </w:r>
-      <w:r>
-        <w:rPr/>
-        <w:t>č</w:t>
-      </w:r>
-      <w:r>
-        <w:rPr/>
-        <w:t>lanku pretpostavlja da se vrijednosti Granlundovih koeficijenata jednog slova mogu predstaviti dvodimenzionalnom Gaussovom distribucijom</w:t>
+        <w:t>Kako sam autor navodi, nije poznato da navedeni koeficijenti predstavljaju najbolje značajke za uzorke nego su izabrani nakon jednostavnog kvalitativnog razmatranja. Nakon učitavanja cijelog skupa za učenje te izračunavanja koeficijenata, idući korak je priprema klasifikatora. Odabrani klasifikator u članku je probabilisticke prirode, a klasificira na temelju najmanje udaljenosti. Pretpostavka koja je korištena u članku pretpostavlja da se vrijednosti Granlundovih koeficijenata jednog slova mogu predstaviti dvodimenzionalnom Gaussovom distribucijom</w:t>
       </w:r>
     </w:p>
     <w:p>
@@ -2180,15 +1863,15 @@
         <w:rPr/>
         <w:t>gdje</w:t>
         <w:drawing>
-          <wp:anchor allowOverlap="1" behindDoc="0" distB="0" distL="0" distR="0" distT="0" layoutInCell="1" locked="0" relativeHeight="35" simplePos="0">
+          <wp:anchor allowOverlap="1" behindDoc="0" distB="0" distL="0" distR="0" distT="0" layoutInCell="1" locked="0" relativeHeight="34" simplePos="0">
             <wp:simplePos x="0" y="0"/>
             <wp:positionH relativeFrom="column">
-              <wp:posOffset>1118870</wp:posOffset>
+              <wp:posOffset>897890</wp:posOffset>
             </wp:positionH>
             <wp:positionV relativeFrom="paragraph">
               <wp:posOffset>0</wp:posOffset>
             </wp:positionV>
-            <wp:extent cx="3523615" cy="606425"/>
+            <wp:extent cx="3965575" cy="682625"/>
             <wp:effectExtent b="0" l="0" r="0" t="0"/>
             <wp:wrapTopAndBottom/>
             <wp:docPr descr="" id="1" name="Picture"/>
@@ -2214,7 +1897,7 @@
                   <pic:spPr bwMode="auto">
                     <a:xfrm>
                       <a:off x="0" y="0"/>
-                      <a:ext cx="3523615" cy="606425"/>
+                      <a:ext cx="3965575" cy="682625"/>
                     </a:xfrm>
                     <a:prstGeom prst="rect">
                       <a:avLst/>
@@ -2242,15 +1925,15 @@
         <w:rPr/>
         <w:t>U prikazanoj formuli x i y predstavljau realni imaginarni dio koeficijenta, x</w:t>
         <w:drawing>
-          <wp:anchor allowOverlap="1" behindDoc="0" distB="0" distL="0" distR="0" distT="0" layoutInCell="1" locked="0" relativeHeight="36" simplePos="0">
+          <wp:anchor allowOverlap="1" behindDoc="0" distB="0" distL="0" distR="0" distT="0" layoutInCell="1" locked="0" relativeHeight="35" simplePos="0">
             <wp:simplePos x="0" y="0"/>
             <wp:positionH relativeFrom="column">
-              <wp:posOffset>1014095</wp:posOffset>
+              <wp:posOffset>880745</wp:posOffset>
             </wp:positionH>
             <wp:positionV relativeFrom="paragraph">
               <wp:posOffset>0</wp:posOffset>
             </wp:positionV>
-            <wp:extent cx="3733165" cy="996315"/>
+            <wp:extent cx="3999865" cy="1067435"/>
             <wp:effectExtent b="0" l="0" r="0" t="0"/>
             <wp:wrapTopAndBottom/>
             <wp:docPr descr="" id="2" name="Picture"/>
@@ -2276,7 +1959,7 @@
                   <pic:spPr bwMode="auto">
                     <a:xfrm>
                       <a:off x="0" y="0"/>
-                      <a:ext cx="3733165" cy="996315"/>
+                      <a:ext cx="3999865" cy="1067435"/>
                     </a:xfrm>
                     <a:prstGeom prst="rect">
                       <a:avLst/>
@@ -2313,19 +1996,10 @@
       </w:r>
       <w:r>
         <w:rPr/>
-        <w:t xml:space="preserve"> su srednje vrijednosti dobivene na cijelom skupu za u</w:t>
-      </w:r>
-      <w:r>
-        <w:rPr/>
-        <w:t>č</w:t>
-      </w:r>
-      <w:r>
-        <w:rPr/>
-        <w:t xml:space="preserve">enje; </w:t>
+        <w:t xml:space="preserve"> su srednje vrijednosti dobivene na cijelom skupu za učenje; </w:t>
       </w:r>
       <w:r>
         <w:rPr>
-          <w:rFonts w:ascii="Times New Roman" w:hAnsi="Times New Roman"/>
           <w:b w:val="false"/>
           <w:bCs w:val="false"/>
           <w:i w:val="false"/>
@@ -2341,7 +2015,6 @@
       </w:r>
       <w:r>
         <w:rPr>
-          <w:rFonts w:ascii="Times New Roman" w:hAnsi="Times New Roman"/>
           <w:b w:val="false"/>
           <w:bCs w:val="false"/>
           <w:i w:val="false"/>
@@ -2358,7 +2031,6 @@
       </w:r>
       <w:r>
         <w:rPr>
-          <w:rFonts w:ascii="Times New Roman" w:hAnsi="Times New Roman"/>
           <w:b w:val="false"/>
           <w:bCs w:val="false"/>
           <w:i w:val="false"/>
@@ -2370,27 +2042,10 @@
           <w:sz w:val="24"/>
           <w:szCs w:val="24"/>
         </w:rPr>
-        <w:t xml:space="preserve"> i </w:t>
+        <w:t xml:space="preserve"> i σ</w:t>
       </w:r>
       <w:r>
         <w:rPr>
-          <w:rFonts w:ascii="Times New Roman" w:hAnsi="Times New Roman"/>
-          <w:b w:val="false"/>
-          <w:bCs w:val="false"/>
-          <w:i w:val="false"/>
-          <w:iCs w:val="false"/>
-          <w:caps w:val="false"/>
-          <w:smallCaps w:val="false"/>
-          <w:color w:val="000000"/>
-          <w:spacing w:val="0"/>
-          <w:sz w:val="24"/>
-          <w:szCs w:val="24"/>
-        </w:rPr>
-        <w:t>σ</w:t>
-      </w:r>
-      <w:r>
-        <w:rPr>
-          <w:rFonts w:ascii="Times New Roman" w:hAnsi="Times New Roman"/>
           <w:b w:val="false"/>
           <w:bCs w:val="false"/>
           <w:i w:val="false"/>
@@ -2407,27 +2062,10 @@
       </w:r>
       <w:r>
         <w:rPr/>
-        <w:t xml:space="preserve"> su varijance varijabli </w:t>
-      </w:r>
-      <w:r>
-        <w:rPr/>
-        <w:t>na</w:t>
-      </w:r>
-      <w:r>
-        <w:rPr/>
-        <w:t xml:space="preserve"> skupu za u</w:t>
-      </w:r>
-      <w:r>
-        <w:rPr/>
-        <w:t>č</w:t>
-      </w:r>
-      <w:r>
-        <w:rPr/>
-        <w:t xml:space="preserve">enje, a </w:t>
+        <w:t xml:space="preserve"> su varijance varijabli na skupu za učenje, a </w:t>
       </w:r>
       <w:r>
         <w:rPr>
-          <w:rFonts w:ascii="Times New Roman" w:hAnsi="Times New Roman"/>
           <w:b w:val="false"/>
           <w:i/>
           <w:caps w:val="false"/>
@@ -2441,47 +2079,7 @@
       </w:r>
       <w:r>
         <w:rPr/>
-        <w:t xml:space="preserve"> je korelacijski koeficijent. Nadalje, u fazi testiranja, ra</w:t>
-      </w:r>
-      <w:r>
-        <w:rPr/>
-        <w:t>č</w:t>
-      </w:r>
-      <w:r>
-        <w:rPr/>
-        <w:t>unali su se koeficijenti sada nepoznatih slova. Uz pomo</w:t>
-      </w:r>
-      <w:r>
-        <w:rPr/>
-        <w:t>ć</w:t>
-      </w:r>
-      <w:r>
-        <w:rPr/>
-        <w:t xml:space="preserve"> formule REF ra</w:t>
-      </w:r>
-      <w:r>
-        <w:rPr/>
-        <w:t>č</w:t>
-      </w:r>
-      <w:r>
-        <w:rPr/>
-        <w:t>unale su se udaljenosti izme</w:t>
-      </w:r>
-      <w:r>
-        <w:rPr/>
-        <w:t>đ</w:t>
-      </w:r>
-      <w:r>
-        <w:rPr/>
-        <w:t>u tih izra</w:t>
-      </w:r>
-      <w:r>
-        <w:rPr/>
-        <w:t>č</w:t>
-      </w:r>
-      <w:r>
-        <w:rPr/>
-        <w:t>unatih vrijednosti i srednje vrijednosti dobivene ranije.</w:t>
+        <w:t xml:space="preserve"> je korelacijski koeficijent. Nadalje, u fazi testiranja, računali su se koeficijenti sada nepoznatih slova. Uz pomoć formule REF računale su se udaljenosti između tih izračunatih vrijednosti i srednje vrijednosti dobivene ranije.</w:t>
       </w:r>
     </w:p>
     <w:p>
@@ -2492,15 +2090,15 @@
         <w:rPr/>
         <w:t>Uz pretpostavku da su različiti d</w:t>
         <w:drawing>
-          <wp:anchor allowOverlap="1" behindDoc="0" distB="0" distL="0" distR="0" distT="0" layoutInCell="1" locked="0" relativeHeight="37" simplePos="0">
+          <wp:anchor allowOverlap="1" behindDoc="0" distB="0" distL="0" distR="0" distT="0" layoutInCell="1" locked="0" relativeHeight="36" simplePos="0">
             <wp:simplePos x="0" y="0"/>
             <wp:positionH relativeFrom="column">
-              <wp:posOffset>1368425</wp:posOffset>
+              <wp:posOffset>1353820</wp:posOffset>
             </wp:positionH>
             <wp:positionV relativeFrom="paragraph">
               <wp:posOffset>0</wp:posOffset>
             </wp:positionV>
-            <wp:extent cx="3024505" cy="692150"/>
+            <wp:extent cx="3053080" cy="698500"/>
             <wp:effectExtent b="0" l="0" r="0" t="0"/>
             <wp:wrapTopAndBottom/>
             <wp:docPr descr="" id="3" name="Picture"/>
@@ -2526,7 +2124,7 @@
                   <pic:spPr bwMode="auto">
                     <a:xfrm>
                       <a:off x="0" y="0"/>
-                      <a:ext cx="3024505" cy="692150"/>
+                      <a:ext cx="3053080" cy="698500"/>
                     </a:xfrm>
                     <a:prstGeom prst="rect">
                       <a:avLst/>
@@ -2562,17 +2160,17 @@
       </w:pPr>
       <w:r>
         <w:rPr/>
-        <w:t xml:space="preserve">Rezultati pokusa, kao </w:t>
+        <w:t>Rezultati pokusa, kao što je navedeno, vrlo su optimistični. Od 175 slova u skupu, u fazi  testiranja samo njih četiri je bilo pogrešno klasificirano.</w:t>
         <w:drawing>
-          <wp:anchor allowOverlap="1" behindDoc="0" distB="0" distL="0" distR="0" distT="0" layoutInCell="1" locked="0" relativeHeight="38" simplePos="0">
+          <wp:anchor allowOverlap="1" behindDoc="0" distB="0" distL="0" distR="0" distT="0" layoutInCell="1" locked="0" relativeHeight="37" simplePos="0">
             <wp:simplePos x="0" y="0"/>
             <wp:positionH relativeFrom="column">
-              <wp:posOffset>1380490</wp:posOffset>
+              <wp:posOffset>1253490</wp:posOffset>
             </wp:positionH>
             <wp:positionV relativeFrom="paragraph">
               <wp:posOffset>0</wp:posOffset>
             </wp:positionV>
-            <wp:extent cx="3000375" cy="696595"/>
+            <wp:extent cx="3253740" cy="755015"/>
             <wp:effectExtent b="0" l="0" r="0" t="0"/>
             <wp:wrapTopAndBottom/>
             <wp:docPr descr="" id="4" name="Picture"/>
@@ -2598,7 +2196,7 @@
                   <pic:spPr bwMode="auto">
                     <a:xfrm>
                       <a:off x="0" y="0"/>
-                      <a:ext cx="3000375" cy="696595"/>
+                      <a:ext cx="3253740" cy="755015"/>
                     </a:xfrm>
                     <a:prstGeom prst="rect">
                       <a:avLst/>
@@ -2616,326 +2214,19 @@
             </a:graphic>
           </wp:anchor>
         </w:drawing>
-      </w:r>
-      <w:r>
-        <w:rPr/>
-        <w:t>š</w:t>
-      </w:r>
-      <w:r>
-        <w:rPr/>
-        <w:t>to je navedeno, vrlo su optimisti</w:t>
-      </w:r>
-      <w:r>
-        <w:rPr/>
-        <w:t>č</w:t>
-      </w:r>
-      <w:r>
-        <w:rPr/>
-        <w:t xml:space="preserve">ni. Od 175 slova u skupu, u fazi  testiranja samo njih </w:t>
-      </w:r>
-      <w:r>
-        <w:rPr/>
-        <w:t>četiri</w:t>
-      </w:r>
-      <w:r>
-        <w:rPr/>
-        <w:t xml:space="preserve"> je bilo pogre</w:t>
-      </w:r>
-      <w:r>
-        <w:rPr/>
-        <w:t>š</w:t>
-      </w:r>
-      <w:r>
-        <w:rPr/>
-        <w:t>no klasificirano.</w:t>
-      </w:r>
-    </w:p>
-    <w:p>
-      <w:pPr>
-        <w:pStyle w:val="style0"/>
-      </w:pPr>
-      <w:r>
-        <w:rPr/>
-      </w:r>
-    </w:p>
-    <w:p>
-      <w:pPr>
-        <w:pStyle w:val="style2"/>
-        <w:numPr>
-          <w:ilvl w:val="1"/>
-          <w:numId w:val="3"/>
-        </w:numPr>
-      </w:pPr>
-      <w:bookmarkStart w:id="25" w:name="__RefHeading__603_1388340781"/>
-      <w:bookmarkStart w:id="26" w:name="_Toc337563227"/>
-      <w:bookmarkEnd w:id="25"/>
-      <w:bookmarkEnd w:id="26"/>
-      <w:r>
-        <w:rPr>
-          <w:i w:val="false"/>
-        </w:rPr>
-        <w:t>Konceptualno rješenje zadatka</w:t>
-      </w:r>
-    </w:p>
-    <w:p>
-      <w:pPr>
-        <w:pStyle w:val="style0"/>
-      </w:pPr>
-      <w:r>
-        <w:rPr/>
-        <w:t>Opisati niz algoritama i koncepata koji će se koristiti u rješavanju i to redom kojim će se koristiti. Nabrojiti ulazne podatke u niz i sve međurezultate do rješenja.</w:t>
-      </w:r>
-    </w:p>
-    <w:p>
-      <w:pPr>
-        <w:pStyle w:val="style0"/>
-        <w:ind w:firstLine="578" w:left="0" w:right="0"/>
-      </w:pPr>
-      <w:r>
-        <w:rPr/>
-        <w:t>Za rješavanje zadatka koristi se baza slika koja obuhvaća barem 5 slika svake od 24 osoba u bazi. Prvi korak je detekcija osobe na slici, to jest odvajanje pozadine. Algoritam prima dvije slike (sliku pozadine i sliku iste te pozadine sa osobom na slici) te stvara novu binarnu sliku na kojoj pikseli s vrijednošću 0 predstavljaju pozadinu (crno područje), a pikseli s vrijednošću 1 osobu (bijelo područje). Dobivene slike spremaju se u bazu i koriste u daljnjim koracima.</w:t>
-      </w:r>
-    </w:p>
-    <w:p>
-      <w:pPr>
-        <w:pStyle w:val="style0"/>
-        <w:ind w:firstLine="431" w:left="0" w:right="0"/>
-      </w:pPr>
-      <w:r>
-        <w:rPr/>
-        <w:t xml:space="preserve">Sljedeći koraci su izlučivanje i odabir značajki za što se koristi više različitih tehnika. Jedna od njih je računanje Granlundovih koeficijenata. Iz binarne slike dobivene u prethodnom koraku izdvoji se kontura koja predstavlja osobu na slici. Za dobivenu konturu računaju se Granlundovi koeficijenti koji predstavljaju vektor značajki. Značajke se dalje prosljeđuju na dva načina: kao mapa svih vektora značajki koji se sastoje od izračunatih koeficijenata i kao matrica nastala korištenjem algoritma PCA na mapu vektora značajki. </w:t>
-      </w:r>
-    </w:p>
-    <w:p>
-      <w:pPr>
-        <w:pStyle w:val="style1"/>
-        <w:pageBreakBefore/>
-        <w:numPr>
-          <w:ilvl w:val="0"/>
-          <w:numId w:val="3"/>
-        </w:numPr>
-        <w:jc w:val="center"/>
-      </w:pPr>
-      <w:bookmarkStart w:id="27" w:name="Bookmark2"/>
-      <w:bookmarkStart w:id="28" w:name="_Toc337563228"/>
-      <w:bookmarkStart w:id="29" w:name="__RefHeading__471_1286014612"/>
-      <w:bookmarkEnd w:id="28"/>
-      <w:bookmarkEnd w:id="29"/>
-      <w:r>
-        <w:rPr/>
-        <w:t>Postupak rješavanja zadatka</w:t>
-      </w:r>
-      <w:bookmarkEnd w:id="27"/>
-      <w:r>
-        <w:rPr/>
-        <w:t xml:space="preserve"> </w:t>
-      </w:r>
-    </w:p>
-    <w:p>
-      <w:pPr>
-        <w:pStyle w:val="style0"/>
-        <w:jc w:val="center"/>
-      </w:pPr>
-      <w:r>
-        <w:rPr/>
-        <w:t>(do 10 stranica)</w:t>
-      </w:r>
-    </w:p>
-    <w:p>
-      <w:pPr>
-        <w:pStyle w:val="style0"/>
-      </w:pPr>
-      <w:r>
-        <w:rPr/>
-      </w:r>
-    </w:p>
-    <w:p>
-      <w:pPr>
-        <w:pStyle w:val="style0"/>
-      </w:pPr>
-      <w:r>
-        <w:rPr/>
-        <w:t>Navesti numerirani slijed koraka rješavanja. Npr.: 1. Dobivanje binarne slike iz slike u boji, 2. Segmentacija objekata na slici, 3. Nalaženje rubova u slici ...</w:t>
-      </w:r>
-    </w:p>
-    <w:p>
-      <w:pPr>
-        <w:pStyle w:val="style2"/>
-        <w:numPr>
-          <w:ilvl w:val="1"/>
-          <w:numId w:val="3"/>
-        </w:numPr>
-      </w:pPr>
-      <w:bookmarkStart w:id="30" w:name="__RefHeading__607_1388340781"/>
-      <w:bookmarkStart w:id="31" w:name="_Toc337563229"/>
-      <w:bookmarkEnd w:id="30"/>
-      <w:bookmarkEnd w:id="31"/>
-      <w:r>
-        <w:rPr>
-          <w:i w:val="false"/>
-        </w:rPr>
-        <w:t>Naziv prvog koraka</w:t>
-      </w:r>
-    </w:p>
-    <w:p>
-      <w:pPr>
-        <w:pStyle w:val="style0"/>
-      </w:pPr>
-      <w:r>
-        <w:rPr/>
-        <w:t>Za svaki korak napisati što su ulazi i što su izlazi. Popisati sve algoritme/ koncepte koji se u tom koraku koriste za pretvorbu ulaza u izlaz. Navesti sve probleme koji su se pojavili u pojedinom koraku i kako su riješeni. Pojedinačno opisati svaki korišteni algoritam/koncept:</w:t>
-      </w:r>
-    </w:p>
-    <w:p>
-      <w:pPr>
-        <w:pStyle w:val="style3"/>
-        <w:numPr>
-          <w:ilvl w:val="2"/>
-          <w:numId w:val="3"/>
-        </w:numPr>
-      </w:pPr>
-      <w:bookmarkStart w:id="32" w:name="__RefHeading__609_1388340781"/>
-      <w:bookmarkStart w:id="33" w:name="_Toc337563230"/>
-      <w:bookmarkEnd w:id="32"/>
-      <w:bookmarkEnd w:id="33"/>
-      <w:r>
-        <w:rPr/>
-        <w:t>Naziv prvog algoritma</w:t>
-      </w:r>
-    </w:p>
-    <w:p>
-      <w:pPr>
-        <w:pStyle w:val="style0"/>
-      </w:pPr>
-      <w:r>
-        <w:rPr/>
-        <w:t>Opis/koraci/matematička formulacija, prednosti i mane, ulazi i izlazi te korišteni parametri.</w:t>
-      </w:r>
-    </w:p>
-    <w:p>
-      <w:pPr>
-        <w:pStyle w:val="style3"/>
-        <w:numPr>
-          <w:ilvl w:val="2"/>
-          <w:numId w:val="3"/>
-        </w:numPr>
-      </w:pPr>
-      <w:bookmarkStart w:id="34" w:name="__RefHeading__611_1388340781"/>
-      <w:bookmarkStart w:id="35" w:name="_Toc337563231"/>
-      <w:bookmarkEnd w:id="34"/>
-      <w:bookmarkEnd w:id="35"/>
-      <w:r>
-        <w:rPr/>
-        <w:t>Naziv drugog algoritma</w:t>
-      </w:r>
-    </w:p>
-    <w:p>
-      <w:pPr>
-        <w:pStyle w:val="style0"/>
-      </w:pPr>
-      <w:r>
-        <w:rPr/>
-        <w:t>Opis/koraci/matematička formulacija, prednosti i mane, ulazi i izlazi te korišteni parametri.</w:t>
-      </w:r>
-    </w:p>
-    <w:p>
-      <w:pPr>
-        <w:pStyle w:val="style2"/>
-        <w:numPr>
-          <w:ilvl w:val="1"/>
-          <w:numId w:val="3"/>
-        </w:numPr>
-      </w:pPr>
-      <w:bookmarkStart w:id="36" w:name="__RefHeading__546_189280669"/>
-      <w:bookmarkEnd w:id="36"/>
-      <w:r>
-        <w:rPr>
-          <w:i w:val="false"/>
-        </w:rPr>
-        <w:t>Izlučivanje značajki</w:t>
-      </w:r>
-    </w:p>
-    <w:p>
-      <w:pPr>
-        <w:pStyle w:val="style2"/>
-        <w:numPr>
-          <w:ilvl w:val="2"/>
-          <w:numId w:val="3"/>
-        </w:numPr>
-      </w:pPr>
-      <w:bookmarkStart w:id="37" w:name="__RefHeading__548_189280669"/>
-      <w:bookmarkEnd w:id="37"/>
-      <w:r>
-        <w:rPr>
-          <w:i w:val="false"/>
-        </w:rPr>
-        <w:t>Granlundovi koeficijenti</w:t>
-      </w:r>
-    </w:p>
-    <w:p>
-      <w:pPr>
-        <w:pStyle w:val="style0"/>
-      </w:pPr>
-      <w:r>
-        <w:rPr/>
-        <w:t>Vrlo važan problem u postupku raspoznavanja uzoraka predstavlja pronalaženje optimalnih značajki. Kod problema raspoznavanje različitih oblika na slici općenito postoje dva postupka:</w:t>
-      </w:r>
-    </w:p>
-    <w:p>
-      <w:pPr>
-        <w:pStyle w:val="style0"/>
-        <w:numPr>
-          <w:ilvl w:val="0"/>
-          <w:numId w:val="8"/>
-        </w:numPr>
-      </w:pPr>
-      <w:r>
-        <w:rPr/>
-        <w:t>postupak raspoznavanja oblika na temelju regije koje zauzima</w:t>
-      </w:r>
-    </w:p>
-    <w:p>
-      <w:pPr>
-        <w:pStyle w:val="style0"/>
-        <w:numPr>
-          <w:ilvl w:val="0"/>
-          <w:numId w:val="8"/>
-        </w:numPr>
-      </w:pPr>
-      <w:r>
-        <w:rPr/>
-        <w:t>postupak raspoznavanja oblika na temelju njegove konture</w:t>
-      </w:r>
-    </w:p>
-    <w:p>
-      <w:pPr>
-        <w:pStyle w:val="style0"/>
-      </w:pPr>
-      <w:r>
-        <w:rPr/>
-        <w:t xml:space="preserve">Potonji postupak ekstrahira značajke koje su vezane samo za rub objekta (konturu). Jedan od najpopularnijih načina za raspoznavanje na temelju konture temelji se na upotrebi Fourierovih koeficijenata. Svoju popularnost duguju vrlo dobrom raspoznavanju oblika, jednostavnošću implementacije te jednostavnošću interpretacije. Interpretacija koeficijenata jednostavno se može objasniti uz pomoć slike REF*. Slika je dobivena uporabom Fourireove transformacije sa različitim brojem koeficijenata te potom rekonstrukcijom konture na temelju istih koeficijenata. Sa slike se vidi kako broj koeficijenata uzetih u obzir utječe na reprezentaciju slike. Dok koeficijenti sa nižim indeksom (niske frekvencije) sadrže informacije o općenitom / generalnom obliku konture, oni koeficijenti sa višim indeksom (visoke frekvencije) sadrže informacije o finim detaljima konture. </w:t>
-      </w:r>
-    </w:p>
-    <w:p>
-      <w:pPr>
-        <w:pStyle w:val="style0"/>
-      </w:pPr>
-      <w:r>
-        <w:rPr/>
-        <w:t>No, fourierovi koeficijenti imaju i nedostataka, a to su: ovisnost o rotaciji, translaciji, skaliranju konture i odabiru početne točke kod njihovog računanja. Navedene nedostatke rješava upotreba Granlundovih koeficijenata.</w:t>
         <w:drawing>
-          <wp:anchor allowOverlap="1" behindDoc="0" distB="0" distL="0" distR="0" distT="0" layoutInCell="1" locked="0" relativeHeight="3" simplePos="0">
+          <wp:anchor allowOverlap="1" behindDoc="0" distB="0" distL="0" distR="0" distT="0" layoutInCell="1" locked="0" relativeHeight="2" simplePos="0">
             <wp:simplePos x="0" y="0"/>
             <wp:positionH relativeFrom="character">
-              <wp:posOffset>2468880</wp:posOffset>
+              <wp:posOffset>1380490</wp:posOffset>
             </wp:positionH>
             <wp:positionV relativeFrom="line">
-              <wp:posOffset>24130</wp:posOffset>
+              <wp:posOffset>0</wp:posOffset>
             </wp:positionV>
-            <wp:extent cx="4191000" cy="1718310"/>
+            <wp:extent cx="3000375" cy="695960"/>
             <wp:effectExtent b="0" l="0" r="0" t="0"/>
             <wp:wrapTopAndBottom/>
-            <wp:docPr descr="A description..." id="5" name="Picture"/>
+            <wp:docPr descr="" id="5" name="Picture"/>
             <wp:cNvGraphicFramePr>
               <a:graphicFrameLocks xmlns:a="http://schemas.openxmlformats.org/drawingml/2006/main" noChangeAspect="1"/>
             </wp:cNvGraphicFramePr>
@@ -2943,7 +2234,7 @@
               <a:graphicData uri="http://schemas.openxmlformats.org/drawingml/2006/picture">
                 <pic:pic xmlns:pic="http://schemas.openxmlformats.org/drawingml/2006/picture">
                   <pic:nvPicPr>
-                    <pic:cNvPr descr="A description..." id="5" name="Picture"/>
+                    <pic:cNvPr descr="" id="5" name="Picture"/>
                     <pic:cNvPicPr>
                       <a:picLocks noChangeArrowheads="1" noChangeAspect="1"/>
                     </pic:cNvPicPr>
@@ -2958,7 +2249,7 @@
                   <pic:spPr bwMode="auto">
                     <a:xfrm>
                       <a:off x="0" y="0"/>
-                      <a:ext cx="4191000" cy="1718310"/>
+                      <a:ext cx="3000375" cy="695960"/>
                     </a:xfrm>
                     <a:prstGeom prst="rect">
                       <a:avLst/>
@@ -2980,14 +2271,342 @@
     </w:p>
     <w:p>
       <w:pPr>
+        <w:pStyle w:val="style0"/>
+      </w:pPr>
+      <w:r>
+        <w:rPr/>
+      </w:r>
+    </w:p>
+    <w:p>
+      <w:pPr>
+        <w:pStyle w:val="style2"/>
+        <w:numPr>
+          <w:ilvl w:val="1"/>
+          <w:numId w:val="3"/>
+        </w:numPr>
+      </w:pPr>
+      <w:bookmarkStart w:id="26" w:name="_Toc337563227"/>
+      <w:bookmarkStart w:id="27" w:name="__RefHeading__603_1388340781"/>
+      <w:bookmarkEnd w:id="26"/>
+      <w:bookmarkEnd w:id="27"/>
+      <w:r>
+        <w:rPr>
+          <w:i w:val="false"/>
+        </w:rPr>
+        <w:t>Konceptualno rješenje zadatka</w:t>
+      </w:r>
+    </w:p>
+    <w:p>
+      <w:pPr>
+        <w:pStyle w:val="style0"/>
+      </w:pPr>
+      <w:r>
+        <w:rPr/>
+        <w:t>Opisati niz algoritama i koncepata koji će se koristiti u rješavanju i to redom kojim će se koristiti. Nabrojiti ulazne podatke u niz i sve međurezultate do rješenja.</w:t>
+      </w:r>
+    </w:p>
+    <w:p>
+      <w:pPr>
+        <w:pStyle w:val="style0"/>
+        <w:ind w:firstLine="578" w:left="0" w:right="0"/>
+      </w:pPr>
+      <w:r>
+        <w:rPr/>
+        <w:t>Za rješavanje zadatka koristi se baza slika koja obuhvaća barem 5 slika svake od 24 osoba u bazi. Prvi korak je detekcija osobe na slici, to jest odvajanje pozadine. Algoritam prima dvije slike (sliku pozadine i sliku iste te pozadine sa osobom na slici) te stvara novu binarnu sliku na kojoj pikseli s vrijednošću 0 predstavljaju pozadinu (crno područje), a pikseli s vrijednošću 1 osobu (bijelo područje). Dobivene slike spremaju se u bazu i koriste u daljnjim koracima.</w:t>
+      </w:r>
+    </w:p>
+    <w:p>
+      <w:pPr>
+        <w:pStyle w:val="style0"/>
+        <w:ind w:firstLine="431" w:left="0" w:right="0"/>
+      </w:pPr>
+      <w:r>
+        <w:rPr/>
+        <w:t xml:space="preserve">Sljedeći koraci su izlučivanje i odabir značajki za što se koristi više različitih tehnika. Jedna od njih je računanje Granlundovih koeficijenata. Iz binarne slike dobivene u prethodnom koraku izdvoji se kontura koja predstavlja osobu na slici. Za dobivenu konturu računaju se Granlundovi koeficijenti koji predstavljaju vektor značajki. Značajke se dalje prosljeđuju na dva načina: kao mapa svih vektora značajki koji se sastoje od izračunatih koeficijenata i kao matrica nastala korištenjem algoritma PCA na mapu vektora značajki. </w:t>
+      </w:r>
+    </w:p>
+    <w:p>
+      <w:pPr>
+        <w:pStyle w:val="style1"/>
+        <w:pageBreakBefore/>
+        <w:numPr>
+          <w:ilvl w:val="0"/>
+          <w:numId w:val="3"/>
+        </w:numPr>
+        <w:jc w:val="center"/>
+      </w:pPr>
+      <w:bookmarkStart w:id="28" w:name="Bookmark2"/>
+      <w:bookmarkStart w:id="29" w:name="__RefHeading__471_1286014612"/>
+      <w:bookmarkStart w:id="30" w:name="_Toc337563228"/>
+      <w:bookmarkEnd w:id="29"/>
+      <w:bookmarkEnd w:id="30"/>
+      <w:r>
+        <w:rPr/>
+        <w:t>Postupak rješavanja zadatka</w:t>
+      </w:r>
+      <w:bookmarkEnd w:id="28"/>
+      <w:r>
+        <w:rPr/>
+        <w:t xml:space="preserve"> </w:t>
+      </w:r>
+    </w:p>
+    <w:p>
+      <w:pPr>
+        <w:pStyle w:val="style0"/>
+        <w:jc w:val="center"/>
+      </w:pPr>
+      <w:r>
+        <w:rPr/>
+        <w:t>(do 10 stranica)</w:t>
+      </w:r>
+    </w:p>
+    <w:p>
+      <w:pPr>
+        <w:pStyle w:val="style0"/>
+      </w:pPr>
+      <w:r>
+        <w:rPr/>
+      </w:r>
+    </w:p>
+    <w:p>
+      <w:pPr>
+        <w:pStyle w:val="style0"/>
+      </w:pPr>
+      <w:r>
+        <w:rPr/>
+        <w:t>Navesti numerirani slijed koraka rješavanja. Npr.: 1. Dobivanje binarne slike iz slike u boji, 2. Segmentacija objekata na slici, 3. Nalaženje rubova u slici ...</w:t>
+      </w:r>
+    </w:p>
+    <w:p>
+      <w:pPr>
+        <w:pStyle w:val="style2"/>
+        <w:numPr>
+          <w:ilvl w:val="1"/>
+          <w:numId w:val="3"/>
+        </w:numPr>
+      </w:pPr>
+      <w:bookmarkStart w:id="31" w:name="_Toc337563229"/>
+      <w:bookmarkStart w:id="32" w:name="__RefHeading__607_1388340781"/>
+      <w:bookmarkEnd w:id="31"/>
+      <w:bookmarkEnd w:id="32"/>
+      <w:r>
+        <w:rPr>
+          <w:i w:val="false"/>
+        </w:rPr>
+        <w:t>Naziv prvog koraka</w:t>
+      </w:r>
+    </w:p>
+    <w:p>
+      <w:pPr>
+        <w:pStyle w:val="style0"/>
+      </w:pPr>
+      <w:r>
+        <w:rPr/>
+        <w:t>Za svaki korak napisati što su ulazi i što su izlazi. Popisati sve algoritme/ koncepte koji se u tom koraku koriste za pretvorbu ulaza u izlaz. Navesti sve probleme koji su se pojavili u pojedinom koraku i kako su riješeni. Pojedinačno opisati svaki korišteni algoritam/koncept:</w:t>
+      </w:r>
+    </w:p>
+    <w:p>
+      <w:pPr>
+        <w:pStyle w:val="style3"/>
+        <w:numPr>
+          <w:ilvl w:val="2"/>
+          <w:numId w:val="3"/>
+        </w:numPr>
+      </w:pPr>
+      <w:bookmarkStart w:id="33" w:name="_Toc337563230"/>
+      <w:bookmarkStart w:id="34" w:name="__RefHeading__609_1388340781"/>
+      <w:bookmarkEnd w:id="33"/>
+      <w:bookmarkEnd w:id="34"/>
+      <w:r>
+        <w:rPr/>
+        <w:t>Naziv prvog algoritma</w:t>
+      </w:r>
+    </w:p>
+    <w:p>
+      <w:pPr>
+        <w:pStyle w:val="style0"/>
+      </w:pPr>
+      <w:r>
+        <w:rPr/>
+        <w:t>Opis/koraci/matematička formulacija, prednosti i mane, ulazi i izlazi te korišteni parametri.</w:t>
+      </w:r>
+    </w:p>
+    <w:p>
+      <w:pPr>
+        <w:pStyle w:val="style3"/>
+        <w:numPr>
+          <w:ilvl w:val="2"/>
+          <w:numId w:val="3"/>
+        </w:numPr>
+      </w:pPr>
+      <w:bookmarkStart w:id="35" w:name="_Toc337563231"/>
+      <w:bookmarkStart w:id="36" w:name="__RefHeading__611_1388340781"/>
+      <w:bookmarkEnd w:id="35"/>
+      <w:bookmarkEnd w:id="36"/>
+      <w:r>
+        <w:rPr/>
+        <w:t>Naziv drugog algoritma</w:t>
+      </w:r>
+    </w:p>
+    <w:p>
+      <w:pPr>
+        <w:pStyle w:val="style0"/>
+      </w:pPr>
+      <w:r>
+        <w:rPr/>
+        <w:t>Opis/koraci/matematička formulacija, prednosti i mane, ulazi i izlazi te korišteni parametri.</w:t>
+      </w:r>
+    </w:p>
+    <w:p>
+      <w:pPr>
+        <w:pStyle w:val="style2"/>
+        <w:numPr>
+          <w:ilvl w:val="1"/>
+          <w:numId w:val="3"/>
+        </w:numPr>
+      </w:pPr>
+      <w:bookmarkStart w:id="37" w:name="__RefHeading__546_189280669"/>
+      <w:bookmarkEnd w:id="37"/>
+      <w:r>
+        <w:rPr>
+          <w:i w:val="false"/>
+        </w:rPr>
+        <w:t>Izlučivanje značajki</w:t>
+      </w:r>
+    </w:p>
+    <w:p>
+      <w:pPr>
+        <w:pStyle w:val="style2"/>
+        <w:numPr>
+          <w:ilvl w:val="2"/>
+          <w:numId w:val="3"/>
+        </w:numPr>
+      </w:pPr>
+      <w:bookmarkStart w:id="38" w:name="__RefHeading__548_189280669"/>
+      <w:bookmarkEnd w:id="38"/>
+      <w:r>
+        <w:rPr>
+          <w:i w:val="false"/>
+        </w:rPr>
+        <w:t>Granlundovi koeficijenti</w:t>
+      </w:r>
+    </w:p>
+    <w:p>
+      <w:pPr>
+        <w:pStyle w:val="style0"/>
+      </w:pPr>
+      <w:r>
+        <w:rPr/>
+        <w:t>Vrlo važan problem u postupku raspoznavanja uzoraka predstavlja pronalaženje optimalnih značajki. Kod problema raspoznavanje različitih oblika na slici općenito postoje dva postupka:</w:t>
+      </w:r>
+    </w:p>
+    <w:p>
+      <w:pPr>
+        <w:pStyle w:val="style0"/>
+        <w:numPr>
+          <w:ilvl w:val="0"/>
+          <w:numId w:val="8"/>
+        </w:numPr>
+      </w:pPr>
+      <w:r>
+        <w:rPr/>
+        <w:t>postupak raspoznavanja oblika na temelju regije koje zauzima</w:t>
+      </w:r>
+    </w:p>
+    <w:p>
+      <w:pPr>
+        <w:pStyle w:val="style0"/>
+        <w:numPr>
+          <w:ilvl w:val="0"/>
+          <w:numId w:val="8"/>
+        </w:numPr>
+      </w:pPr>
+      <w:r>
+        <w:rPr/>
+        <w:t>postupak raspoznavanja oblika na temelju njegove konture</w:t>
+      </w:r>
+    </w:p>
+    <w:p>
+      <w:pPr>
+        <w:pStyle w:val="style0"/>
+      </w:pPr>
+      <w:r>
+        <w:rPr/>
+        <w:t xml:space="preserve">Potonji postupak ekstrahira značajke koje su vezane samo za rub objekta (konturu). Jedan od najpopularnijih načina za raspoznavanje na temelju konture temelji se na upotrebi Fourierovih koeficijenata. Svoju popularnost duguju vrlo dobrom raspoznavanju oblika, jednostavnošću implementacije te jednostavnošću interpretacije. Interpretacija koeficijenata jednostavno se može objasniti uz pomoć slike REF*. Slika je dobivena uporabom Fourireove transformacije sa različitim brojem koeficijenata te potom rekonstrukcijom konture na temelju istih koeficijenata. Sa slike se vidi kako broj koeficijenata uzetih u obzir utječe na reprezentaciju slike. Dok koeficijenti sa nižim indeksom (niske frekvencije) sadrže informacije o općenitom / generalnom obliku konture, oni koeficijenti sa višim indeksom (visoke frekvencije) sadrže informacije o finim detaljima konture. </w:t>
+      </w:r>
+    </w:p>
+    <w:p>
+      <w:pPr>
+        <w:pStyle w:val="style0"/>
+      </w:pPr>
+      <w:r>
+        <w:rPr/>
+        <w:t>No, fourierovi koeficijenti imaju i nedostataka, a to su: ovisnost o rotaciji, translaciji, skaliranju konture i odabiru početne točke kod njihovog računanja. Navedene nedostatke rješava upotreba Granlundovih koeficijenata.</w:t>
+        <w:drawing>
+          <wp:anchor allowOverlap="1" behindDoc="0" distB="0" distL="0" distR="0" distT="0" layoutInCell="1" locked="0" relativeHeight="38" simplePos="0">
+            <wp:simplePos x="0" y="0"/>
+            <wp:positionH relativeFrom="column">
+              <wp:posOffset>690245</wp:posOffset>
+            </wp:positionH>
+            <wp:positionV relativeFrom="paragraph">
+              <wp:posOffset>0</wp:posOffset>
+            </wp:positionV>
+            <wp:extent cx="4380230" cy="2229485"/>
+            <wp:effectExtent b="0" l="0" r="0" t="0"/>
+            <wp:wrapTopAndBottom/>
+            <wp:docPr descr="" id="6" name="Picture"/>
+            <wp:cNvGraphicFramePr>
+              <a:graphicFrameLocks xmlns:a="http://schemas.openxmlformats.org/drawingml/2006/main" noChangeAspect="1"/>
+            </wp:cNvGraphicFramePr>
+            <a:graphic xmlns:a="http://schemas.openxmlformats.org/drawingml/2006/main">
+              <a:graphicData uri="http://schemas.openxmlformats.org/drawingml/2006/picture">
+                <pic:pic xmlns:pic="http://schemas.openxmlformats.org/drawingml/2006/picture">
+                  <pic:nvPicPr>
+                    <pic:cNvPr descr="" id="6" name="Picture"/>
+                    <pic:cNvPicPr>
+                      <a:picLocks noChangeArrowheads="1" noChangeAspect="1"/>
+                    </pic:cNvPicPr>
+                  </pic:nvPicPr>
+                  <pic:blipFill>
+                    <a:blip r:embed="rId10"/>
+                    <a:srcRect/>
+                    <a:stretch>
+                      <a:fillRect/>
+                    </a:stretch>
+                  </pic:blipFill>
+                  <pic:spPr bwMode="auto">
+                    <a:xfrm>
+                      <a:off x="0" y="0"/>
+                      <a:ext cx="4380230" cy="2229485"/>
+                    </a:xfrm>
+                    <a:prstGeom prst="rect">
+                      <a:avLst/>
+                    </a:prstGeom>
+                    <a:noFill/>
+                    <a:ln w="9525">
+                      <a:noFill/>
+                      <a:miter lim="800000"/>
+                      <a:headEnd/>
+                      <a:tailEnd/>
+                    </a:ln>
+                  </pic:spPr>
+                </pic:pic>
+              </a:graphicData>
+            </a:graphic>
+          </wp:anchor>
+        </w:drawing>
+      </w:r>
+    </w:p>
+    <w:p>
+      <w:pPr>
         <w:pStyle w:val="style2"/>
         <w:numPr>
           <w:ilvl w:val="3"/>
           <w:numId w:val="3"/>
         </w:numPr>
       </w:pPr>
-      <w:bookmarkStart w:id="38" w:name="__RefHeading__550_189280669"/>
-      <w:bookmarkEnd w:id="38"/>
+      <w:bookmarkStart w:id="39" w:name="__RefHeading__550_189280669"/>
+      <w:bookmarkEnd w:id="39"/>
       <w:r>
         <w:rPr/>
         <w:t>Računanje Fourierovih koeficijenata</w:t>
@@ -2999,7 +2618,69 @@
       </w:pPr>
       <w:r>
         <w:rPr/>
-        <w:t xml:space="preserve">Kontura u navedenom problemu predstavlja uzorak koji je potrebno klasificirati. Svaka kontura može se shvatiti kao zatvorena krivulja u kompleksoj ravnini, kao što je prikazano na slici REF*. Kontura se zapisuje jednodimenzionalnom kompleksnom periodičnom funkcijom </w:t>
+        <w:t xml:space="preserve">Kontura u navedenom problemu predstavlja uzorak koji je potrebno klasificirati. Svaka kontura može se shvatiti kao zatvorena krivulja u kompleksoj ravnini, kao što je prikazano na slici REF*. </w:t>
+      </w:r>
+    </w:p>
+    <w:p>
+      <w:pPr>
+        <w:pStyle w:val="style0"/>
+      </w:pPr>
+      <w:r>
+        <w:rPr/>
+        <w:t xml:space="preserve">Kontura se zapisuje jednodimenzionalnom kompleksnom periodičnom funkcijom </w:t>
+        <w:drawing>
+          <wp:anchor allowOverlap="1" behindDoc="0" distB="0" distL="0" distR="0" distT="0" layoutInCell="1" locked="0" relativeHeight="39" simplePos="0">
+            <wp:simplePos x="0" y="0"/>
+            <wp:positionH relativeFrom="column">
+              <wp:posOffset>1764665</wp:posOffset>
+            </wp:positionH>
+            <wp:positionV relativeFrom="paragraph">
+              <wp:posOffset>0</wp:posOffset>
+            </wp:positionV>
+            <wp:extent cx="2231390" cy="2078355"/>
+            <wp:effectExtent b="0" l="0" r="0" t="0"/>
+            <wp:wrapTopAndBottom/>
+            <wp:docPr descr="" id="7" name="Picture"/>
+            <wp:cNvGraphicFramePr>
+              <a:graphicFrameLocks xmlns:a="http://schemas.openxmlformats.org/drawingml/2006/main" noChangeAspect="1"/>
+            </wp:cNvGraphicFramePr>
+            <a:graphic xmlns:a="http://schemas.openxmlformats.org/drawingml/2006/main">
+              <a:graphicData uri="http://schemas.openxmlformats.org/drawingml/2006/picture">
+                <pic:pic xmlns:pic="http://schemas.openxmlformats.org/drawingml/2006/picture">
+                  <pic:nvPicPr>
+                    <pic:cNvPr descr="" id="7" name="Picture"/>
+                    <pic:cNvPicPr>
+                      <a:picLocks noChangeArrowheads="1" noChangeAspect="1"/>
+                    </pic:cNvPicPr>
+                  </pic:nvPicPr>
+                  <pic:blipFill>
+                    <a:blip r:embed="rId11"/>
+                    <a:srcRect/>
+                    <a:stretch>
+                      <a:fillRect/>
+                    </a:stretch>
+                  </pic:blipFill>
+                  <pic:spPr bwMode="auto">
+                    <a:xfrm>
+                      <a:off x="0" y="0"/>
+                      <a:ext cx="2231390" cy="2078355"/>
+                    </a:xfrm>
+                    <a:prstGeom prst="rect">
+                      <a:avLst/>
+                    </a:prstGeom>
+                    <a:noFill/>
+                    <a:ln w="9525">
+                      <a:noFill/>
+                      <a:miter lim="800000"/>
+                      <a:headEnd/>
+                      <a:tailEnd/>
+                    </a:ln>
+                  </pic:spPr>
+                </pic:pic>
+              </a:graphicData>
+            </a:graphic>
+          </wp:anchor>
+        </w:drawing>
       </w:r>
       <w:r>
         <w:rPr/>
@@ -3265,59 +2946,6 @@
       <w:r>
         <w:rPr/>
         <w:t xml:space="preserve"> moguće je izraziti Fourierovom transformacijom. Koeficijenti Fourierove diskretne transformacije su tada</w:t>
-        <w:drawing>
-          <wp:anchor allowOverlap="1" behindDoc="0" distB="0" distL="0" distR="0" distT="0" layoutInCell="1" locked="0" relativeHeight="2" simplePos="0">
-            <wp:simplePos x="0" y="0"/>
-            <wp:positionH relativeFrom="character">
-              <wp:posOffset>4370705</wp:posOffset>
-            </wp:positionH>
-            <wp:positionV relativeFrom="line">
-              <wp:posOffset>769620</wp:posOffset>
-            </wp:positionV>
-            <wp:extent cx="2289175" cy="1751965"/>
-            <wp:effectExtent b="0" l="0" r="0" t="0"/>
-            <wp:wrapTopAndBottom/>
-            <wp:docPr descr="A description..." id="6" name="Picture"/>
-            <wp:cNvGraphicFramePr>
-              <a:graphicFrameLocks xmlns:a="http://schemas.openxmlformats.org/drawingml/2006/main" noChangeAspect="1"/>
-            </wp:cNvGraphicFramePr>
-            <a:graphic xmlns:a="http://schemas.openxmlformats.org/drawingml/2006/main">
-              <a:graphicData uri="http://schemas.openxmlformats.org/drawingml/2006/picture">
-                <pic:pic xmlns:pic="http://schemas.openxmlformats.org/drawingml/2006/picture">
-                  <pic:nvPicPr>
-                    <pic:cNvPr descr="A description..." id="6" name="Picture"/>
-                    <pic:cNvPicPr>
-                      <a:picLocks noChangeArrowheads="1" noChangeAspect="1"/>
-                    </pic:cNvPicPr>
-                  </pic:nvPicPr>
-                  <pic:blipFill>
-                    <a:blip r:embed="rId10"/>
-                    <a:srcRect/>
-                    <a:stretch>
-                      <a:fillRect/>
-                    </a:stretch>
-                  </pic:blipFill>
-                  <pic:spPr bwMode="auto">
-                    <a:xfrm>
-                      <a:off x="0" y="0"/>
-                      <a:ext cx="2289175" cy="1751965"/>
-                    </a:xfrm>
-                    <a:prstGeom prst="rect">
-                      <a:avLst/>
-                    </a:prstGeom>
-                    <a:noFill/>
-                    <a:ln w="9525">
-                      <a:noFill/>
-                      <a:miter lim="800000"/>
-                      <a:headEnd/>
-                      <a:tailEnd/>
-                    </a:ln>
-                  </pic:spPr>
-                </pic:pic>
-              </a:graphicData>
-            </a:graphic>
-          </wp:anchor>
-        </w:drawing>
       </w:r>
     </w:p>
     <w:p>
@@ -3659,8 +3287,8 @@
           <w:numId w:val="3"/>
         </w:numPr>
       </w:pPr>
-      <w:bookmarkStart w:id="39" w:name="__RefHeading__552_189280669"/>
-      <w:bookmarkEnd w:id="39"/>
+      <w:bookmarkStart w:id="40" w:name="__RefHeading__552_189280669"/>
+      <w:bookmarkEnd w:id="40"/>
       <w:r>
         <w:rPr/>
         <w:t>Računanje Granlundovih koeficijenata</w:t>
@@ -4525,58 +4153,8 @@
         </w:numPr>
         <w:ind w:hanging="578" w:left="578" w:right="0"/>
       </w:pPr>
-      <w:r>
-        <w:rPr/>
-      </w:r>
-    </w:p>
-    <w:p>
-      <w:pPr>
-        <w:pStyle w:val="style2"/>
-        <w:numPr>
-          <w:ilvl w:val="1"/>
-          <w:numId w:val="2"/>
-        </w:numPr>
-        <w:ind w:hanging="578" w:left="578" w:right="0"/>
-      </w:pPr>
-      <w:r>
-        <w:rPr/>
-      </w:r>
-    </w:p>
-    <w:p>
-      <w:pPr>
-        <w:pStyle w:val="style36"/>
-      </w:pPr>
-      <w:r>
-        <w:rPr/>
-      </w:r>
-    </w:p>
-    <w:p>
-      <w:pPr>
-        <w:pStyle w:val="style36"/>
-      </w:pPr>
-      <w:r>
-        <w:rPr/>
-      </w:r>
-    </w:p>
-    <w:p>
-      <w:pPr>
-        <w:pStyle w:val="style36"/>
-      </w:pPr>
-      <w:r>
-        <w:rPr/>
-      </w:r>
-    </w:p>
-    <w:p>
-      <w:pPr>
-        <w:pStyle w:val="style2"/>
-        <w:numPr>
-          <w:ilvl w:val="1"/>
-          <w:numId w:val="2"/>
-        </w:numPr>
-        <w:ind w:hanging="578" w:left="578" w:right="0"/>
-      </w:pPr>
-      <w:bookmarkStart w:id="40" w:name="__RefHeading__504_1514969475"/>
-      <w:bookmarkEnd w:id="40"/>
+      <w:bookmarkStart w:id="41" w:name="__RefHeading__504_1514969475"/>
+      <w:bookmarkEnd w:id="41"/>
       <w:r>
         <w:rPr/>
         <w:t>2.2.2. Izlučivanje bazičnih značajki iz siluete</w:t>
@@ -4586,8 +4164,8 @@
       <w:pPr>
         <w:pStyle w:val="style0"/>
       </w:pPr>
-      <w:bookmarkStart w:id="41" w:name="internal-source-marker_0.29746565164218164"/>
-      <w:bookmarkEnd w:id="41"/>
+      <w:bookmarkStart w:id="42" w:name="internal-source-marker_0.29746565164218164"/>
+      <w:bookmarkEnd w:id="42"/>
       <w:r>
         <w:rPr>
           <w:rFonts w:ascii="Arial" w:hAnsi="Arial"/>
@@ -4617,18 +4195,18 @@
       <w:r>
         <w:rPr/>
         <w:drawing>
-          <wp:anchor allowOverlap="1" behindDoc="0" distB="0" distL="0" distR="0" distT="0" layoutInCell="1" locked="0" relativeHeight="0" simplePos="0">
+          <wp:anchor allowOverlap="1" behindDoc="0" distB="0" distL="0" distR="0" distT="0" layoutInCell="1" locked="0" relativeHeight="1" simplePos="0">
             <wp:simplePos x="0" y="0"/>
             <wp:positionH relativeFrom="character">
               <wp:posOffset>2919095</wp:posOffset>
             </wp:positionH>
             <wp:positionV relativeFrom="line">
-              <wp:posOffset>50165</wp:posOffset>
+              <wp:posOffset>-50165</wp:posOffset>
             </wp:positionV>
             <wp:extent cx="1981200" cy="3035935"/>
             <wp:effectExtent b="0" l="0" r="0" t="0"/>
             <wp:wrapSquare wrapText="largest"/>
-            <wp:docPr descr="A description..." id="7" name="Picture"/>
+            <wp:docPr descr="A description..." id="8" name="Picture"/>
             <wp:cNvGraphicFramePr>
               <a:graphicFrameLocks xmlns:a="http://schemas.openxmlformats.org/drawingml/2006/main" noChangeAspect="1"/>
             </wp:cNvGraphicFramePr>
@@ -4636,13 +4214,13 @@
               <a:graphicData uri="http://schemas.openxmlformats.org/drawingml/2006/picture">
                 <pic:pic xmlns:pic="http://schemas.openxmlformats.org/drawingml/2006/picture">
                   <pic:nvPicPr>
-                    <pic:cNvPr descr="A description..." id="7" name="Picture"/>
+                    <pic:cNvPr descr="A description..." id="8" name="Picture"/>
                     <pic:cNvPicPr>
                       <a:picLocks noChangeArrowheads="1" noChangeAspect="1"/>
                     </pic:cNvPicPr>
                   </pic:nvPicPr>
                   <pic:blipFill>
-                    <a:blip r:embed="rId11"/>
+                    <a:blip r:embed="rId12"/>
                     <a:srcRect/>
                     <a:stretch>
                       <a:fillRect/>
@@ -4670,18 +4248,18 @@
           </wp:anchor>
         </w:drawing>
         <w:drawing>
-          <wp:anchor allowOverlap="1" behindDoc="0" distB="0" distL="0" distR="0" distT="0" layoutInCell="1" locked="0" relativeHeight="1" simplePos="0">
+          <wp:anchor allowOverlap="1" behindDoc="0" distB="0" distL="0" distR="0" distT="0" layoutInCell="1" locked="0" relativeHeight="0" simplePos="0">
             <wp:simplePos x="0" y="0"/>
             <wp:positionH relativeFrom="character">
               <wp:posOffset>227330</wp:posOffset>
             </wp:positionH>
             <wp:positionV relativeFrom="line">
-              <wp:posOffset>50165</wp:posOffset>
+              <wp:posOffset>-50165</wp:posOffset>
             </wp:positionV>
             <wp:extent cx="2691765" cy="3044190"/>
             <wp:effectExtent b="0" l="0" r="0" t="0"/>
             <wp:wrapSquare wrapText="largest"/>
-            <wp:docPr descr="A description..." id="8" name="Picture"/>
+            <wp:docPr descr="A description..." id="9" name="Picture"/>
             <wp:cNvGraphicFramePr>
               <a:graphicFrameLocks xmlns:a="http://schemas.openxmlformats.org/drawingml/2006/main" noChangeAspect="1"/>
             </wp:cNvGraphicFramePr>
@@ -4689,13 +4267,13 @@
               <a:graphicData uri="http://schemas.openxmlformats.org/drawingml/2006/picture">
                 <pic:pic xmlns:pic="http://schemas.openxmlformats.org/drawingml/2006/picture">
                   <pic:nvPicPr>
-                    <pic:cNvPr descr="A description..." id="8" name="Picture"/>
+                    <pic:cNvPr descr="A description..." id="9" name="Picture"/>
                     <pic:cNvPicPr>
                       <a:picLocks noChangeArrowheads="1" noChangeAspect="1"/>
                     </pic:cNvPicPr>
                   </pic:nvPicPr>
                   <pic:blipFill>
-                    <a:blip r:embed="rId12"/>
+                    <a:blip r:embed="rId13"/>
                     <a:srcRect/>
                     <a:stretch>
                       <a:fillRect/>
@@ -4729,8 +4307,8 @@
         <w:pStyle w:val="style0"/>
         <w:jc w:val="left"/>
       </w:pPr>
-      <w:bookmarkStart w:id="42" w:name="internal-source-marker_0.297465651642181641"/>
-      <w:bookmarkEnd w:id="42"/>
+      <w:bookmarkStart w:id="43" w:name="internal-source-marker_0.297465651642181641"/>
+      <w:bookmarkEnd w:id="43"/>
       <w:r>
         <w:rPr>
           <w:rFonts w:ascii="Arial" w:hAnsi="Arial"/>
@@ -4876,10 +4454,10 @@
         </w:numPr>
         <w:jc w:val="center"/>
       </w:pPr>
-      <w:bookmarkStart w:id="43" w:name="__RefHeading__615_1388340781"/>
       <w:bookmarkStart w:id="44" w:name="_Toc337563233"/>
-      <w:bookmarkEnd w:id="43"/>
+      <w:bookmarkStart w:id="45" w:name="__RefHeading__615_1388340781"/>
       <w:bookmarkEnd w:id="44"/>
+      <w:bookmarkEnd w:id="45"/>
       <w:r>
         <w:rPr/>
         <w:t>Ispitivanje rješenja</w:t>
@@ -4903,10 +4481,10 @@
           <w:numId w:val="3"/>
         </w:numPr>
       </w:pPr>
-      <w:bookmarkStart w:id="45" w:name="__RefHeading__617_1388340781"/>
       <w:bookmarkStart w:id="46" w:name="_Toc337563234"/>
-      <w:bookmarkEnd w:id="45"/>
+      <w:bookmarkStart w:id="47" w:name="__RefHeading__617_1388340781"/>
       <w:bookmarkEnd w:id="46"/>
+      <w:bookmarkEnd w:id="47"/>
       <w:r>
         <w:rPr/>
         <w:t>Ispitna baza</w:t>
@@ -5029,10 +4607,10 @@
           <w:numId w:val="3"/>
         </w:numPr>
       </w:pPr>
-      <w:bookmarkStart w:id="47" w:name="__RefHeading__619_1388340781"/>
       <w:bookmarkStart w:id="48" w:name="_Toc337563235"/>
-      <w:bookmarkEnd w:id="47"/>
+      <w:bookmarkStart w:id="49" w:name="__RefHeading__619_1388340781"/>
       <w:bookmarkEnd w:id="48"/>
+      <w:bookmarkEnd w:id="49"/>
       <w:r>
         <w:rPr>
           <w:i w:val="false"/>
@@ -5065,10 +4643,10 @@
           <w:numId w:val="3"/>
         </w:numPr>
       </w:pPr>
-      <w:bookmarkStart w:id="49" w:name="__RefHeading__621_1388340781"/>
       <w:bookmarkStart w:id="50" w:name="_Toc337563236"/>
-      <w:bookmarkEnd w:id="49"/>
+      <w:bookmarkStart w:id="51" w:name="__RefHeading__621_1388340781"/>
       <w:bookmarkEnd w:id="50"/>
+      <w:bookmarkEnd w:id="51"/>
       <w:r>
         <w:rPr>
           <w:i w:val="false"/>
@@ -5103,10 +4681,10 @@
         </w:numPr>
         <w:jc w:val="center"/>
       </w:pPr>
-      <w:bookmarkStart w:id="51" w:name="__RefHeading__623_1388340781"/>
       <w:bookmarkStart w:id="52" w:name="_Toc337563237"/>
-      <w:bookmarkEnd w:id="51"/>
+      <w:bookmarkStart w:id="53" w:name="__RefHeading__623_1388340781"/>
       <w:bookmarkEnd w:id="52"/>
+      <w:bookmarkEnd w:id="53"/>
       <w:r>
         <w:rPr/>
         <w:t>Opis programske implementacije rješenja</w:t>
@@ -5157,10 +4735,10 @@
         </w:numPr>
         <w:jc w:val="center"/>
       </w:pPr>
-      <w:bookmarkStart w:id="53" w:name="__RefHeading__625_1388340781"/>
       <w:bookmarkStart w:id="54" w:name="_Toc337563238"/>
-      <w:bookmarkEnd w:id="53"/>
+      <w:bookmarkStart w:id="55" w:name="__RefHeading__625_1388340781"/>
       <w:bookmarkEnd w:id="54"/>
+      <w:bookmarkEnd w:id="55"/>
       <w:r>
         <w:rPr/>
         <w:t>Zaključak</w:t>
@@ -5219,10 +4797,10 @@
         </w:numPr>
         <w:jc w:val="center"/>
       </w:pPr>
-      <w:bookmarkStart w:id="55" w:name="__RefHeading__627_1388340781"/>
       <w:bookmarkStart w:id="56" w:name="_Toc337563239"/>
-      <w:bookmarkEnd w:id="55"/>
+      <w:bookmarkStart w:id="57" w:name="__RefHeading__627_1388340781"/>
       <w:bookmarkEnd w:id="56"/>
+      <w:bookmarkEnd w:id="57"/>
       <w:r>
         <w:rPr/>
         <w:t>Literatura</w:t>
@@ -5230,7 +4808,7 @@
     </w:p>
     <w:p>
       <w:pPr>
-        <w:pStyle w:val="style51"/>
+        <w:pStyle w:val="style55"/>
         <w:numPr>
           <w:ilvl w:val="0"/>
           <w:numId w:val="7"/>
@@ -5472,7 +5050,7 @@
   </w:p>
   <w:p>
     <w:pPr>
-      <w:pStyle w:val="style40"/>
+      <w:pStyle w:val="style44"/>
       <w:ind w:hanging="0" w:left="0" w:right="360"/>
     </w:pPr>
     <w:r>
@@ -5528,7 +5106,7 @@
   </w:p>
   <w:p>
     <w:pPr>
-      <w:pStyle w:val="style40"/>
+      <w:pStyle w:val="style44"/>
       <w:ind w:hanging="0" w:left="0" w:right="360"/>
     </w:pPr>
     <w:r>
@@ -6601,12 +6179,17 @@
   <w:style w:styleId="style1" w:type="paragraph">
     <w:name w:val="Heading 1"/>
     <w:basedOn w:val="style0"/>
-    <w:next w:val="style36"/>
+    <w:next w:val="style40"/>
     <w:pPr>
       <w:keepNext/>
+      <w:numPr>
+        <w:ilvl w:val="0"/>
+        <w:numId w:val="1"/>
+      </w:numPr>
       <w:spacing w:after="120" w:before="240"/>
       <w:ind w:hanging="431" w:left="431" w:right="0"/>
       <w:contextualSpacing w:val="false"/>
+      <w:outlineLvl w:val="0"/>
     </w:pPr>
     <w:rPr>
       <w:rFonts w:ascii="Arial" w:cs="Arial" w:hAnsi="Arial"/>
@@ -6619,7 +6202,7 @@
   <w:style w:styleId="style2" w:type="paragraph">
     <w:name w:val="Heading 2"/>
     <w:basedOn w:val="style0"/>
-    <w:next w:val="style36"/>
+    <w:next w:val="style40"/>
     <w:pPr>
       <w:keepNext/>
       <w:numPr>
@@ -6644,7 +6227,7 @@
   <w:style w:styleId="style3" w:type="paragraph">
     <w:name w:val="Heading 3"/>
     <w:basedOn w:val="style0"/>
-    <w:next w:val="style36"/>
+    <w:next w:val="style40"/>
     <w:pPr>
       <w:keepNext/>
       <w:numPr>
@@ -6666,7 +6249,7 @@
   <w:style w:styleId="style4" w:type="paragraph">
     <w:name w:val="Heading 4"/>
     <w:basedOn w:val="style0"/>
-    <w:next w:val="style36"/>
+    <w:next w:val="style40"/>
     <w:pPr>
       <w:keepNext/>
       <w:numPr>
@@ -6687,7 +6270,7 @@
   <w:style w:styleId="style5" w:type="paragraph">
     <w:name w:val="Heading 5"/>
     <w:basedOn w:val="style0"/>
-    <w:next w:val="style36"/>
+    <w:next w:val="style40"/>
     <w:pPr>
       <w:numPr>
         <w:ilvl w:val="4"/>
@@ -6709,7 +6292,7 @@
   <w:style w:styleId="style6" w:type="paragraph">
     <w:name w:val="Heading 6"/>
     <w:basedOn w:val="style0"/>
-    <w:next w:val="style36"/>
+    <w:next w:val="style40"/>
     <w:pPr>
       <w:numPr>
         <w:ilvl w:val="5"/>
@@ -6729,7 +6312,7 @@
   <w:style w:styleId="style7" w:type="paragraph">
     <w:name w:val="Heading 7"/>
     <w:basedOn w:val="style0"/>
-    <w:next w:val="style36"/>
+    <w:next w:val="style40"/>
     <w:pPr>
       <w:numPr>
         <w:ilvl w:val="6"/>
@@ -6744,7 +6327,7 @@
   <w:style w:styleId="style8" w:type="paragraph">
     <w:name w:val="Heading 8"/>
     <w:basedOn w:val="style0"/>
-    <w:next w:val="style36"/>
+    <w:next w:val="style40"/>
     <w:pPr>
       <w:numPr>
         <w:ilvl w:val="7"/>
@@ -6762,7 +6345,7 @@
   <w:style w:styleId="style9" w:type="paragraph">
     <w:name w:val="Heading 9"/>
     <w:basedOn w:val="style0"/>
-    <w:next w:val="style36"/>
+    <w:next w:val="style40"/>
     <w:pPr>
       <w:numPr>
         <w:ilvl w:val="8"/>
@@ -6908,21 +6491,49 @@
     </w:rPr>
   </w:style>
   <w:style w:styleId="style33" w:type="character">
-    <w:name w:val="Index Link"/>
+    <w:name w:val="Bullets"/>
     <w:next w:val="style33"/>
-    <w:rPr/>
-  </w:style>
-  <w:style w:styleId="style34" w:type="character">
-    <w:name w:val="Bullets"/>
-    <w:next w:val="style34"/>
     <w:rPr>
       <w:rFonts w:ascii="OpenSymbol" w:cs="OpenSymbol" w:eastAsia="OpenSymbol" w:hAnsi="OpenSymbol"/>
     </w:rPr>
   </w:style>
-  <w:style w:styleId="style35" w:type="paragraph">
+  <w:style w:styleId="style34" w:type="character">
+    <w:name w:val="ListLabel 14"/>
+    <w:next w:val="style34"/>
+    <w:rPr>
+      <w:rFonts w:cs="Symbol"/>
+    </w:rPr>
+  </w:style>
+  <w:style w:styleId="style35" w:type="character">
+    <w:name w:val="ListLabel 15"/>
+    <w:next w:val="style35"/>
+    <w:rPr>
+      <w:rFonts w:cs="Courier New"/>
+    </w:rPr>
+  </w:style>
+  <w:style w:styleId="style36" w:type="character">
+    <w:name w:val="ListLabel 16"/>
+    <w:next w:val="style36"/>
+    <w:rPr>
+      <w:rFonts w:cs="Wingdings"/>
+    </w:rPr>
+  </w:style>
+  <w:style w:styleId="style37" w:type="character">
+    <w:name w:val="ListLabel 17"/>
+    <w:next w:val="style37"/>
+    <w:rPr>
+      <w:rFonts w:cs="OpenSymbol"/>
+    </w:rPr>
+  </w:style>
+  <w:style w:styleId="style38" w:type="character">
+    <w:name w:val="Index Link"/>
+    <w:next w:val="style38"/>
+    <w:rPr/>
+  </w:style>
+  <w:style w:styleId="style39" w:type="paragraph">
     <w:name w:val="Heading"/>
     <w:basedOn w:val="style0"/>
-    <w:next w:val="style36"/>
+    <w:next w:val="style40"/>
     <w:pPr>
       <w:keepNext/>
       <w:spacing w:after="120" w:before="240"/>
@@ -6934,29 +6545,29 @@
       <w:szCs w:val="28"/>
     </w:rPr>
   </w:style>
-  <w:style w:styleId="style36" w:type="paragraph">
+  <w:style w:styleId="style40" w:type="paragraph">
     <w:name w:val="Text body"/>
     <w:basedOn w:val="style0"/>
-    <w:next w:val="style36"/>
+    <w:next w:val="style40"/>
     <w:pPr>
       <w:spacing w:after="120" w:before="0"/>
       <w:contextualSpacing w:val="false"/>
     </w:pPr>
     <w:rPr/>
   </w:style>
-  <w:style w:styleId="style37" w:type="paragraph">
+  <w:style w:styleId="style41" w:type="paragraph">
     <w:name w:val="List"/>
-    <w:basedOn w:val="style36"/>
-    <w:next w:val="style37"/>
+    <w:basedOn w:val="style40"/>
+    <w:next w:val="style41"/>
     <w:pPr/>
     <w:rPr>
       <w:rFonts w:cs="Lohit Hindi"/>
     </w:rPr>
   </w:style>
-  <w:style w:styleId="style38" w:type="paragraph">
+  <w:style w:styleId="style42" w:type="paragraph">
     <w:name w:val="Caption"/>
     <w:basedOn w:val="style0"/>
-    <w:next w:val="style38"/>
+    <w:next w:val="style42"/>
     <w:pPr>
       <w:suppressLineNumbers/>
       <w:spacing w:after="120" w:before="120"/>
@@ -6970,10 +6581,10 @@
       <w:szCs w:val="24"/>
     </w:rPr>
   </w:style>
-  <w:style w:styleId="style39" w:type="paragraph">
+  <w:style w:styleId="style43" w:type="paragraph">
     <w:name w:val="Index"/>
     <w:basedOn w:val="style0"/>
-    <w:next w:val="style39"/>
+    <w:next w:val="style43"/>
     <w:pPr>
       <w:suppressLineNumbers/>
     </w:pPr>
@@ -6981,10 +6592,10 @@
       <w:rFonts w:cs="Lohit Hindi"/>
     </w:rPr>
   </w:style>
-  <w:style w:styleId="style40" w:type="paragraph">
+  <w:style w:styleId="style44" w:type="paragraph">
     <w:name w:val="Footer"/>
     <w:basedOn w:val="style0"/>
-    <w:next w:val="style40"/>
+    <w:next w:val="style44"/>
     <w:pPr>
       <w:suppressLineNumbers/>
       <w:tabs>
@@ -6994,13 +6605,13 @@
     </w:pPr>
     <w:rPr/>
   </w:style>
-  <w:style w:styleId="style41" w:type="paragraph">
+  <w:style w:styleId="style45" w:type="paragraph">
     <w:name w:val="Contents 2"/>
     <w:basedOn w:val="style0"/>
-    <w:next w:val="style41"/>
+    <w:next w:val="style45"/>
     <w:pPr>
       <w:tabs>
-        <w:tab w:leader="dot" w:pos="10649" w:val="right"/>
+        <w:tab w:leader="dot" w:pos="10889" w:val="right"/>
       </w:tabs>
       <w:ind w:hanging="0" w:left="240" w:right="0"/>
     </w:pPr>
@@ -7010,10 +6621,10 @@
       <w:szCs w:val="20"/>
     </w:rPr>
   </w:style>
-  <w:style w:styleId="style42" w:type="paragraph">
+  <w:style w:styleId="style46" w:type="paragraph">
     <w:name w:val="Contents 1"/>
     <w:basedOn w:val="style0"/>
-    <w:next w:val="style42"/>
+    <w:next w:val="style46"/>
     <w:pPr>
       <w:tabs>
         <w:tab w:leader="none" w:pos="480" w:val="left"/>
@@ -7030,13 +6641,13 @@
       <w:szCs w:val="28"/>
     </w:rPr>
   </w:style>
-  <w:style w:styleId="style43" w:type="paragraph">
+  <w:style w:styleId="style47" w:type="paragraph">
     <w:name w:val="Contents 3"/>
     <w:basedOn w:val="style0"/>
-    <w:next w:val="style43"/>
+    <w:next w:val="style47"/>
     <w:pPr>
       <w:tabs>
-        <w:tab w:leader="dot" w:pos="11326" w:val="right"/>
+        <w:tab w:leader="dot" w:pos="11806" w:val="right"/>
       </w:tabs>
       <w:ind w:hanging="0" w:left="480" w:right="0"/>
     </w:pPr>
@@ -7047,13 +6658,13 @@
       <w:szCs w:val="20"/>
     </w:rPr>
   </w:style>
-  <w:style w:styleId="style44" w:type="paragraph">
+  <w:style w:styleId="style48" w:type="paragraph">
     <w:name w:val="Contents 4"/>
     <w:basedOn w:val="style0"/>
-    <w:next w:val="style44"/>
+    <w:next w:val="style48"/>
     <w:pPr>
       <w:tabs>
-        <w:tab w:leader="dot" w:pos="12003" w:val="right"/>
+        <w:tab w:leader="dot" w:pos="12723" w:val="right"/>
       </w:tabs>
       <w:ind w:hanging="0" w:left="720" w:right="0"/>
     </w:pPr>
@@ -7062,13 +6673,13 @@
       <w:szCs w:val="18"/>
     </w:rPr>
   </w:style>
-  <w:style w:styleId="style45" w:type="paragraph">
+  <w:style w:styleId="style49" w:type="paragraph">
     <w:name w:val="Contents 5"/>
     <w:basedOn w:val="style0"/>
-    <w:next w:val="style45"/>
+    <w:next w:val="style49"/>
     <w:pPr>
       <w:tabs>
-        <w:tab w:leader="dot" w:pos="12680" w:val="right"/>
+        <w:tab w:leader="dot" w:pos="13640" w:val="right"/>
       </w:tabs>
       <w:ind w:hanging="0" w:left="960" w:right="0"/>
     </w:pPr>
@@ -7077,13 +6688,13 @@
       <w:szCs w:val="18"/>
     </w:rPr>
   </w:style>
-  <w:style w:styleId="style46" w:type="paragraph">
+  <w:style w:styleId="style50" w:type="paragraph">
     <w:name w:val="Contents 6"/>
     <w:basedOn w:val="style0"/>
-    <w:next w:val="style46"/>
+    <w:next w:val="style50"/>
     <w:pPr>
       <w:tabs>
-        <w:tab w:leader="dot" w:pos="13357" w:val="right"/>
+        <w:tab w:leader="dot" w:pos="14557" w:val="right"/>
       </w:tabs>
       <w:ind w:hanging="0" w:left="1200" w:right="0"/>
     </w:pPr>
@@ -7092,13 +6703,13 @@
       <w:szCs w:val="18"/>
     </w:rPr>
   </w:style>
-  <w:style w:styleId="style47" w:type="paragraph">
+  <w:style w:styleId="style51" w:type="paragraph">
     <w:name w:val="Contents 7"/>
     <w:basedOn w:val="style0"/>
-    <w:next w:val="style47"/>
+    <w:next w:val="style51"/>
     <w:pPr>
       <w:tabs>
-        <w:tab w:leader="dot" w:pos="14034" w:val="right"/>
+        <w:tab w:leader="dot" w:pos="15474" w:val="right"/>
       </w:tabs>
       <w:ind w:hanging="0" w:left="1440" w:right="0"/>
     </w:pPr>
@@ -7107,13 +6718,13 @@
       <w:szCs w:val="18"/>
     </w:rPr>
   </w:style>
-  <w:style w:styleId="style48" w:type="paragraph">
+  <w:style w:styleId="style52" w:type="paragraph">
     <w:name w:val="Contents 8"/>
     <w:basedOn w:val="style0"/>
-    <w:next w:val="style48"/>
+    <w:next w:val="style52"/>
     <w:pPr>
       <w:tabs>
-        <w:tab w:leader="dot" w:pos="14711" w:val="right"/>
+        <w:tab w:leader="dot" w:pos="16391" w:val="right"/>
       </w:tabs>
       <w:ind w:hanging="0" w:left="1680" w:right="0"/>
     </w:pPr>
@@ -7122,13 +6733,13 @@
       <w:szCs w:val="18"/>
     </w:rPr>
   </w:style>
-  <w:style w:styleId="style49" w:type="paragraph">
+  <w:style w:styleId="style53" w:type="paragraph">
     <w:name w:val="Contents 9"/>
     <w:basedOn w:val="style0"/>
-    <w:next w:val="style49"/>
+    <w:next w:val="style53"/>
     <w:pPr>
       <w:tabs>
-        <w:tab w:leader="dot" w:pos="15388" w:val="right"/>
+        <w:tab w:leader="dot" w:pos="17308" w:val="right"/>
       </w:tabs>
       <w:ind w:hanging="0" w:left="1920" w:right="0"/>
     </w:pPr>
@@ -7137,10 +6748,10 @@
       <w:szCs w:val="18"/>
     </w:rPr>
   </w:style>
-  <w:style w:styleId="style50" w:type="paragraph">
+  <w:style w:styleId="style54" w:type="paragraph">
     <w:name w:val="Balloon Text"/>
     <w:basedOn w:val="style0"/>
-    <w:next w:val="style50"/>
+    <w:next w:val="style54"/>
     <w:pPr/>
     <w:rPr>
       <w:rFonts w:ascii="Tahoma" w:cs="Tahoma" w:hAnsi="Tahoma"/>
@@ -7148,10 +6759,10 @@
       <w:szCs w:val="16"/>
     </w:rPr>
   </w:style>
-  <w:style w:styleId="style51" w:type="paragraph">
+  <w:style w:styleId="style55" w:type="paragraph">
     <w:name w:val="List Paragraph"/>
     <w:basedOn w:val="style0"/>
-    <w:next w:val="style51"/>
+    <w:next w:val="style55"/>
     <w:pPr>
       <w:spacing w:after="0" w:before="0"/>
       <w:ind w:hanging="0" w:left="720" w:right="0"/>
@@ -7159,10 +6770,10 @@
     </w:pPr>
     <w:rPr/>
   </w:style>
-  <w:style w:styleId="style52" w:type="paragraph">
+  <w:style w:styleId="style56" w:type="paragraph">
     <w:name w:val="Frame contents"/>
-    <w:basedOn w:val="style36"/>
-    <w:next w:val="style52"/>
+    <w:basedOn w:val="style40"/>
+    <w:next w:val="style56"/>
     <w:pPr/>
     <w:rPr/>
   </w:style>

</xml_diff>